<commit_message>
Exporting questions and answers.
</commit_message>
<xml_diff>
--- a/TIM5_TECHNICKA_SPRAVA.docx
+++ b/TIM5_TECHNICKA_SPRAVA.docx
@@ -6,6 +6,7 @@
       <w:pPr>
         <w:jc w:val="center"/>
         <w:rPr>
+          <w:rFonts w:ascii="Times New Roman" w:hAnsi="Times New Roman" w:cs="Times New Roman"/>
           <w:b/>
           <w:bCs/>
           <w:sz w:val="40"/>
@@ -15,6 +16,7 @@
       </w:pPr>
       <w:r>
         <w:rPr>
+          <w:rFonts w:ascii="Times New Roman" w:hAnsi="Times New Roman" w:cs="Times New Roman"/>
           <w:b/>
           <w:bCs/>
           <w:sz w:val="40"/>
@@ -24,6 +26,7 @@
       </w:r>
       <w:r>
         <w:rPr>
+          <w:rFonts w:ascii="Times New Roman" w:hAnsi="Times New Roman" w:cs="Times New Roman"/>
           <w:b/>
           <w:bCs/>
           <w:sz w:val="40"/>
@@ -33,6 +36,7 @@
       </w:r>
       <w:r>
         <w:rPr>
+          <w:rFonts w:ascii="Times New Roman" w:hAnsi="Times New Roman" w:cs="Times New Roman"/>
           <w:b/>
           <w:bCs/>
           <w:sz w:val="40"/>
@@ -42,6 +46,7 @@
       </w:r>
       <w:r>
         <w:rPr>
+          <w:rFonts w:ascii="Times New Roman" w:hAnsi="Times New Roman" w:cs="Times New Roman"/>
           <w:b/>
           <w:bCs/>
           <w:sz w:val="40"/>
@@ -52,6 +57,7 @@
       </w:r>
       <w:r>
         <w:rPr>
+          <w:rFonts w:ascii="Times New Roman" w:hAnsi="Times New Roman" w:cs="Times New Roman"/>
           <w:b/>
           <w:bCs/>
           <w:sz w:val="40"/>
@@ -61,6 +67,7 @@
       </w:r>
       <w:r>
         <w:rPr>
+          <w:rFonts w:ascii="Times New Roman" w:hAnsi="Times New Roman" w:cs="Times New Roman"/>
           <w:b/>
           <w:bCs/>
           <w:sz w:val="40"/>
@@ -73,262 +80,865 @@
     <w:p>
       <w:pPr>
         <w:rPr>
-          <w:b/>
-          <w:bCs/>
-        </w:rPr>
-      </w:pPr>
-    </w:p>
-    <w:p>
-      <w:pPr>
-        <w:rPr>
-          <w:b/>
-          <w:bCs/>
-        </w:rPr>
-      </w:pPr>
-    </w:p>
-    <w:p>
-      <w:pPr>
-        <w:rPr>
-          <w:b/>
-          <w:bCs/>
-          <w:u w:val="single"/>
-        </w:rPr>
-      </w:pPr>
-      <w:r>
-        <w:rPr>
-          <w:b/>
-          <w:bCs/>
-          <w:u w:val="single"/>
-        </w:rPr>
-        <w:t>Tím č. 5:</w:t>
-      </w:r>
-    </w:p>
-    <w:p>
-      <w:pPr>
-        <w:pStyle w:val="Odsekzoznamu"/>
+          <w:rFonts w:ascii="Times New Roman" w:hAnsi="Times New Roman" w:cs="Times New Roman"/>
+          <w:b/>
+          <w:bCs/>
+          <w:sz w:val="32"/>
+          <w:szCs w:val="32"/>
+        </w:rPr>
+      </w:pPr>
+      <w:r>
+        <w:rPr>
+          <w:rFonts w:ascii="Times New Roman" w:hAnsi="Times New Roman" w:cs="Times New Roman"/>
+          <w:b/>
+          <w:bCs/>
+          <w:sz w:val="32"/>
+          <w:szCs w:val="32"/>
+        </w:rPr>
+        <w:t>Úvod</w:t>
+      </w:r>
+    </w:p>
+    <w:p>
+      <w:pPr>
+        <w:ind w:firstLine="708"/>
+        <w:jc w:val="both"/>
+        <w:rPr>
+          <w:rFonts w:ascii="Times New Roman" w:hAnsi="Times New Roman" w:cs="Times New Roman"/>
+          <w:sz w:val="24"/>
+          <w:szCs w:val="24"/>
+        </w:rPr>
+      </w:pPr>
+      <w:r>
+        <w:rPr>
+          <w:rFonts w:ascii="Times New Roman" w:hAnsi="Times New Roman" w:cs="Times New Roman"/>
+          <w:sz w:val="24"/>
+          <w:szCs w:val="24"/>
+        </w:rPr>
+        <w:t>Cieľom tohto projektu je vytvorenie a implementácia online hlasovacieho systému, ktorý bude použiteľný počas prednášok na vysokej škole. Tento systém poskytne efektívnu platformu na získavanie spätnej väzby od študentov a umožní lektorom rýchle a presné zhromažďovanie hlasovacích výsledkov v reálnom čase.</w:t>
+      </w:r>
+      <w:r>
+        <w:rPr>
+          <w:rFonts w:ascii="Times New Roman" w:hAnsi="Times New Roman" w:cs="Times New Roman"/>
+          <w:sz w:val="24"/>
+          <w:szCs w:val="24"/>
+        </w:rPr>
+        <w:t xml:space="preserve"> </w:t>
+      </w:r>
+      <w:r>
+        <w:rPr>
+          <w:rFonts w:ascii="Times New Roman" w:hAnsi="Times New Roman" w:cs="Times New Roman"/>
+          <w:sz w:val="24"/>
+          <w:szCs w:val="24"/>
+        </w:rPr>
+        <w:t>Aplikácia bude navrhnutá tak, aby bola intuitívna a ľahko použiteľná pre všetky zainteresované strany vrátane neprihlásených používateľov, prihlásených študentov a administrátorov.</w:t>
+      </w:r>
+      <w:r>
+        <w:rPr>
+          <w:rFonts w:ascii="Times New Roman" w:hAnsi="Times New Roman" w:cs="Times New Roman"/>
+          <w:sz w:val="24"/>
+          <w:szCs w:val="24"/>
+        </w:rPr>
+        <w:t xml:space="preserve"> </w:t>
+      </w:r>
+    </w:p>
+    <w:p>
+      <w:pPr>
+        <w:ind w:firstLine="708"/>
+        <w:jc w:val="both"/>
+        <w:rPr>
+          <w:rFonts w:ascii="Times New Roman" w:hAnsi="Times New Roman" w:cs="Times New Roman"/>
+          <w:sz w:val="24"/>
+          <w:szCs w:val="24"/>
+        </w:rPr>
+      </w:pPr>
+      <w:r>
+        <w:rPr>
+          <w:rFonts w:ascii="Times New Roman" w:hAnsi="Times New Roman" w:cs="Times New Roman"/>
+          <w:sz w:val="24"/>
+          <w:szCs w:val="24"/>
+        </w:rPr>
+        <w:t>Hlavnými prínosmi systému budú jeho dvojjazyčnosť, responzívnosť a zabezpečenie, čo zabezpečí širokú dostupnosť a bezpečné používanie. Systém bude zahŕňať funkcie ako zadávanie hlasovacích otázok, správu používateľov, a dynamickejšie zobrazenie výsledkov hlasovania v grafickej podobe. Projekt tiež zahrnie podporu pre verzionovacie systémy ako GitHub alebo GitLab, čo umožní efektívne spravovanie verzií a kolaboráciu medzi členmi tímu.</w:t>
+      </w:r>
+    </w:p>
+    <w:p>
+      <w:pPr>
+        <w:rPr>
+          <w:rFonts w:ascii="Times New Roman" w:hAnsi="Times New Roman" w:cs="Times New Roman"/>
+          <w:b/>
+          <w:bCs/>
+          <w:sz w:val="32"/>
+          <w:szCs w:val="32"/>
+        </w:rPr>
+      </w:pPr>
+    </w:p>
+    <w:p>
+      <w:pPr>
+        <w:rPr>
+          <w:rFonts w:ascii="Times New Roman" w:hAnsi="Times New Roman" w:cs="Times New Roman"/>
+          <w:b/>
+          <w:bCs/>
+          <w:sz w:val="32"/>
+          <w:szCs w:val="32"/>
+        </w:rPr>
+      </w:pPr>
+      <w:r>
+        <w:rPr>
+          <w:rFonts w:ascii="Times New Roman" w:hAnsi="Times New Roman" w:cs="Times New Roman"/>
+          <w:b/>
+          <w:bCs/>
+          <w:sz w:val="32"/>
+          <w:szCs w:val="32"/>
+        </w:rPr>
+        <w:t>Tím č. 5</w:t>
+      </w:r>
+      <w:r>
+        <w:rPr>
+          <w:rFonts w:ascii="Times New Roman" w:hAnsi="Times New Roman" w:cs="Times New Roman"/>
+          <w:b/>
+          <w:bCs/>
+          <w:sz w:val="32"/>
+          <w:szCs w:val="32"/>
+        </w:rPr>
+        <w:t xml:space="preserve"> (členovia týmu)</w:t>
+      </w:r>
+      <w:r>
+        <w:rPr>
+          <w:rFonts w:ascii="Times New Roman" w:hAnsi="Times New Roman" w:cs="Times New Roman"/>
+          <w:b/>
+          <w:bCs/>
+          <w:sz w:val="32"/>
+          <w:szCs w:val="32"/>
+        </w:rPr>
+        <w:t>:</w:t>
+      </w:r>
+    </w:p>
+    <w:p>
+      <w:pPr>
+        <w:pStyle w:val="ListParagraph"/>
         <w:numPr>
           <w:ilvl w:val="0"/>
-          <w:numId w:val="1"/>
+          <w:numId w:val="10"/>
         </w:numPr>
-      </w:pPr>
-      <w:r>
-        <w:t xml:space="preserve">Dávid Huszárik (115065) [ </w:t>
-      </w:r>
-      <w:proofErr w:type="spellStart"/>
-      <w:r>
-        <w:t>frontend</w:t>
-      </w:r>
-      <w:proofErr w:type="spellEnd"/>
-      <w:r>
-        <w:t xml:space="preserve"> ]</w:t>
-      </w:r>
-    </w:p>
-    <w:p>
-      <w:pPr>
-        <w:pStyle w:val="Odsekzoznamu"/>
+        <w:rPr>
+          <w:rFonts w:ascii="Times New Roman" w:hAnsi="Times New Roman" w:cs="Times New Roman"/>
+          <w:sz w:val="24"/>
+          <w:szCs w:val="24"/>
+        </w:rPr>
+      </w:pPr>
+      <w:r>
+        <w:rPr>
+          <w:rFonts w:ascii="Times New Roman" w:hAnsi="Times New Roman" w:cs="Times New Roman"/>
+          <w:sz w:val="24"/>
+          <w:szCs w:val="24"/>
+        </w:rPr>
+        <w:t>Dávid Huszárik (115065) [ frontend ]</w:t>
+      </w:r>
+    </w:p>
+    <w:p>
+      <w:pPr>
+        <w:pStyle w:val="ListParagraph"/>
         <w:numPr>
           <w:ilvl w:val="0"/>
-          <w:numId w:val="1"/>
+          <w:numId w:val="10"/>
         </w:numPr>
-      </w:pPr>
-      <w:proofErr w:type="spellStart"/>
-      <w:r>
-        <w:t>Gergely</w:t>
-      </w:r>
-      <w:proofErr w:type="spellEnd"/>
-      <w:r>
-        <w:t xml:space="preserve"> Tóth (</w:t>
-      </w:r>
-      <w:r>
-        <w:rPr>
+        <w:rPr>
+          <w:rFonts w:ascii="Times New Roman" w:hAnsi="Times New Roman" w:cs="Times New Roman"/>
+          <w:sz w:val="24"/>
+          <w:szCs w:val="24"/>
+        </w:rPr>
+      </w:pPr>
+      <w:r>
+        <w:rPr>
+          <w:rFonts w:ascii="Times New Roman" w:hAnsi="Times New Roman" w:cs="Times New Roman"/>
+          <w:sz w:val="24"/>
+          <w:szCs w:val="24"/>
+        </w:rPr>
+        <w:t>Gergely Tóth (</w:t>
+      </w:r>
+      <w:r>
+        <w:rPr>
+          <w:rFonts w:ascii="Times New Roman" w:hAnsi="Times New Roman" w:cs="Times New Roman"/>
+          <w:sz w:val="24"/>
+          <w:szCs w:val="24"/>
           <w:lang w:val="en-US"/>
         </w:rPr>
         <w:t>115621</w:t>
       </w:r>
       <w:r>
-        <w:t xml:space="preserve">) [ </w:t>
-      </w:r>
-      <w:proofErr w:type="spellStart"/>
-      <w:r>
-        <w:t>backend</w:t>
-      </w:r>
-      <w:proofErr w:type="spellEnd"/>
-      <w:r>
-        <w:t>]</w:t>
-      </w:r>
-    </w:p>
-    <w:p>
-      <w:pPr>
-        <w:pStyle w:val="Odsekzoznamu"/>
+        <w:rPr>
+          <w:rFonts w:ascii="Times New Roman" w:hAnsi="Times New Roman" w:cs="Times New Roman"/>
+          <w:sz w:val="24"/>
+          <w:szCs w:val="24"/>
+        </w:rPr>
+        <w:t>) [ backend]</w:t>
+      </w:r>
+    </w:p>
+    <w:p>
+      <w:pPr>
+        <w:pStyle w:val="ListParagraph"/>
         <w:numPr>
           <w:ilvl w:val="0"/>
-          <w:numId w:val="1"/>
+          <w:numId w:val="10"/>
         </w:numPr>
-      </w:pPr>
-      <w:r>
-        <w:t xml:space="preserve">Denis </w:t>
-      </w:r>
-      <w:proofErr w:type="spellStart"/>
-      <w:r>
-        <w:t>Pudelka</w:t>
-      </w:r>
-      <w:proofErr w:type="spellEnd"/>
-      <w:r>
-        <w:t xml:space="preserve"> (111987) [ </w:t>
-      </w:r>
-      <w:proofErr w:type="spellStart"/>
-      <w:r>
+        <w:rPr>
+          <w:rFonts w:ascii="Times New Roman" w:hAnsi="Times New Roman" w:cs="Times New Roman"/>
+          <w:sz w:val="24"/>
+          <w:szCs w:val="24"/>
+        </w:rPr>
+      </w:pPr>
+      <w:r>
+        <w:rPr>
+          <w:rFonts w:ascii="Times New Roman" w:hAnsi="Times New Roman" w:cs="Times New Roman"/>
+          <w:sz w:val="24"/>
+          <w:szCs w:val="24"/>
+        </w:rPr>
+        <w:t xml:space="preserve">Denis Pudelka (111987) [ </w:t>
+      </w:r>
+      <w:r>
+        <w:rPr>
+          <w:rFonts w:ascii="Times New Roman" w:hAnsi="Times New Roman" w:cs="Times New Roman"/>
+          <w:sz w:val="24"/>
+          <w:szCs w:val="24"/>
+        </w:rPr>
         <w:t>backend</w:t>
       </w:r>
-      <w:proofErr w:type="spellEnd"/>
-      <w:r>
+      <w:r>
+        <w:rPr>
+          <w:rFonts w:ascii="Times New Roman" w:hAnsi="Times New Roman" w:cs="Times New Roman"/>
+          <w:sz w:val="24"/>
+          <w:szCs w:val="24"/>
+        </w:rPr>
         <w:t xml:space="preserve"> ]</w:t>
       </w:r>
     </w:p>
     <w:p>
       <w:pPr>
-        <w:pStyle w:val="Odsekzoznamu"/>
+        <w:pStyle w:val="ListParagraph"/>
         <w:numPr>
           <w:ilvl w:val="0"/>
-          <w:numId w:val="1"/>
+          <w:numId w:val="10"/>
         </w:numPr>
-      </w:pPr>
-      <w:proofErr w:type="spellStart"/>
-      <w:r>
-        <w:t>Péter</w:t>
-      </w:r>
-      <w:proofErr w:type="spellEnd"/>
-      <w:r>
-        <w:t xml:space="preserve"> Takács (104604) [ </w:t>
-      </w:r>
-      <w:proofErr w:type="spellStart"/>
-      <w:r>
+        <w:rPr>
+          <w:rFonts w:ascii="Times New Roman" w:hAnsi="Times New Roman" w:cs="Times New Roman"/>
+          <w:sz w:val="24"/>
+          <w:szCs w:val="24"/>
+        </w:rPr>
+      </w:pPr>
+      <w:r>
+        <w:rPr>
+          <w:rFonts w:ascii="Times New Roman" w:hAnsi="Times New Roman" w:cs="Times New Roman"/>
+          <w:sz w:val="24"/>
+          <w:szCs w:val="24"/>
+        </w:rPr>
+        <w:t xml:space="preserve">Péter Takács (104604) [ </w:t>
+      </w:r>
+      <w:r>
+        <w:rPr>
+          <w:rFonts w:ascii="Times New Roman" w:hAnsi="Times New Roman" w:cs="Times New Roman"/>
+          <w:sz w:val="24"/>
+          <w:szCs w:val="24"/>
+        </w:rPr>
         <w:t>frontend</w:t>
       </w:r>
-      <w:proofErr w:type="spellEnd"/>
-      <w:r>
+      <w:r>
+        <w:rPr>
+          <w:rFonts w:ascii="Times New Roman" w:hAnsi="Times New Roman" w:cs="Times New Roman"/>
+          <w:sz w:val="24"/>
+          <w:szCs w:val="24"/>
+        </w:rPr>
         <w:t xml:space="preserve"> ]</w:t>
       </w:r>
     </w:p>
     <w:p>
       <w:pPr>
         <w:rPr>
-          <w:b/>
-          <w:bCs/>
-          <w:u w:val="single"/>
-        </w:rPr>
-      </w:pPr>
-      <w:r>
-        <w:rPr>
-          <w:b/>
-          <w:bCs/>
-          <w:u w:val="single"/>
-        </w:rPr>
-        <w:t>Databáza:</w:t>
-      </w:r>
-    </w:p>
-    <w:p>
-      <w:pPr>
-        <w:pStyle w:val="Odsekzoznamu"/>
+          <w:rFonts w:ascii="Times New Roman" w:hAnsi="Times New Roman" w:cs="Times New Roman"/>
+          <w:sz w:val="24"/>
+          <w:szCs w:val="24"/>
+        </w:rPr>
+      </w:pPr>
+    </w:p>
+    <w:p>
+      <w:pPr>
+        <w:rPr>
+          <w:rFonts w:ascii="Times New Roman" w:hAnsi="Times New Roman" w:cs="Times New Roman"/>
+          <w:b/>
+          <w:bCs/>
+          <w:sz w:val="32"/>
+          <w:szCs w:val="32"/>
+        </w:rPr>
+      </w:pPr>
+      <w:r>
+        <w:rPr>
+          <w:rFonts w:ascii="Times New Roman" w:hAnsi="Times New Roman" w:cs="Times New Roman"/>
+          <w:b/>
+          <w:bCs/>
+          <w:sz w:val="32"/>
+          <w:szCs w:val="32"/>
+        </w:rPr>
+        <w:t>Ciele</w:t>
+      </w:r>
+    </w:p>
+    <w:p>
+      <w:pPr>
+        <w:pStyle w:val="ListParagraph"/>
         <w:numPr>
           <w:ilvl w:val="0"/>
-          <w:numId w:val="2"/>
+          <w:numId w:val="9"/>
         </w:numPr>
-      </w:pPr>
-      <w:r>
-        <w:t>MYSQL_USER: "Tim5"</w:t>
-      </w:r>
-    </w:p>
-    <w:p>
-      <w:pPr>
-        <w:pStyle w:val="Odsekzoznamu"/>
+        <w:jc w:val="both"/>
+        <w:rPr>
+          <w:rFonts w:ascii="Times New Roman" w:hAnsi="Times New Roman" w:cs="Times New Roman"/>
+          <w:sz w:val="24"/>
+          <w:szCs w:val="24"/>
+        </w:rPr>
+      </w:pPr>
+      <w:r>
+        <w:rPr>
+          <w:rFonts w:ascii="Times New Roman" w:hAnsi="Times New Roman" w:cs="Times New Roman"/>
+          <w:b/>
+          <w:bCs/>
+          <w:sz w:val="24"/>
+          <w:szCs w:val="24"/>
+        </w:rPr>
+        <w:t>Zvýšenie interaktivity počas prednášok:</w:t>
+      </w:r>
+      <w:r>
+        <w:rPr>
+          <w:rFonts w:ascii="Times New Roman" w:hAnsi="Times New Roman" w:cs="Times New Roman"/>
+          <w:sz w:val="24"/>
+          <w:szCs w:val="24"/>
+        </w:rPr>
+        <w:t xml:space="preserve"> Systém umožní lektorom vytvárať hlasovacie otázky v reálnom čase, čím sa zvýši zapojenie študentov a interaktívnosť prednášok.</w:t>
+      </w:r>
+    </w:p>
+    <w:p>
+      <w:pPr>
+        <w:pStyle w:val="ListParagraph"/>
         <w:numPr>
           <w:ilvl w:val="0"/>
-          <w:numId w:val="2"/>
+          <w:numId w:val="9"/>
         </w:numPr>
-      </w:pPr>
-      <w:r>
-        <w:t>MYSQL_PASSWORD: "eN;D4H}4}Bt5"</w:t>
-      </w:r>
-    </w:p>
-    <w:p>
-      <w:pPr>
-        <w:pStyle w:val="Odsekzoznamu"/>
+        <w:jc w:val="both"/>
+        <w:rPr>
+          <w:rFonts w:ascii="Times New Roman" w:hAnsi="Times New Roman" w:cs="Times New Roman"/>
+          <w:sz w:val="24"/>
+          <w:szCs w:val="24"/>
+        </w:rPr>
+      </w:pPr>
+      <w:r>
+        <w:rPr>
+          <w:rFonts w:ascii="Times New Roman" w:hAnsi="Times New Roman" w:cs="Times New Roman"/>
+          <w:b/>
+          <w:bCs/>
+          <w:sz w:val="24"/>
+          <w:szCs w:val="24"/>
+        </w:rPr>
+        <w:t>Dvojjazyčná podpora:</w:t>
+      </w:r>
+      <w:r>
+        <w:rPr>
+          <w:rFonts w:ascii="Times New Roman" w:hAnsi="Times New Roman" w:cs="Times New Roman"/>
+          <w:sz w:val="24"/>
+          <w:szCs w:val="24"/>
+        </w:rPr>
+        <w:t xml:space="preserve"> Aplikácia bude dostupná v slovenskom a anglickom jazyku, čo zabezpečí jej širšiu dostupnosť a použiteľnosť pre študentov rôznych národností.</w:t>
+      </w:r>
+    </w:p>
+    <w:p>
+      <w:pPr>
+        <w:pStyle w:val="ListParagraph"/>
         <w:numPr>
           <w:ilvl w:val="0"/>
-          <w:numId w:val="2"/>
+          <w:numId w:val="9"/>
         </w:numPr>
-      </w:pPr>
-      <w:r>
-        <w:t>MYSQL_DATABASE: "</w:t>
-      </w:r>
-      <w:proofErr w:type="spellStart"/>
-      <w:r>
-        <w:t>final</w:t>
-      </w:r>
-      <w:proofErr w:type="spellEnd"/>
-      <w:r>
-        <w:t>"</w:t>
-      </w:r>
-    </w:p>
-    <w:p>
-      <w:pPr>
-        <w:rPr>
-          <w:b/>
-          <w:bCs/>
+        <w:jc w:val="both"/>
+        <w:rPr>
+          <w:rFonts w:ascii="Times New Roman" w:hAnsi="Times New Roman" w:cs="Times New Roman"/>
+          <w:sz w:val="24"/>
+          <w:szCs w:val="24"/>
+        </w:rPr>
+      </w:pPr>
+      <w:r>
+        <w:rPr>
+          <w:rFonts w:ascii="Times New Roman" w:hAnsi="Times New Roman" w:cs="Times New Roman"/>
+          <w:b/>
+          <w:bCs/>
+          <w:sz w:val="24"/>
+          <w:szCs w:val="24"/>
+        </w:rPr>
+        <w:t>Responzívnosť a prístupnosť:</w:t>
+      </w:r>
+      <w:r>
+        <w:rPr>
+          <w:rFonts w:ascii="Times New Roman" w:hAnsi="Times New Roman" w:cs="Times New Roman"/>
+          <w:sz w:val="24"/>
+          <w:szCs w:val="24"/>
+        </w:rPr>
+        <w:t xml:space="preserve"> Aplikácia bude optimalizovaná pre rôzne zariadenia a prehliadače, čo zabezpečí ľahký prístup pre všetkých používateľov nezávisle od ich technického zariadenia.</w:t>
+      </w:r>
+    </w:p>
+    <w:p>
+      <w:pPr>
+        <w:pStyle w:val="ListParagraph"/>
+        <w:numPr>
+          <w:ilvl w:val="0"/>
+          <w:numId w:val="9"/>
+        </w:numPr>
+        <w:jc w:val="both"/>
+        <w:rPr>
+          <w:rFonts w:ascii="Times New Roman" w:hAnsi="Times New Roman" w:cs="Times New Roman"/>
+          <w:sz w:val="24"/>
+          <w:szCs w:val="24"/>
+        </w:rPr>
+      </w:pPr>
+      <w:r>
+        <w:rPr>
+          <w:rFonts w:ascii="Times New Roman" w:hAnsi="Times New Roman" w:cs="Times New Roman"/>
+          <w:b/>
+          <w:bCs/>
+          <w:sz w:val="24"/>
+          <w:szCs w:val="24"/>
+        </w:rPr>
+        <w:t>Vizuálna prezentácia výsledkov:</w:t>
+      </w:r>
+      <w:r>
+        <w:rPr>
+          <w:rFonts w:ascii="Times New Roman" w:hAnsi="Times New Roman" w:cs="Times New Roman"/>
+          <w:sz w:val="24"/>
+          <w:szCs w:val="24"/>
+        </w:rPr>
+        <w:t xml:space="preserve"> Výsledky hlasovania budú prezentované graficky a v reálnom čase, čo umožní okamžité vyhodnotenie a diskusiu výsledkov.</w:t>
+      </w:r>
+    </w:p>
+    <w:p>
+      <w:pPr>
+        <w:pStyle w:val="ListParagraph"/>
+        <w:numPr>
+          <w:ilvl w:val="0"/>
+          <w:numId w:val="9"/>
+        </w:numPr>
+        <w:jc w:val="both"/>
+        <w:rPr>
+          <w:rFonts w:ascii="Times New Roman" w:hAnsi="Times New Roman" w:cs="Times New Roman"/>
+          <w:sz w:val="24"/>
+          <w:szCs w:val="24"/>
+        </w:rPr>
+      </w:pPr>
+      <w:r>
+        <w:rPr>
+          <w:rFonts w:ascii="Times New Roman" w:hAnsi="Times New Roman" w:cs="Times New Roman"/>
+          <w:b/>
+          <w:bCs/>
+          <w:sz w:val="24"/>
+          <w:szCs w:val="24"/>
+        </w:rPr>
+        <w:t>Podpora verzionovacieho systému:</w:t>
+      </w:r>
+      <w:r>
+        <w:rPr>
+          <w:rFonts w:ascii="Times New Roman" w:hAnsi="Times New Roman" w:cs="Times New Roman"/>
+          <w:sz w:val="24"/>
+          <w:szCs w:val="24"/>
+        </w:rPr>
+        <w:t xml:space="preserve"> Používanie verzionovacieho systému ako GitHub zabezpečí efektívnu spoluprácu a správu kódu medzi členmi vývojového tímu.</w:t>
+      </w:r>
+    </w:p>
+    <w:p>
+      <w:pPr>
+        <w:pStyle w:val="ListParagraph"/>
+        <w:numPr>
+          <w:ilvl w:val="0"/>
+          <w:numId w:val="9"/>
+        </w:numPr>
+        <w:jc w:val="both"/>
+        <w:rPr>
+          <w:rFonts w:ascii="Times New Roman" w:hAnsi="Times New Roman" w:cs="Times New Roman"/>
+          <w:sz w:val="24"/>
+          <w:szCs w:val="24"/>
+        </w:rPr>
+      </w:pPr>
+      <w:r>
+        <w:rPr>
+          <w:rFonts w:ascii="Times New Roman" w:hAnsi="Times New Roman" w:cs="Times New Roman"/>
+          <w:b/>
+          <w:bCs/>
+          <w:sz w:val="24"/>
+          <w:szCs w:val="24"/>
+        </w:rPr>
+        <w:t>Edukácia a dokumentácia:</w:t>
+      </w:r>
+      <w:r>
+        <w:rPr>
+          <w:rFonts w:ascii="Times New Roman" w:hAnsi="Times New Roman" w:cs="Times New Roman"/>
+          <w:sz w:val="24"/>
+          <w:szCs w:val="24"/>
+        </w:rPr>
+        <w:t xml:space="preserve"> Systém poskytne kompletnú užívateľskú príručku a video návody, ktoré pomôžu študentom a lektorom efektívne využívať systém.</w:t>
+      </w:r>
+    </w:p>
+    <w:p>
+      <w:pPr>
+        <w:pStyle w:val="ListParagraph"/>
+        <w:numPr>
+          <w:ilvl w:val="0"/>
+          <w:numId w:val="9"/>
+        </w:numPr>
+        <w:jc w:val="both"/>
+        <w:rPr>
+          <w:rFonts w:ascii="Times New Roman" w:hAnsi="Times New Roman" w:cs="Times New Roman"/>
+          <w:sz w:val="24"/>
+          <w:szCs w:val="24"/>
+        </w:rPr>
+      </w:pPr>
+      <w:r>
+        <w:rPr>
+          <w:rFonts w:ascii="Times New Roman" w:hAnsi="Times New Roman" w:cs="Times New Roman"/>
+          <w:b/>
+          <w:bCs/>
+          <w:sz w:val="24"/>
+          <w:szCs w:val="24"/>
+        </w:rPr>
+        <w:t>Flexibilita pri exporte dát:</w:t>
+      </w:r>
+      <w:r>
+        <w:rPr>
+          <w:rFonts w:ascii="Times New Roman" w:hAnsi="Times New Roman" w:cs="Times New Roman"/>
+          <w:sz w:val="24"/>
+          <w:szCs w:val="24"/>
+        </w:rPr>
+        <w:t xml:space="preserve"> Systém umožní exportovať všetky otázky a odpovede do rôznych formátov súborov vrátane CSV, JSON a XML. Toto umožní ľahkú integráciu </w:t>
+      </w:r>
+      <w:r>
+        <w:rPr>
+          <w:rFonts w:ascii="Times New Roman" w:hAnsi="Times New Roman" w:cs="Times New Roman"/>
+          <w:sz w:val="24"/>
+          <w:szCs w:val="24"/>
+        </w:rPr>
+        <w:lastRenderedPageBreak/>
+        <w:t>dát s inými systémami a poskytne používateľom viac možností pre spracovanie a analýzu získaných informácií.</w:t>
+      </w:r>
+    </w:p>
+    <w:p>
+      <w:pPr>
+        <w:pStyle w:val="ListParagraph"/>
+        <w:numPr>
+          <w:ilvl w:val="0"/>
+          <w:numId w:val="9"/>
+        </w:numPr>
+        <w:jc w:val="both"/>
+        <w:rPr>
+          <w:rFonts w:ascii="Times New Roman" w:hAnsi="Times New Roman" w:cs="Times New Roman"/>
+          <w:sz w:val="24"/>
+          <w:szCs w:val="24"/>
+        </w:rPr>
+      </w:pPr>
+      <w:r>
+        <w:rPr>
+          <w:rFonts w:ascii="Times New Roman" w:hAnsi="Times New Roman" w:cs="Times New Roman"/>
+          <w:b/>
+          <w:bCs/>
+          <w:sz w:val="24"/>
+          <w:szCs w:val="24"/>
+        </w:rPr>
+        <w:t xml:space="preserve">Rozšírené správcovské a užívateľské funkcie: </w:t>
+      </w:r>
+      <w:r>
+        <w:rPr>
+          <w:rFonts w:ascii="Times New Roman" w:hAnsi="Times New Roman" w:cs="Times New Roman"/>
+          <w:sz w:val="24"/>
+          <w:szCs w:val="24"/>
+        </w:rPr>
+        <w:t>Systém poskytne užívateľom, vrátane administrátorov, rozsiahle možnosti správy ich osobných účtov a hlasovacích otázok. Tieto možnosti zahŕňajú:</w:t>
+      </w:r>
+    </w:p>
+    <w:p>
+      <w:pPr>
+        <w:pStyle w:val="ListParagraph"/>
+        <w:numPr>
+          <w:ilvl w:val="1"/>
+          <w:numId w:val="9"/>
+        </w:numPr>
+        <w:jc w:val="both"/>
+        <w:rPr>
+          <w:rFonts w:ascii="Times New Roman" w:hAnsi="Times New Roman" w:cs="Times New Roman"/>
+          <w:sz w:val="24"/>
+          <w:szCs w:val="24"/>
+        </w:rPr>
+      </w:pPr>
+      <w:r>
+        <w:rPr>
+          <w:rFonts w:ascii="Times New Roman" w:hAnsi="Times New Roman" w:cs="Times New Roman"/>
+          <w:sz w:val="24"/>
+          <w:szCs w:val="24"/>
           <w:u w:val="single"/>
         </w:rPr>
-      </w:pPr>
-      <w:r>
-        <w:rPr>
-          <w:b/>
-          <w:bCs/>
+        <w:t>Zmenu hesla</w:t>
+      </w:r>
+      <w:r>
+        <w:rPr>
+          <w:rFonts w:ascii="Times New Roman" w:hAnsi="Times New Roman" w:cs="Times New Roman"/>
+          <w:sz w:val="24"/>
+          <w:szCs w:val="24"/>
+        </w:rPr>
+        <w:t>: Umožní užívateľom zvýšiť bezpečnosť ich účtov zmenou hesla podľa potreby.</w:t>
+      </w:r>
+    </w:p>
+    <w:p>
+      <w:pPr>
+        <w:pStyle w:val="ListParagraph"/>
+        <w:numPr>
+          <w:ilvl w:val="1"/>
+          <w:numId w:val="9"/>
+        </w:numPr>
+        <w:jc w:val="both"/>
+        <w:rPr>
+          <w:rFonts w:ascii="Times New Roman" w:hAnsi="Times New Roman" w:cs="Times New Roman"/>
+          <w:sz w:val="24"/>
+          <w:szCs w:val="24"/>
+        </w:rPr>
+      </w:pPr>
+      <w:r>
+        <w:rPr>
+          <w:rFonts w:ascii="Times New Roman" w:hAnsi="Times New Roman" w:cs="Times New Roman"/>
+          <w:sz w:val="24"/>
+          <w:szCs w:val="24"/>
           <w:u w:val="single"/>
         </w:rPr>
-        <w:t>P</w:t>
-      </w:r>
-      <w:r>
-        <w:rPr>
-          <w:b/>
-          <w:bCs/>
+        <w:t>CRUD operácie na otázkach</w:t>
+      </w:r>
+      <w:r>
+        <w:rPr>
+          <w:rFonts w:ascii="Times New Roman" w:hAnsi="Times New Roman" w:cs="Times New Roman"/>
+          <w:sz w:val="24"/>
+          <w:szCs w:val="24"/>
+        </w:rPr>
+        <w:t>: Užívatelia budú môcť vytvárať, čítať (listovať), upravovať a mazať hlasovacie otázky, čo zabezpečí plnú kontrolu nad obsahom, ktorý generujú.</w:t>
+      </w:r>
+    </w:p>
+    <w:p>
+      <w:pPr>
+        <w:pStyle w:val="ListParagraph"/>
+        <w:numPr>
+          <w:ilvl w:val="1"/>
+          <w:numId w:val="9"/>
+        </w:numPr>
+        <w:jc w:val="both"/>
+        <w:rPr>
+          <w:rFonts w:ascii="Times New Roman" w:hAnsi="Times New Roman" w:cs="Times New Roman"/>
+          <w:sz w:val="24"/>
+          <w:szCs w:val="24"/>
+        </w:rPr>
+      </w:pPr>
+      <w:r>
+        <w:rPr>
+          <w:rFonts w:ascii="Times New Roman" w:hAnsi="Times New Roman" w:cs="Times New Roman"/>
+          <w:sz w:val="24"/>
+          <w:szCs w:val="24"/>
           <w:u w:val="single"/>
         </w:rPr>
-        <w:t>rístupy k stránkam</w:t>
-      </w:r>
-      <w:r>
-        <w:rPr>
-          <w:b/>
-          <w:bCs/>
+        <w:t>Definovanie typu otázky</w:t>
+      </w:r>
+      <w:r>
+        <w:rPr>
+          <w:rFonts w:ascii="Times New Roman" w:hAnsi="Times New Roman" w:cs="Times New Roman"/>
+          <w:sz w:val="24"/>
+          <w:szCs w:val="24"/>
+        </w:rPr>
+        <w:t>: Každá otázka môže byť definovaná ako s jednou správnou odpoveďou, s viacerými správnymi odpoveďami alebo ako otázka s otvorenou odpoveďou, čo umožní flexibilné využitie systému v závislosti od špecifických potrieb prednášky.</w:t>
+      </w:r>
+    </w:p>
+    <w:p>
+      <w:pPr>
+        <w:pStyle w:val="ListParagraph"/>
+        <w:numPr>
+          <w:ilvl w:val="1"/>
+          <w:numId w:val="9"/>
+        </w:numPr>
+        <w:jc w:val="both"/>
+        <w:rPr>
+          <w:rFonts w:ascii="Times New Roman" w:hAnsi="Times New Roman" w:cs="Times New Roman"/>
+          <w:sz w:val="24"/>
+          <w:szCs w:val="24"/>
+        </w:rPr>
+      </w:pPr>
+      <w:r>
+        <w:rPr>
+          <w:rFonts w:ascii="Times New Roman" w:hAnsi="Times New Roman" w:cs="Times New Roman"/>
+          <w:sz w:val="24"/>
+          <w:szCs w:val="24"/>
           <w:u w:val="single"/>
         </w:rPr>
-        <w:t>:</w:t>
-      </w:r>
-    </w:p>
-    <w:p>
-      <w:pPr>
-        <w:pStyle w:val="Odsekzoznamu"/>
+        <w:t>Filtrovanie otázok</w:t>
+      </w:r>
+      <w:r>
+        <w:rPr>
+          <w:rFonts w:ascii="Times New Roman" w:hAnsi="Times New Roman" w:cs="Times New Roman"/>
+          <w:sz w:val="24"/>
+          <w:szCs w:val="24"/>
+        </w:rPr>
+        <w:t>: Systém poskytne možnosť filtrovania otázok podľa rôznych kritérií, ako sú predmet, dátum vytvorenia alebo aktuálny stav, čím sa zlepší orientácia v databáze otázok a zefektívni sa prístup k informáciám.</w:t>
+      </w:r>
+    </w:p>
+    <w:p>
+      <w:pPr>
+        <w:jc w:val="both"/>
+        <w:rPr>
+          <w:rFonts w:ascii="Times New Roman" w:hAnsi="Times New Roman" w:cs="Times New Roman"/>
+          <w:sz w:val="24"/>
+          <w:szCs w:val="24"/>
+        </w:rPr>
+      </w:pPr>
+    </w:p>
+    <w:p>
+      <w:pPr>
+        <w:rPr>
+          <w:rFonts w:ascii="Times New Roman" w:hAnsi="Times New Roman" w:cs="Times New Roman"/>
+          <w:b/>
+          <w:bCs/>
+          <w:sz w:val="32"/>
+          <w:szCs w:val="32"/>
+        </w:rPr>
+      </w:pPr>
+      <w:r>
+        <w:rPr>
+          <w:rFonts w:ascii="Times New Roman" w:hAnsi="Times New Roman" w:cs="Times New Roman"/>
+          <w:b/>
+          <w:bCs/>
+          <w:sz w:val="32"/>
+          <w:szCs w:val="32"/>
+        </w:rPr>
+        <w:t>Databáza:</w:t>
+      </w:r>
+    </w:p>
+    <w:p>
+      <w:pPr>
+        <w:pStyle w:val="ListParagraph"/>
+        <w:numPr>
+          <w:ilvl w:val="0"/>
+          <w:numId w:val="11"/>
+        </w:numPr>
+        <w:rPr>
+          <w:rFonts w:ascii="Times New Roman" w:hAnsi="Times New Roman" w:cs="Times New Roman"/>
+          <w:sz w:val="24"/>
+          <w:szCs w:val="24"/>
+        </w:rPr>
+      </w:pPr>
+      <w:r>
+        <w:rPr>
+          <w:rFonts w:ascii="Times New Roman" w:hAnsi="Times New Roman" w:cs="Times New Roman"/>
+          <w:sz w:val="24"/>
+          <w:szCs w:val="24"/>
+        </w:rPr>
+        <w:t>MYSQL_USER: "Tim5"</w:t>
+      </w:r>
+    </w:p>
+    <w:p>
+      <w:pPr>
+        <w:pStyle w:val="ListParagraph"/>
+        <w:numPr>
+          <w:ilvl w:val="0"/>
+          <w:numId w:val="11"/>
+        </w:numPr>
+        <w:rPr>
+          <w:rFonts w:ascii="Times New Roman" w:hAnsi="Times New Roman" w:cs="Times New Roman"/>
+          <w:sz w:val="24"/>
+          <w:szCs w:val="24"/>
+        </w:rPr>
+      </w:pPr>
+      <w:r>
+        <w:rPr>
+          <w:rFonts w:ascii="Times New Roman" w:hAnsi="Times New Roman" w:cs="Times New Roman"/>
+          <w:sz w:val="24"/>
+          <w:szCs w:val="24"/>
+        </w:rPr>
+        <w:t>MYSQL_PASSWORD: "eN;D4H}4}Bt5"</w:t>
+      </w:r>
+    </w:p>
+    <w:p>
+      <w:pPr>
+        <w:pStyle w:val="ListParagraph"/>
+        <w:numPr>
+          <w:ilvl w:val="0"/>
+          <w:numId w:val="11"/>
+        </w:numPr>
+        <w:rPr>
+          <w:rFonts w:ascii="Times New Roman" w:hAnsi="Times New Roman" w:cs="Times New Roman"/>
+          <w:sz w:val="24"/>
+          <w:szCs w:val="24"/>
+        </w:rPr>
+      </w:pPr>
+      <w:r>
+        <w:rPr>
+          <w:rFonts w:ascii="Times New Roman" w:hAnsi="Times New Roman" w:cs="Times New Roman"/>
+          <w:sz w:val="24"/>
+          <w:szCs w:val="24"/>
+        </w:rPr>
+        <w:t>MYSQL_DATABASE: "final"</w:t>
+      </w:r>
+    </w:p>
+    <w:p>
+      <w:pPr>
+        <w:rPr>
+          <w:rFonts w:ascii="Times New Roman" w:hAnsi="Times New Roman" w:cs="Times New Roman"/>
+        </w:rPr>
+      </w:pPr>
+    </w:p>
+    <w:p>
+      <w:pPr>
+        <w:rPr>
+          <w:rFonts w:ascii="Times New Roman" w:hAnsi="Times New Roman" w:cs="Times New Roman"/>
+          <w:b/>
+          <w:bCs/>
+          <w:sz w:val="32"/>
+          <w:szCs w:val="32"/>
+        </w:rPr>
+      </w:pPr>
+      <w:r>
+        <w:rPr>
+          <w:rFonts w:ascii="Times New Roman" w:hAnsi="Times New Roman" w:cs="Times New Roman"/>
+          <w:b/>
+          <w:bCs/>
+          <w:sz w:val="32"/>
+          <w:szCs w:val="32"/>
+        </w:rPr>
+        <w:t>Prístupy k stránkam:</w:t>
+      </w:r>
+    </w:p>
+    <w:p>
+      <w:pPr>
+        <w:pStyle w:val="ListParagraph"/>
         <w:numPr>
           <w:ilvl w:val="0"/>
           <w:numId w:val="4"/>
         </w:numPr>
-      </w:pPr>
-      <w:r>
+        <w:rPr>
+          <w:rFonts w:ascii="Times New Roman" w:hAnsi="Times New Roman" w:cs="Times New Roman"/>
+        </w:rPr>
+      </w:pPr>
+      <w:r>
+        <w:rPr>
+          <w:rFonts w:ascii="Times New Roman" w:hAnsi="Times New Roman" w:cs="Times New Roman"/>
+        </w:rPr>
         <w:t xml:space="preserve">USER </w:t>
       </w:r>
       <w:r>
         <w:rPr>
+          <w:rFonts w:ascii="Times New Roman" w:hAnsi="Times New Roman" w:cs="Times New Roman"/>
           <w:lang w:val="en-US"/>
         </w:rPr>
         <w:sym w:font="Wingdings" w:char="F0E8"/>
       </w:r>
       <w:r>
         <w:rPr>
+          <w:rFonts w:ascii="Times New Roman" w:hAnsi="Times New Roman" w:cs="Times New Roman"/>
           <w:lang w:val="en-US"/>
         </w:rPr>
         <w:t xml:space="preserve"> </w:t>
       </w:r>
       <w:r>
         <w:rPr>
+          <w:rFonts w:ascii="Times New Roman" w:hAnsi="Times New Roman" w:cs="Times New Roman"/>
           <w:b/>
           <w:bCs/>
           <w:lang w:val="en-US"/>
@@ -337,16 +947,21 @@
       </w:r>
       <w:r>
         <w:rPr>
+          <w:rFonts w:ascii="Times New Roman" w:hAnsi="Times New Roman" w:cs="Times New Roman"/>
           <w:b/>
           <w:bCs/>
         </w:rPr>
         <w:t>ž. meno:</w:t>
       </w:r>
       <w:r>
+        <w:rPr>
+          <w:rFonts w:ascii="Times New Roman" w:hAnsi="Times New Roman" w:cs="Times New Roman"/>
+        </w:rPr>
         <w:t xml:space="preserve"> David </w:t>
       </w:r>
       <w:r>
         <w:rPr>
+          <w:rFonts w:ascii="Times New Roman" w:hAnsi="Times New Roman" w:cs="Times New Roman"/>
           <w:lang w:val="en-US"/>
         </w:rPr>
         <w:t xml:space="preserve">| </w:t>
@@ -354,6 +969,7 @@
       <w:proofErr w:type="spellStart"/>
       <w:r>
         <w:rPr>
+          <w:rFonts w:ascii="Times New Roman" w:hAnsi="Times New Roman" w:cs="Times New Roman"/>
           <w:b/>
           <w:bCs/>
           <w:lang w:val="en-US"/>
@@ -363,6 +979,7 @@
       <w:proofErr w:type="spellEnd"/>
       <w:r>
         <w:rPr>
+          <w:rFonts w:ascii="Times New Roman" w:hAnsi="Times New Roman" w:cs="Times New Roman"/>
           <w:b/>
           <w:bCs/>
           <w:lang w:val="en-US"/>
@@ -371,6 +988,7 @@
       </w:r>
       <w:r>
         <w:rPr>
+          <w:rFonts w:ascii="Times New Roman" w:hAnsi="Times New Roman" w:cs="Times New Roman"/>
           <w:lang w:val="en-US"/>
         </w:rPr>
         <w:t xml:space="preserve"> asdAsd123a</w:t>
@@ -378,29 +996,38 @@
     </w:p>
     <w:p>
       <w:pPr>
-        <w:pStyle w:val="Odsekzoznamu"/>
+        <w:pStyle w:val="ListParagraph"/>
         <w:numPr>
           <w:ilvl w:val="0"/>
           <w:numId w:val="4"/>
         </w:numPr>
-      </w:pPr>
-      <w:r>
+        <w:rPr>
+          <w:rFonts w:ascii="Times New Roman" w:hAnsi="Times New Roman" w:cs="Times New Roman"/>
+        </w:rPr>
+      </w:pPr>
+      <w:r>
+        <w:rPr>
+          <w:rFonts w:ascii="Times New Roman" w:hAnsi="Times New Roman" w:cs="Times New Roman"/>
+        </w:rPr>
         <w:t xml:space="preserve">ADMIN </w:t>
       </w:r>
       <w:r>
         <w:rPr>
+          <w:rFonts w:ascii="Times New Roman" w:hAnsi="Times New Roman" w:cs="Times New Roman"/>
           <w:lang w:val="en-US"/>
         </w:rPr>
         <w:sym w:font="Wingdings" w:char="F0E8"/>
       </w:r>
       <w:r>
         <w:rPr>
+          <w:rFonts w:ascii="Times New Roman" w:hAnsi="Times New Roman" w:cs="Times New Roman"/>
           <w:lang w:val="en-US"/>
         </w:rPr>
         <w:t xml:space="preserve"> </w:t>
       </w:r>
       <w:r>
         <w:rPr>
+          <w:rFonts w:ascii="Times New Roman" w:hAnsi="Times New Roman" w:cs="Times New Roman"/>
           <w:b/>
           <w:bCs/>
           <w:lang w:val="en-US"/>
@@ -409,16 +1036,21 @@
       </w:r>
       <w:r>
         <w:rPr>
+          <w:rFonts w:ascii="Times New Roman" w:hAnsi="Times New Roman" w:cs="Times New Roman"/>
           <w:b/>
           <w:bCs/>
         </w:rPr>
         <w:t>ž. meno:</w:t>
       </w:r>
       <w:r>
+        <w:rPr>
+          <w:rFonts w:ascii="Times New Roman" w:hAnsi="Times New Roman" w:cs="Times New Roman"/>
+        </w:rPr>
         <w:t xml:space="preserve"> Admin </w:t>
       </w:r>
       <w:r>
         <w:rPr>
+          <w:rFonts w:ascii="Times New Roman" w:hAnsi="Times New Roman" w:cs="Times New Roman"/>
           <w:lang w:val="en-US"/>
         </w:rPr>
         <w:t xml:space="preserve">| </w:t>
@@ -426,6 +1058,7 @@
       <w:proofErr w:type="spellStart"/>
       <w:r>
         <w:rPr>
+          <w:rFonts w:ascii="Times New Roman" w:hAnsi="Times New Roman" w:cs="Times New Roman"/>
           <w:b/>
           <w:bCs/>
           <w:lang w:val="en-US"/>
@@ -435,6 +1068,7 @@
       <w:proofErr w:type="spellEnd"/>
       <w:r>
         <w:rPr>
+          <w:rFonts w:ascii="Times New Roman" w:hAnsi="Times New Roman" w:cs="Times New Roman"/>
           <w:b/>
           <w:bCs/>
           <w:lang w:val="en-US"/>
@@ -443,6 +1077,7 @@
       </w:r>
       <w:r>
         <w:rPr>
+          <w:rFonts w:ascii="Times New Roman" w:hAnsi="Times New Roman" w:cs="Times New Roman"/>
           <w:lang w:val="en-US"/>
         </w:rPr>
         <w:t xml:space="preserve"> AdMiN12345</w:t>
@@ -451,46 +1086,67 @@
     <w:p>
       <w:pPr>
         <w:rPr>
-          <w:b/>
-          <w:bCs/>
-          <w:u w:val="single"/>
-        </w:rPr>
-      </w:pPr>
-      <w:r>
-        <w:rPr>
-          <w:b/>
-          <w:bCs/>
-          <w:u w:val="single"/>
+          <w:rFonts w:ascii="Times New Roman" w:hAnsi="Times New Roman" w:cs="Times New Roman"/>
+        </w:rPr>
+      </w:pPr>
+    </w:p>
+    <w:p>
+      <w:pPr>
+        <w:rPr>
+          <w:rFonts w:ascii="Times New Roman" w:hAnsi="Times New Roman" w:cs="Times New Roman"/>
+          <w:b/>
+          <w:bCs/>
+          <w:sz w:val="32"/>
+          <w:szCs w:val="32"/>
+        </w:rPr>
+      </w:pPr>
+      <w:r>
+        <w:rPr>
+          <w:rFonts w:ascii="Times New Roman" w:hAnsi="Times New Roman" w:cs="Times New Roman"/>
+          <w:b/>
+          <w:bCs/>
+          <w:sz w:val="32"/>
+          <w:szCs w:val="32"/>
         </w:rPr>
         <w:t>Adresa stránky</w:t>
       </w:r>
       <w:r>
         <w:rPr>
-          <w:b/>
-          <w:bCs/>
-          <w:u w:val="single"/>
+          <w:rFonts w:ascii="Times New Roman" w:hAnsi="Times New Roman" w:cs="Times New Roman"/>
+          <w:b/>
+          <w:bCs/>
+          <w:sz w:val="32"/>
+          <w:szCs w:val="32"/>
         </w:rPr>
         <w:t>:</w:t>
       </w:r>
     </w:p>
     <w:p>
       <w:pPr>
-        <w:pStyle w:val="Odsekzoznamu"/>
+        <w:pStyle w:val="ListParagraph"/>
         <w:numPr>
           <w:ilvl w:val="0"/>
           <w:numId w:val="7"/>
         </w:numPr>
-      </w:pPr>
-      <w:proofErr w:type="spellStart"/>
-      <w:r>
+        <w:rPr>
+          <w:rFonts w:ascii="Times New Roman" w:hAnsi="Times New Roman" w:cs="Times New Roman"/>
+        </w:rPr>
+      </w:pPr>
+      <w:r>
+        <w:rPr>
+          <w:rFonts w:ascii="Times New Roman" w:hAnsi="Times New Roman" w:cs="Times New Roman"/>
+        </w:rPr>
         <w:t>index.php</w:t>
       </w:r>
-      <w:proofErr w:type="spellEnd"/>
-      <w:r>
+      <w:r>
+        <w:rPr>
+          <w:rFonts w:ascii="Times New Roman" w:hAnsi="Times New Roman" w:cs="Times New Roman"/>
+        </w:rPr>
         <w:t xml:space="preserve"> </w:t>
       </w:r>
       <w:r>
         <w:rPr>
+          <w:rFonts w:ascii="Times New Roman" w:hAnsi="Times New Roman" w:cs="Times New Roman"/>
           <w:lang w:val="en-US"/>
         </w:rPr>
         <w:sym w:font="Wingdings" w:char="F0E8"/>
@@ -498,22 +1154,30 @@
     </w:p>
     <w:p>
       <w:pPr>
-        <w:pStyle w:val="Odsekzoznamu"/>
+        <w:pStyle w:val="ListParagraph"/>
         <w:numPr>
           <w:ilvl w:val="0"/>
           <w:numId w:val="7"/>
         </w:numPr>
-      </w:pPr>
-      <w:proofErr w:type="spellStart"/>
-      <w:r>
+        <w:rPr>
+          <w:rFonts w:ascii="Times New Roman" w:hAnsi="Times New Roman" w:cs="Times New Roman"/>
+        </w:rPr>
+      </w:pPr>
+      <w:r>
+        <w:rPr>
+          <w:rFonts w:ascii="Times New Roman" w:hAnsi="Times New Roman" w:cs="Times New Roman"/>
+        </w:rPr>
         <w:t>phpMyAdmin</w:t>
       </w:r>
-      <w:proofErr w:type="spellEnd"/>
-      <w:r>
+      <w:r>
+        <w:rPr>
+          <w:rFonts w:ascii="Times New Roman" w:hAnsi="Times New Roman" w:cs="Times New Roman"/>
+        </w:rPr>
         <w:t xml:space="preserve"> </w:t>
       </w:r>
       <w:r>
         <w:rPr>
+          <w:rFonts w:ascii="Times New Roman" w:hAnsi="Times New Roman" w:cs="Times New Roman"/>
           <w:lang w:val="en-US"/>
         </w:rPr>
         <w:sym w:font="Wingdings" w:char="F0E8"/>
@@ -522,62 +1186,1562 @@
     <w:p>
       <w:pPr>
         <w:rPr>
-          <w:b/>
-          <w:bCs/>
+          <w:rFonts w:ascii="Times New Roman" w:hAnsi="Times New Roman" w:cs="Times New Roman"/>
+        </w:rPr>
+      </w:pPr>
+    </w:p>
+    <w:p>
+      <w:pPr>
+        <w:rPr>
+          <w:rFonts w:ascii="Times New Roman" w:hAnsi="Times New Roman" w:cs="Times New Roman"/>
+          <w:b/>
+          <w:bCs/>
+          <w:sz w:val="32"/>
+          <w:szCs w:val="32"/>
+        </w:rPr>
+      </w:pPr>
+      <w:r>
+        <w:rPr>
+          <w:rFonts w:ascii="Times New Roman" w:hAnsi="Times New Roman" w:cs="Times New Roman"/>
+          <w:b/>
+          <w:bCs/>
+          <w:sz w:val="32"/>
+          <w:szCs w:val="32"/>
+        </w:rPr>
+        <w:t>T</w:t>
+      </w:r>
+      <w:r>
+        <w:rPr>
+          <w:rFonts w:ascii="Times New Roman" w:hAnsi="Times New Roman" w:cs="Times New Roman"/>
+          <w:b/>
+          <w:bCs/>
+          <w:sz w:val="32"/>
+          <w:szCs w:val="32"/>
+        </w:rPr>
+        <w:t>echnológie:</w:t>
+      </w:r>
+    </w:p>
+    <w:p>
+      <w:pPr>
+        <w:jc w:val="both"/>
+        <w:rPr>
+          <w:rFonts w:ascii="Times New Roman" w:hAnsi="Times New Roman" w:cs="Times New Roman"/>
+          <w:b/>
+          <w:bCs/>
+          <w:sz w:val="24"/>
+          <w:szCs w:val="24"/>
           <w:u w:val="single"/>
         </w:rPr>
       </w:pPr>
       <w:r>
         <w:rPr>
-          <w:b/>
-          <w:bCs/>
+          <w:rFonts w:ascii="Times New Roman" w:hAnsi="Times New Roman" w:cs="Times New Roman"/>
+          <w:b/>
+          <w:bCs/>
+          <w:sz w:val="24"/>
+          <w:szCs w:val="24"/>
           <w:u w:val="single"/>
         </w:rPr>
-        <w:t>Použité technológie:</w:t>
-      </w:r>
-    </w:p>
-    <w:p>
-      <w:pPr>
-        <w:pStyle w:val="Odsekzoznamu"/>
+        <w:t>Frontend Technologie:</w:t>
+      </w:r>
+    </w:p>
+    <w:p>
+      <w:pPr>
+        <w:pStyle w:val="ListParagraph"/>
         <w:numPr>
           <w:ilvl w:val="0"/>
-          <w:numId w:val="8"/>
+          <w:numId w:val="12"/>
         </w:numPr>
-      </w:pPr>
-      <w:r>
-        <w:t xml:space="preserve">HTML, CSS, JS, PHP, BOOTSTRAP, JQUERY, BOOTSTRAP ICONS, AJAX, MYSQL, DOCKER, SQL, SWEETALERTS, </w:t>
-      </w:r>
-      <w:r>
-        <w:t>REST, WORKERMAN, WEBSOCKETS, NGINX, PHPMYADMIN</w:t>
-      </w:r>
-    </w:p>
-    <w:p>
-      <w:pPr>
-        <w:rPr>
-          <w:b/>
-          <w:bCs/>
+        <w:jc w:val="both"/>
+        <w:rPr>
+          <w:rFonts w:ascii="Times New Roman" w:hAnsi="Times New Roman" w:cs="Times New Roman"/>
+          <w:sz w:val="24"/>
+          <w:szCs w:val="24"/>
+        </w:rPr>
+      </w:pPr>
+      <w:r>
+        <w:rPr>
+          <w:rFonts w:ascii="Times New Roman" w:hAnsi="Times New Roman" w:cs="Times New Roman"/>
+          <w:b/>
+          <w:bCs/>
+          <w:sz w:val="24"/>
+          <w:szCs w:val="24"/>
+        </w:rPr>
+        <w:t>HTML</w:t>
+      </w:r>
+      <w:r>
+        <w:rPr>
+          <w:rFonts w:ascii="Times New Roman" w:hAnsi="Times New Roman" w:cs="Times New Roman"/>
+          <w:sz w:val="24"/>
+          <w:szCs w:val="24"/>
+        </w:rPr>
+        <w:t xml:space="preserve">: </w:t>
+      </w:r>
+      <w:r>
+        <w:rPr>
+          <w:rFonts w:ascii="Times New Roman" w:hAnsi="Times New Roman" w:cs="Times New Roman"/>
+          <w:sz w:val="24"/>
+          <w:szCs w:val="24"/>
+        </w:rPr>
+        <w:t xml:space="preserve">Na </w:t>
+      </w:r>
+      <w:r>
+        <w:rPr>
+          <w:rFonts w:ascii="Times New Roman" w:hAnsi="Times New Roman" w:cs="Times New Roman"/>
+          <w:sz w:val="24"/>
+          <w:szCs w:val="24"/>
+        </w:rPr>
+        <w:t>štruktúrovanie obsahu webov</w:t>
+      </w:r>
+      <w:r>
+        <w:rPr>
+          <w:rFonts w:ascii="Times New Roman" w:hAnsi="Times New Roman" w:cs="Times New Roman"/>
+          <w:sz w:val="24"/>
+          <w:szCs w:val="24"/>
+        </w:rPr>
+        <w:t>ej</w:t>
+      </w:r>
+      <w:r>
+        <w:rPr>
+          <w:rFonts w:ascii="Times New Roman" w:hAnsi="Times New Roman" w:cs="Times New Roman"/>
+          <w:sz w:val="24"/>
+          <w:szCs w:val="24"/>
+        </w:rPr>
+        <w:t xml:space="preserve"> stránk</w:t>
+      </w:r>
+      <w:r>
+        <w:rPr>
+          <w:rFonts w:ascii="Times New Roman" w:hAnsi="Times New Roman" w:cs="Times New Roman"/>
+          <w:sz w:val="24"/>
+          <w:szCs w:val="24"/>
+        </w:rPr>
+        <w:t>y</w:t>
+      </w:r>
+      <w:r>
+        <w:rPr>
+          <w:rFonts w:ascii="Times New Roman" w:hAnsi="Times New Roman" w:cs="Times New Roman"/>
+          <w:sz w:val="24"/>
+          <w:szCs w:val="24"/>
+        </w:rPr>
+        <w:t>.</w:t>
+      </w:r>
+    </w:p>
+    <w:p>
+      <w:pPr>
+        <w:pStyle w:val="ListParagraph"/>
+        <w:numPr>
+          <w:ilvl w:val="0"/>
+          <w:numId w:val="12"/>
+        </w:numPr>
+        <w:jc w:val="both"/>
+        <w:rPr>
+          <w:rFonts w:ascii="Times New Roman" w:hAnsi="Times New Roman" w:cs="Times New Roman"/>
+          <w:sz w:val="24"/>
+          <w:szCs w:val="24"/>
+        </w:rPr>
+      </w:pPr>
+      <w:r>
+        <w:rPr>
+          <w:rFonts w:ascii="Times New Roman" w:hAnsi="Times New Roman" w:cs="Times New Roman"/>
+          <w:b/>
+          <w:bCs/>
+          <w:sz w:val="24"/>
+          <w:szCs w:val="24"/>
+        </w:rPr>
+        <w:t>CSS</w:t>
+      </w:r>
+      <w:r>
+        <w:rPr>
+          <w:rFonts w:ascii="Times New Roman" w:hAnsi="Times New Roman" w:cs="Times New Roman"/>
+          <w:sz w:val="24"/>
+          <w:szCs w:val="24"/>
+        </w:rPr>
+        <w:t xml:space="preserve">: </w:t>
+      </w:r>
+      <w:r>
+        <w:rPr>
+          <w:rFonts w:ascii="Times New Roman" w:hAnsi="Times New Roman" w:cs="Times New Roman"/>
+          <w:sz w:val="24"/>
+          <w:szCs w:val="24"/>
+        </w:rPr>
+        <w:t>Š</w:t>
+      </w:r>
+      <w:r>
+        <w:rPr>
+          <w:rFonts w:ascii="Times New Roman" w:hAnsi="Times New Roman" w:cs="Times New Roman"/>
+          <w:sz w:val="24"/>
+          <w:szCs w:val="24"/>
+        </w:rPr>
+        <w:t>tylizáciu obsahu HTML.</w:t>
+      </w:r>
+    </w:p>
+    <w:p>
+      <w:pPr>
+        <w:pStyle w:val="ListParagraph"/>
+        <w:numPr>
+          <w:ilvl w:val="0"/>
+          <w:numId w:val="12"/>
+        </w:numPr>
+        <w:jc w:val="both"/>
+        <w:rPr>
+          <w:rFonts w:ascii="Times New Roman" w:hAnsi="Times New Roman" w:cs="Times New Roman"/>
+          <w:sz w:val="24"/>
+          <w:szCs w:val="24"/>
+        </w:rPr>
+      </w:pPr>
+      <w:r>
+        <w:rPr>
+          <w:rFonts w:ascii="Times New Roman" w:hAnsi="Times New Roman" w:cs="Times New Roman"/>
+          <w:b/>
+          <w:bCs/>
+          <w:sz w:val="24"/>
+          <w:szCs w:val="24"/>
+        </w:rPr>
+        <w:t>JavaScript</w:t>
+      </w:r>
+      <w:r>
+        <w:rPr>
+          <w:rFonts w:ascii="Times New Roman" w:hAnsi="Times New Roman" w:cs="Times New Roman"/>
+          <w:sz w:val="24"/>
+          <w:szCs w:val="24"/>
+        </w:rPr>
+        <w:t xml:space="preserve"> (JS):</w:t>
+      </w:r>
+      <w:r>
+        <w:rPr>
+          <w:rFonts w:ascii="Times New Roman" w:hAnsi="Times New Roman" w:cs="Times New Roman"/>
+          <w:sz w:val="24"/>
+          <w:szCs w:val="24"/>
+        </w:rPr>
+        <w:t xml:space="preserve"> N</w:t>
+      </w:r>
+      <w:r>
+        <w:rPr>
+          <w:rFonts w:ascii="Times New Roman" w:hAnsi="Times New Roman" w:cs="Times New Roman"/>
+          <w:sz w:val="24"/>
+          <w:szCs w:val="24"/>
+        </w:rPr>
+        <w:t>a interaktivitu webov</w:t>
+      </w:r>
+      <w:r>
+        <w:rPr>
+          <w:rFonts w:ascii="Times New Roman" w:hAnsi="Times New Roman" w:cs="Times New Roman"/>
+          <w:sz w:val="24"/>
+          <w:szCs w:val="24"/>
+        </w:rPr>
+        <w:t>ej</w:t>
+      </w:r>
+      <w:r>
+        <w:rPr>
+          <w:rFonts w:ascii="Times New Roman" w:hAnsi="Times New Roman" w:cs="Times New Roman"/>
+          <w:sz w:val="24"/>
+          <w:szCs w:val="24"/>
+        </w:rPr>
+        <w:t xml:space="preserve"> stránk</w:t>
+      </w:r>
+      <w:r>
+        <w:rPr>
+          <w:rFonts w:ascii="Times New Roman" w:hAnsi="Times New Roman" w:cs="Times New Roman"/>
+          <w:sz w:val="24"/>
+          <w:szCs w:val="24"/>
+        </w:rPr>
+        <w:t>y</w:t>
+      </w:r>
+      <w:r>
+        <w:rPr>
+          <w:rFonts w:ascii="Times New Roman" w:hAnsi="Times New Roman" w:cs="Times New Roman"/>
+          <w:sz w:val="24"/>
+          <w:szCs w:val="24"/>
+        </w:rPr>
+        <w:t>.</w:t>
+      </w:r>
+    </w:p>
+    <w:p>
+      <w:pPr>
+        <w:pStyle w:val="ListParagraph"/>
+        <w:numPr>
+          <w:ilvl w:val="0"/>
+          <w:numId w:val="12"/>
+        </w:numPr>
+        <w:jc w:val="both"/>
+        <w:rPr>
+          <w:rFonts w:ascii="Times New Roman" w:hAnsi="Times New Roman" w:cs="Times New Roman"/>
+          <w:sz w:val="24"/>
+          <w:szCs w:val="24"/>
+        </w:rPr>
+      </w:pPr>
+      <w:r>
+        <w:rPr>
+          <w:rFonts w:ascii="Times New Roman" w:hAnsi="Times New Roman" w:cs="Times New Roman"/>
+          <w:b/>
+          <w:bCs/>
+          <w:sz w:val="24"/>
+          <w:szCs w:val="24"/>
+        </w:rPr>
+        <w:t>Bootstrap</w:t>
+      </w:r>
+      <w:r>
+        <w:rPr>
+          <w:rFonts w:ascii="Times New Roman" w:hAnsi="Times New Roman" w:cs="Times New Roman"/>
+          <w:sz w:val="24"/>
+          <w:szCs w:val="24"/>
+        </w:rPr>
+        <w:t xml:space="preserve">: </w:t>
+      </w:r>
+      <w:r>
+        <w:rPr>
+          <w:rFonts w:ascii="Times New Roman" w:hAnsi="Times New Roman" w:cs="Times New Roman"/>
+          <w:sz w:val="24"/>
+          <w:szCs w:val="24"/>
+        </w:rPr>
+        <w:t xml:space="preserve">Na </w:t>
+      </w:r>
+      <w:r>
+        <w:rPr>
+          <w:rFonts w:ascii="Times New Roman" w:hAnsi="Times New Roman" w:cs="Times New Roman"/>
+          <w:sz w:val="24"/>
+          <w:szCs w:val="24"/>
+        </w:rPr>
+        <w:t>vytváranie responzívnych a mobilným zariadeniam prispôsobený</w:t>
+      </w:r>
+      <w:r>
+        <w:rPr>
+          <w:rFonts w:ascii="Times New Roman" w:hAnsi="Times New Roman" w:cs="Times New Roman"/>
+          <w:sz w:val="24"/>
+          <w:szCs w:val="24"/>
+        </w:rPr>
+        <w:t>m</w:t>
+      </w:r>
+      <w:r>
+        <w:rPr>
+          <w:rFonts w:ascii="Times New Roman" w:hAnsi="Times New Roman" w:cs="Times New Roman"/>
+          <w:sz w:val="24"/>
+          <w:szCs w:val="24"/>
+        </w:rPr>
+        <w:t xml:space="preserve"> webový</w:t>
+      </w:r>
+      <w:r>
+        <w:rPr>
+          <w:rFonts w:ascii="Times New Roman" w:hAnsi="Times New Roman" w:cs="Times New Roman"/>
+          <w:sz w:val="24"/>
+          <w:szCs w:val="24"/>
+        </w:rPr>
+        <w:t>m</w:t>
+      </w:r>
+      <w:r>
+        <w:rPr>
+          <w:rFonts w:ascii="Times New Roman" w:hAnsi="Times New Roman" w:cs="Times New Roman"/>
+          <w:sz w:val="24"/>
+          <w:szCs w:val="24"/>
+        </w:rPr>
+        <w:t xml:space="preserve"> stráno</w:t>
+      </w:r>
+      <w:r>
+        <w:rPr>
+          <w:rFonts w:ascii="Times New Roman" w:hAnsi="Times New Roman" w:cs="Times New Roman"/>
+          <w:sz w:val="24"/>
+          <w:szCs w:val="24"/>
+        </w:rPr>
+        <w:t>k</w:t>
+      </w:r>
+      <w:r>
+        <w:rPr>
+          <w:rFonts w:ascii="Times New Roman" w:hAnsi="Times New Roman" w:cs="Times New Roman"/>
+          <w:sz w:val="24"/>
+          <w:szCs w:val="24"/>
+        </w:rPr>
+        <w:t>.</w:t>
+      </w:r>
+    </w:p>
+    <w:p>
+      <w:pPr>
+        <w:pStyle w:val="ListParagraph"/>
+        <w:numPr>
+          <w:ilvl w:val="0"/>
+          <w:numId w:val="12"/>
+        </w:numPr>
+        <w:jc w:val="both"/>
+        <w:rPr>
+          <w:rFonts w:ascii="Times New Roman" w:hAnsi="Times New Roman" w:cs="Times New Roman"/>
+          <w:sz w:val="24"/>
+          <w:szCs w:val="24"/>
+        </w:rPr>
+      </w:pPr>
+      <w:r>
+        <w:rPr>
+          <w:rFonts w:ascii="Times New Roman" w:hAnsi="Times New Roman" w:cs="Times New Roman"/>
+          <w:b/>
+          <w:bCs/>
+          <w:sz w:val="24"/>
+          <w:szCs w:val="24"/>
+        </w:rPr>
+        <w:lastRenderedPageBreak/>
+        <w:t>JQuery</w:t>
+      </w:r>
+      <w:r>
+        <w:rPr>
+          <w:rFonts w:ascii="Times New Roman" w:hAnsi="Times New Roman" w:cs="Times New Roman"/>
+          <w:sz w:val="24"/>
+          <w:szCs w:val="24"/>
+        </w:rPr>
+        <w:t xml:space="preserve">: JavaScriptová knižnica, </w:t>
+      </w:r>
+      <w:r>
+        <w:rPr>
+          <w:rFonts w:ascii="Times New Roman" w:hAnsi="Times New Roman" w:cs="Times New Roman"/>
+          <w:sz w:val="24"/>
+          <w:szCs w:val="24"/>
+        </w:rPr>
+        <w:t>na</w:t>
+      </w:r>
+      <w:r>
+        <w:rPr>
+          <w:rFonts w:ascii="Times New Roman" w:hAnsi="Times New Roman" w:cs="Times New Roman"/>
+          <w:sz w:val="24"/>
+          <w:szCs w:val="24"/>
+        </w:rPr>
+        <w:t xml:space="preserve"> zjednoduš</w:t>
+      </w:r>
+      <w:r>
+        <w:rPr>
+          <w:rFonts w:ascii="Times New Roman" w:hAnsi="Times New Roman" w:cs="Times New Roman"/>
+          <w:sz w:val="24"/>
+          <w:szCs w:val="24"/>
+        </w:rPr>
+        <w:t>enú</w:t>
+      </w:r>
+      <w:r>
+        <w:rPr>
+          <w:rFonts w:ascii="Times New Roman" w:hAnsi="Times New Roman" w:cs="Times New Roman"/>
+          <w:sz w:val="24"/>
+          <w:szCs w:val="24"/>
+        </w:rPr>
+        <w:t xml:space="preserve"> manipuláciu s HTML DOM stromom, spracovanie udalostí a Ajax.</w:t>
+      </w:r>
+    </w:p>
+    <w:p>
+      <w:pPr>
+        <w:pStyle w:val="ListParagraph"/>
+        <w:numPr>
+          <w:ilvl w:val="0"/>
+          <w:numId w:val="12"/>
+        </w:numPr>
+        <w:jc w:val="both"/>
+        <w:rPr>
+          <w:rFonts w:ascii="Times New Roman" w:hAnsi="Times New Roman" w:cs="Times New Roman"/>
+          <w:sz w:val="24"/>
+          <w:szCs w:val="24"/>
+        </w:rPr>
+      </w:pPr>
+      <w:r>
+        <w:rPr>
+          <w:rFonts w:ascii="Times New Roman" w:hAnsi="Times New Roman" w:cs="Times New Roman"/>
+          <w:b/>
+          <w:bCs/>
+          <w:sz w:val="24"/>
+          <w:szCs w:val="24"/>
+        </w:rPr>
+        <w:t>Bootstrap Icons</w:t>
+      </w:r>
+      <w:r>
+        <w:rPr>
+          <w:rFonts w:ascii="Times New Roman" w:hAnsi="Times New Roman" w:cs="Times New Roman"/>
+          <w:sz w:val="24"/>
+          <w:szCs w:val="24"/>
+        </w:rPr>
+        <w:t>: Poskytuje ikony, ktoré možno použiť v celom užívateľskom rozhraní aplikácie.</w:t>
+      </w:r>
+    </w:p>
+    <w:p>
+      <w:pPr>
+        <w:pStyle w:val="ListParagraph"/>
+        <w:numPr>
+          <w:ilvl w:val="0"/>
+          <w:numId w:val="12"/>
+        </w:numPr>
+        <w:jc w:val="both"/>
+        <w:rPr>
+          <w:rFonts w:ascii="Times New Roman" w:hAnsi="Times New Roman" w:cs="Times New Roman"/>
+          <w:sz w:val="24"/>
+          <w:szCs w:val="24"/>
+        </w:rPr>
+      </w:pPr>
+      <w:r>
+        <w:rPr>
+          <w:rFonts w:ascii="Times New Roman" w:hAnsi="Times New Roman" w:cs="Times New Roman"/>
+          <w:b/>
+          <w:bCs/>
+          <w:sz w:val="24"/>
+          <w:szCs w:val="24"/>
+        </w:rPr>
+        <w:t>AJAX</w:t>
+      </w:r>
+      <w:r>
+        <w:rPr>
+          <w:rFonts w:ascii="Times New Roman" w:hAnsi="Times New Roman" w:cs="Times New Roman"/>
+          <w:sz w:val="24"/>
+          <w:szCs w:val="24"/>
+        </w:rPr>
+        <w:t>: Technika pre vytváranie rýchlych a dynamických webových stránok, umožňujúca asynchrónnu aktualizáciu častí webových stránok výmenou malých množstiev údajov so serverom.</w:t>
+      </w:r>
+    </w:p>
+    <w:p>
+      <w:pPr>
+        <w:pStyle w:val="ListParagraph"/>
+        <w:numPr>
+          <w:ilvl w:val="0"/>
+          <w:numId w:val="12"/>
+        </w:numPr>
+        <w:jc w:val="both"/>
+        <w:rPr>
+          <w:rFonts w:ascii="Times New Roman" w:hAnsi="Times New Roman" w:cs="Times New Roman"/>
+          <w:sz w:val="24"/>
+          <w:szCs w:val="24"/>
+        </w:rPr>
+      </w:pPr>
+      <w:r>
+        <w:rPr>
+          <w:rFonts w:ascii="Times New Roman" w:hAnsi="Times New Roman" w:cs="Times New Roman"/>
+          <w:b/>
+          <w:bCs/>
+          <w:sz w:val="24"/>
+          <w:szCs w:val="24"/>
+        </w:rPr>
+        <w:t>SweetAlerts</w:t>
+      </w:r>
+      <w:r>
+        <w:rPr>
+          <w:rFonts w:ascii="Times New Roman" w:hAnsi="Times New Roman" w:cs="Times New Roman"/>
+          <w:sz w:val="24"/>
+          <w:szCs w:val="24"/>
+        </w:rPr>
+        <w:t>: Knihovna pre zobrazovanie upozornení peknejšie, než tradičné JavaScriptové alertovacie okná.</w:t>
+      </w:r>
+    </w:p>
+    <w:p>
+      <w:pPr>
+        <w:jc w:val="both"/>
+        <w:rPr>
+          <w:rFonts w:ascii="Times New Roman" w:hAnsi="Times New Roman" w:cs="Times New Roman"/>
+          <w:b/>
+          <w:bCs/>
+          <w:sz w:val="24"/>
+          <w:szCs w:val="24"/>
           <w:u w:val="single"/>
         </w:rPr>
       </w:pPr>
       <w:r>
         <w:rPr>
-          <w:b/>
-          <w:bCs/>
+          <w:rFonts w:ascii="Times New Roman" w:hAnsi="Times New Roman" w:cs="Times New Roman"/>
+          <w:b/>
+          <w:bCs/>
+          <w:sz w:val="24"/>
+          <w:szCs w:val="24"/>
           <w:u w:val="single"/>
         </w:rPr>
+        <w:t>Backend Technológie</w:t>
+      </w:r>
+    </w:p>
+    <w:p>
+      <w:pPr>
+        <w:pStyle w:val="ListParagraph"/>
+        <w:numPr>
+          <w:ilvl w:val="0"/>
+          <w:numId w:val="13"/>
+        </w:numPr>
+        <w:jc w:val="both"/>
+        <w:rPr>
+          <w:rFonts w:ascii="Times New Roman" w:hAnsi="Times New Roman" w:cs="Times New Roman"/>
+          <w:sz w:val="24"/>
+          <w:szCs w:val="24"/>
+        </w:rPr>
+      </w:pPr>
+      <w:r>
+        <w:rPr>
+          <w:rFonts w:ascii="Times New Roman" w:hAnsi="Times New Roman" w:cs="Times New Roman"/>
+          <w:b/>
+          <w:bCs/>
+          <w:sz w:val="24"/>
+          <w:szCs w:val="24"/>
+        </w:rPr>
+        <w:t>PHP</w:t>
+      </w:r>
+      <w:r>
+        <w:rPr>
+          <w:rFonts w:ascii="Times New Roman" w:hAnsi="Times New Roman" w:cs="Times New Roman"/>
+          <w:sz w:val="24"/>
+          <w:szCs w:val="24"/>
+        </w:rPr>
+        <w:t xml:space="preserve">: </w:t>
+      </w:r>
+      <w:r>
+        <w:rPr>
+          <w:rFonts w:ascii="Times New Roman" w:hAnsi="Times New Roman" w:cs="Times New Roman"/>
+          <w:sz w:val="24"/>
+          <w:szCs w:val="24"/>
+        </w:rPr>
+        <w:t xml:space="preserve">použitý </w:t>
+      </w:r>
+      <w:r>
+        <w:rPr>
+          <w:rFonts w:ascii="Times New Roman" w:hAnsi="Times New Roman" w:cs="Times New Roman"/>
+          <w:sz w:val="24"/>
+          <w:szCs w:val="24"/>
+        </w:rPr>
+        <w:t>na strane servera</w:t>
+      </w:r>
+      <w:r>
+        <w:rPr>
+          <w:rFonts w:ascii="Times New Roman" w:hAnsi="Times New Roman" w:cs="Times New Roman"/>
+          <w:sz w:val="24"/>
+          <w:szCs w:val="24"/>
+        </w:rPr>
+        <w:t xml:space="preserve">, </w:t>
+      </w:r>
+      <w:r>
+        <w:rPr>
+          <w:rFonts w:ascii="Times New Roman" w:hAnsi="Times New Roman" w:cs="Times New Roman"/>
+          <w:sz w:val="24"/>
+          <w:szCs w:val="24"/>
+        </w:rPr>
+        <w:t>pre vývoj webov</w:t>
+      </w:r>
+      <w:r>
+        <w:rPr>
+          <w:rFonts w:ascii="Times New Roman" w:hAnsi="Times New Roman" w:cs="Times New Roman"/>
+          <w:sz w:val="24"/>
+          <w:szCs w:val="24"/>
+        </w:rPr>
+        <w:t>ej</w:t>
+      </w:r>
+      <w:r>
+        <w:rPr>
+          <w:rFonts w:ascii="Times New Roman" w:hAnsi="Times New Roman" w:cs="Times New Roman"/>
+          <w:sz w:val="24"/>
+          <w:szCs w:val="24"/>
+        </w:rPr>
+        <w:t xml:space="preserve"> aplikáci</w:t>
+      </w:r>
+      <w:r>
+        <w:rPr>
+          <w:rFonts w:ascii="Times New Roman" w:hAnsi="Times New Roman" w:cs="Times New Roman"/>
+          <w:sz w:val="24"/>
+          <w:szCs w:val="24"/>
+        </w:rPr>
+        <w:t>e</w:t>
+      </w:r>
+      <w:r>
+        <w:rPr>
+          <w:rFonts w:ascii="Times New Roman" w:hAnsi="Times New Roman" w:cs="Times New Roman"/>
+          <w:sz w:val="24"/>
+          <w:szCs w:val="24"/>
+        </w:rPr>
+        <w:t>.</w:t>
+      </w:r>
+    </w:p>
+    <w:p>
+      <w:pPr>
+        <w:pStyle w:val="ListParagraph"/>
+        <w:numPr>
+          <w:ilvl w:val="0"/>
+          <w:numId w:val="13"/>
+        </w:numPr>
+        <w:jc w:val="both"/>
+        <w:rPr>
+          <w:rFonts w:ascii="Times New Roman" w:hAnsi="Times New Roman" w:cs="Times New Roman"/>
+          <w:sz w:val="24"/>
+          <w:szCs w:val="24"/>
+        </w:rPr>
+      </w:pPr>
+      <w:r>
+        <w:rPr>
+          <w:rFonts w:ascii="Times New Roman" w:hAnsi="Times New Roman" w:cs="Times New Roman"/>
+          <w:b/>
+          <w:bCs/>
+          <w:sz w:val="24"/>
+          <w:szCs w:val="24"/>
+        </w:rPr>
+        <w:t>MySQL</w:t>
+      </w:r>
+      <w:r>
+        <w:rPr>
+          <w:rFonts w:ascii="Times New Roman" w:hAnsi="Times New Roman" w:cs="Times New Roman"/>
+          <w:sz w:val="24"/>
+          <w:szCs w:val="24"/>
+        </w:rPr>
+        <w:t>: Databázový systém použí</w:t>
+      </w:r>
+      <w:r>
+        <w:rPr>
+          <w:rFonts w:ascii="Times New Roman" w:hAnsi="Times New Roman" w:cs="Times New Roman"/>
+          <w:sz w:val="24"/>
+          <w:szCs w:val="24"/>
+        </w:rPr>
+        <w:t>tý</w:t>
+      </w:r>
+      <w:r>
+        <w:rPr>
+          <w:rFonts w:ascii="Times New Roman" w:hAnsi="Times New Roman" w:cs="Times New Roman"/>
+          <w:sz w:val="24"/>
+          <w:szCs w:val="24"/>
+        </w:rPr>
+        <w:t xml:space="preserve"> pre správu relačných databáz.</w:t>
+      </w:r>
+    </w:p>
+    <w:p>
+      <w:pPr>
+        <w:pStyle w:val="ListParagraph"/>
+        <w:numPr>
+          <w:ilvl w:val="0"/>
+          <w:numId w:val="13"/>
+        </w:numPr>
+        <w:jc w:val="both"/>
+        <w:rPr>
+          <w:rFonts w:ascii="Times New Roman" w:hAnsi="Times New Roman" w:cs="Times New Roman"/>
+          <w:sz w:val="24"/>
+          <w:szCs w:val="24"/>
+        </w:rPr>
+      </w:pPr>
+      <w:r>
+        <w:rPr>
+          <w:rFonts w:ascii="Times New Roman" w:hAnsi="Times New Roman" w:cs="Times New Roman"/>
+          <w:b/>
+          <w:bCs/>
+          <w:sz w:val="24"/>
+          <w:szCs w:val="24"/>
+        </w:rPr>
+        <w:t>SQL</w:t>
+      </w:r>
+      <w:r>
+        <w:rPr>
+          <w:rFonts w:ascii="Times New Roman" w:hAnsi="Times New Roman" w:cs="Times New Roman"/>
+          <w:sz w:val="24"/>
+          <w:szCs w:val="24"/>
+        </w:rPr>
+        <w:t>: Jazyk použí</w:t>
+      </w:r>
+      <w:r>
+        <w:rPr>
+          <w:rFonts w:ascii="Times New Roman" w:hAnsi="Times New Roman" w:cs="Times New Roman"/>
+          <w:sz w:val="24"/>
+          <w:szCs w:val="24"/>
+        </w:rPr>
+        <w:t>tý</w:t>
+      </w:r>
+      <w:r>
+        <w:rPr>
+          <w:rFonts w:ascii="Times New Roman" w:hAnsi="Times New Roman" w:cs="Times New Roman"/>
+          <w:sz w:val="24"/>
+          <w:szCs w:val="24"/>
+        </w:rPr>
+        <w:t xml:space="preserve"> na správu a manipuláciu s databázou MySQL.</w:t>
+      </w:r>
+    </w:p>
+    <w:p>
+      <w:pPr>
+        <w:pStyle w:val="ListParagraph"/>
+        <w:numPr>
+          <w:ilvl w:val="0"/>
+          <w:numId w:val="13"/>
+        </w:numPr>
+        <w:jc w:val="both"/>
+        <w:rPr>
+          <w:rFonts w:ascii="Times New Roman" w:hAnsi="Times New Roman" w:cs="Times New Roman"/>
+          <w:sz w:val="24"/>
+          <w:szCs w:val="24"/>
+        </w:rPr>
+      </w:pPr>
+      <w:r>
+        <w:rPr>
+          <w:rFonts w:ascii="Times New Roman" w:hAnsi="Times New Roman" w:cs="Times New Roman"/>
+          <w:b/>
+          <w:bCs/>
+          <w:sz w:val="24"/>
+          <w:szCs w:val="24"/>
+        </w:rPr>
+        <w:t>Docker</w:t>
+      </w:r>
+      <w:r>
+        <w:rPr>
+          <w:rFonts w:ascii="Times New Roman" w:hAnsi="Times New Roman" w:cs="Times New Roman"/>
+          <w:sz w:val="24"/>
+          <w:szCs w:val="24"/>
+        </w:rPr>
+        <w:t xml:space="preserve">: </w:t>
+      </w:r>
+      <w:r>
+        <w:rPr>
+          <w:rFonts w:ascii="Times New Roman" w:hAnsi="Times New Roman" w:cs="Times New Roman"/>
+          <w:sz w:val="24"/>
+          <w:szCs w:val="24"/>
+        </w:rPr>
+        <w:t>Použitá</w:t>
+      </w:r>
+      <w:r>
+        <w:rPr>
+          <w:rFonts w:ascii="Times New Roman" w:hAnsi="Times New Roman" w:cs="Times New Roman"/>
+          <w:sz w:val="24"/>
+          <w:szCs w:val="24"/>
+        </w:rPr>
+        <w:t xml:space="preserve"> pre vývoj, distribúciu a spustenie aplikácií s využitím technológie kontajnerizácie.</w:t>
+      </w:r>
+    </w:p>
+    <w:p>
+      <w:pPr>
+        <w:pStyle w:val="ListParagraph"/>
+        <w:numPr>
+          <w:ilvl w:val="0"/>
+          <w:numId w:val="13"/>
+        </w:numPr>
+        <w:jc w:val="both"/>
+        <w:rPr>
+          <w:rFonts w:ascii="Times New Roman" w:hAnsi="Times New Roman" w:cs="Times New Roman"/>
+          <w:sz w:val="24"/>
+          <w:szCs w:val="24"/>
+        </w:rPr>
+      </w:pPr>
+      <w:r>
+        <w:rPr>
+          <w:rFonts w:ascii="Times New Roman" w:hAnsi="Times New Roman" w:cs="Times New Roman"/>
+          <w:b/>
+          <w:bCs/>
+          <w:sz w:val="24"/>
+          <w:szCs w:val="24"/>
+        </w:rPr>
+        <w:t>Workerman</w:t>
+      </w:r>
+      <w:r>
+        <w:rPr>
+          <w:rFonts w:ascii="Times New Roman" w:hAnsi="Times New Roman" w:cs="Times New Roman"/>
+          <w:sz w:val="24"/>
+          <w:szCs w:val="24"/>
+        </w:rPr>
+        <w:t>: Rámec serveru PHP soketov používaný na stavbu sieťovej aplikácie, ako napríklad WebSocket server.</w:t>
+      </w:r>
+    </w:p>
+    <w:p>
+      <w:pPr>
+        <w:pStyle w:val="ListParagraph"/>
+        <w:numPr>
+          <w:ilvl w:val="0"/>
+          <w:numId w:val="13"/>
+        </w:numPr>
+        <w:jc w:val="both"/>
+        <w:rPr>
+          <w:rFonts w:ascii="Times New Roman" w:hAnsi="Times New Roman" w:cs="Times New Roman"/>
+          <w:sz w:val="24"/>
+          <w:szCs w:val="24"/>
+        </w:rPr>
+      </w:pPr>
+      <w:r>
+        <w:rPr>
+          <w:rFonts w:ascii="Times New Roman" w:hAnsi="Times New Roman" w:cs="Times New Roman"/>
+          <w:b/>
+          <w:bCs/>
+          <w:sz w:val="24"/>
+          <w:szCs w:val="24"/>
+        </w:rPr>
+        <w:t>WebSockets</w:t>
+      </w:r>
+      <w:r>
+        <w:rPr>
+          <w:rFonts w:ascii="Times New Roman" w:hAnsi="Times New Roman" w:cs="Times New Roman"/>
+          <w:sz w:val="24"/>
+          <w:szCs w:val="24"/>
+        </w:rPr>
+        <w:t>: Technológia poskytujúca dvojsmerné komunikačné kanály cez jedno TCP pripojenie.</w:t>
+      </w:r>
+    </w:p>
+    <w:p>
+      <w:pPr>
+        <w:pStyle w:val="ListParagraph"/>
+        <w:numPr>
+          <w:ilvl w:val="0"/>
+          <w:numId w:val="13"/>
+        </w:numPr>
+        <w:jc w:val="both"/>
+        <w:rPr>
+          <w:rFonts w:ascii="Times New Roman" w:hAnsi="Times New Roman" w:cs="Times New Roman"/>
+          <w:sz w:val="24"/>
+          <w:szCs w:val="24"/>
+        </w:rPr>
+      </w:pPr>
+      <w:r>
+        <w:rPr>
+          <w:rFonts w:ascii="Times New Roman" w:hAnsi="Times New Roman" w:cs="Times New Roman"/>
+          <w:b/>
+          <w:bCs/>
+          <w:sz w:val="24"/>
+          <w:szCs w:val="24"/>
+        </w:rPr>
+        <w:t>NGINX</w:t>
+      </w:r>
+      <w:r>
+        <w:rPr>
+          <w:rFonts w:ascii="Times New Roman" w:hAnsi="Times New Roman" w:cs="Times New Roman"/>
+          <w:sz w:val="24"/>
+          <w:szCs w:val="24"/>
+        </w:rPr>
+        <w:t>: Webový server</w:t>
+      </w:r>
+      <w:r>
+        <w:rPr>
+          <w:rFonts w:ascii="Times New Roman" w:hAnsi="Times New Roman" w:cs="Times New Roman"/>
+          <w:sz w:val="24"/>
+          <w:szCs w:val="24"/>
+        </w:rPr>
+        <w:t>.</w:t>
+      </w:r>
+    </w:p>
+    <w:p>
+      <w:pPr>
+        <w:pStyle w:val="ListParagraph"/>
+        <w:numPr>
+          <w:ilvl w:val="0"/>
+          <w:numId w:val="13"/>
+        </w:numPr>
+        <w:jc w:val="both"/>
+        <w:rPr>
+          <w:rFonts w:ascii="Times New Roman" w:hAnsi="Times New Roman" w:cs="Times New Roman"/>
+          <w:sz w:val="24"/>
+          <w:szCs w:val="24"/>
+        </w:rPr>
+      </w:pPr>
+      <w:r>
+        <w:rPr>
+          <w:rFonts w:ascii="Times New Roman" w:hAnsi="Times New Roman" w:cs="Times New Roman"/>
+          <w:b/>
+          <w:bCs/>
+          <w:sz w:val="24"/>
+          <w:szCs w:val="24"/>
+        </w:rPr>
+        <w:t>PHPMyAdmin</w:t>
+      </w:r>
+      <w:r>
+        <w:rPr>
+          <w:rFonts w:ascii="Times New Roman" w:hAnsi="Times New Roman" w:cs="Times New Roman"/>
+          <w:sz w:val="24"/>
+          <w:szCs w:val="24"/>
+        </w:rPr>
+        <w:t xml:space="preserve">: </w:t>
+      </w:r>
+      <w:r>
+        <w:rPr>
+          <w:rFonts w:ascii="Times New Roman" w:hAnsi="Times New Roman" w:cs="Times New Roman"/>
+          <w:sz w:val="24"/>
+          <w:szCs w:val="24"/>
+        </w:rPr>
+        <w:t>N</w:t>
+      </w:r>
+      <w:r>
+        <w:rPr>
+          <w:rFonts w:ascii="Times New Roman" w:hAnsi="Times New Roman" w:cs="Times New Roman"/>
+          <w:sz w:val="24"/>
+          <w:szCs w:val="24"/>
+        </w:rPr>
+        <w:t>ástroj určený na správu MySQL cez web.</w:t>
+      </w:r>
+    </w:p>
+    <w:p>
+      <w:pPr>
+        <w:jc w:val="both"/>
+        <w:rPr>
+          <w:rFonts w:ascii="Times New Roman" w:hAnsi="Times New Roman" w:cs="Times New Roman"/>
+          <w:b/>
+          <w:bCs/>
+          <w:sz w:val="24"/>
+          <w:szCs w:val="24"/>
+          <w:u w:val="single"/>
+        </w:rPr>
+      </w:pPr>
+      <w:r>
+        <w:rPr>
+          <w:rFonts w:ascii="Times New Roman" w:hAnsi="Times New Roman" w:cs="Times New Roman"/>
+          <w:b/>
+          <w:bCs/>
+          <w:sz w:val="24"/>
+          <w:szCs w:val="24"/>
+          <w:u w:val="single"/>
+        </w:rPr>
+        <w:t>Architektonické Vzory:</w:t>
+      </w:r>
+    </w:p>
+    <w:p>
+      <w:pPr>
+        <w:pStyle w:val="ListParagraph"/>
+        <w:numPr>
+          <w:ilvl w:val="0"/>
+          <w:numId w:val="14"/>
+        </w:numPr>
+        <w:jc w:val="both"/>
+        <w:rPr>
+          <w:rFonts w:ascii="Times New Roman" w:hAnsi="Times New Roman" w:cs="Times New Roman"/>
+          <w:sz w:val="24"/>
+          <w:szCs w:val="24"/>
+        </w:rPr>
+      </w:pPr>
+      <w:r>
+        <w:rPr>
+          <w:rFonts w:ascii="Times New Roman" w:hAnsi="Times New Roman" w:cs="Times New Roman"/>
+          <w:b/>
+          <w:bCs/>
+          <w:sz w:val="24"/>
+          <w:szCs w:val="24"/>
+        </w:rPr>
+        <w:t>Singleton Pattern</w:t>
+      </w:r>
+      <w:r>
+        <w:rPr>
+          <w:rFonts w:ascii="Times New Roman" w:hAnsi="Times New Roman" w:cs="Times New Roman"/>
+          <w:sz w:val="24"/>
+          <w:szCs w:val="24"/>
+        </w:rPr>
+        <w:t>: Vzor návrhu, ktorý obmedz</w:t>
+      </w:r>
+      <w:r>
+        <w:rPr>
+          <w:rFonts w:ascii="Times New Roman" w:hAnsi="Times New Roman" w:cs="Times New Roman"/>
+          <w:sz w:val="24"/>
+          <w:szCs w:val="24"/>
+        </w:rPr>
+        <w:t>í</w:t>
+      </w:r>
+      <w:r>
+        <w:rPr>
+          <w:rFonts w:ascii="Times New Roman" w:hAnsi="Times New Roman" w:cs="Times New Roman"/>
+          <w:sz w:val="24"/>
+          <w:szCs w:val="24"/>
+        </w:rPr>
+        <w:t xml:space="preserve"> inštanciáciu triedy na jedinú inštanciu. Je užitočný, keď je potrebný presne jeden objekt na koordináciu akcií v systéme.</w:t>
+      </w:r>
+    </w:p>
+    <w:p>
+      <w:pPr>
+        <w:pStyle w:val="ListParagraph"/>
+        <w:numPr>
+          <w:ilvl w:val="0"/>
+          <w:numId w:val="14"/>
+        </w:numPr>
+        <w:jc w:val="both"/>
+        <w:rPr>
+          <w:rFonts w:ascii="Times New Roman" w:hAnsi="Times New Roman" w:cs="Times New Roman"/>
+          <w:sz w:val="24"/>
+          <w:szCs w:val="24"/>
+        </w:rPr>
+      </w:pPr>
+      <w:r>
+        <w:rPr>
+          <w:rFonts w:ascii="Times New Roman" w:hAnsi="Times New Roman" w:cs="Times New Roman"/>
+          <w:b/>
+          <w:bCs/>
+          <w:sz w:val="24"/>
+          <w:szCs w:val="24"/>
+        </w:rPr>
+        <w:t>MVC (Model-View-Controller):</w:t>
+      </w:r>
+      <w:r>
+        <w:rPr>
+          <w:rFonts w:ascii="Times New Roman" w:hAnsi="Times New Roman" w:cs="Times New Roman"/>
+          <w:sz w:val="24"/>
+          <w:szCs w:val="24"/>
+        </w:rPr>
+        <w:t xml:space="preserve"> Použitý</w:t>
+      </w:r>
+      <w:r>
+        <w:rPr>
+          <w:rFonts w:ascii="Times New Roman" w:hAnsi="Times New Roman" w:cs="Times New Roman"/>
+          <w:sz w:val="24"/>
+          <w:szCs w:val="24"/>
+        </w:rPr>
+        <w:t xml:space="preserve"> na oddelenie záujmov aplikácie do troch komponentov: Model, View a Controller.</w:t>
+      </w:r>
+    </w:p>
+    <w:p>
+      <w:pPr>
+        <w:pStyle w:val="ListParagraph"/>
+        <w:numPr>
+          <w:ilvl w:val="0"/>
+          <w:numId w:val="14"/>
+        </w:numPr>
+        <w:jc w:val="both"/>
+        <w:rPr>
+          <w:rFonts w:ascii="Times New Roman" w:hAnsi="Times New Roman" w:cs="Times New Roman"/>
+          <w:sz w:val="24"/>
+          <w:szCs w:val="24"/>
+        </w:rPr>
+      </w:pPr>
+      <w:r>
+        <w:rPr>
+          <w:rFonts w:ascii="Times New Roman" w:hAnsi="Times New Roman" w:cs="Times New Roman"/>
+          <w:b/>
+          <w:bCs/>
+          <w:sz w:val="24"/>
+          <w:szCs w:val="24"/>
+        </w:rPr>
+        <w:t>Repository pattern spolu so Service Layer pattern</w:t>
+      </w:r>
+      <w:r>
+        <w:rPr>
+          <w:rFonts w:ascii="Times New Roman" w:hAnsi="Times New Roman" w:cs="Times New Roman"/>
+          <w:sz w:val="24"/>
+          <w:szCs w:val="24"/>
+        </w:rPr>
+        <w:t xml:space="preserve">: Tieto vzory </w:t>
+      </w:r>
+      <w:r>
+        <w:rPr>
+          <w:rFonts w:ascii="Times New Roman" w:hAnsi="Times New Roman" w:cs="Times New Roman"/>
+          <w:sz w:val="24"/>
+          <w:szCs w:val="24"/>
+        </w:rPr>
+        <w:t xml:space="preserve">používame na to aby sme </w:t>
+      </w:r>
+      <w:r>
+        <w:rPr>
+          <w:rFonts w:ascii="Times New Roman" w:hAnsi="Times New Roman" w:cs="Times New Roman"/>
+          <w:sz w:val="24"/>
+          <w:szCs w:val="24"/>
+        </w:rPr>
+        <w:t>oddel</w:t>
+      </w:r>
+      <w:r>
+        <w:rPr>
+          <w:rFonts w:ascii="Times New Roman" w:hAnsi="Times New Roman" w:cs="Times New Roman"/>
+          <w:sz w:val="24"/>
+          <w:szCs w:val="24"/>
+        </w:rPr>
+        <w:t>ily</w:t>
+      </w:r>
+      <w:r>
+        <w:rPr>
+          <w:rFonts w:ascii="Times New Roman" w:hAnsi="Times New Roman" w:cs="Times New Roman"/>
+          <w:sz w:val="24"/>
+          <w:szCs w:val="24"/>
+        </w:rPr>
+        <w:t xml:space="preserve"> </w:t>
+      </w:r>
+      <w:r>
+        <w:rPr>
+          <w:rFonts w:ascii="Times New Roman" w:hAnsi="Times New Roman" w:cs="Times New Roman"/>
+          <w:sz w:val="24"/>
+          <w:szCs w:val="24"/>
+        </w:rPr>
+        <w:t xml:space="preserve">biznis logiku </w:t>
+      </w:r>
+      <w:r>
+        <w:rPr>
+          <w:rFonts w:ascii="Times New Roman" w:hAnsi="Times New Roman" w:cs="Times New Roman"/>
+          <w:sz w:val="24"/>
+          <w:szCs w:val="24"/>
+        </w:rPr>
+        <w:t>od logiky prístupu k údajom v aplikácii. Repository pattern abstrahuje vrstvu údajov, poskytuje čisté API pre prístup k doménovým údajom, zatiaľ čo Service Layer koordinuje logiku aplikácie a používa repozitáre na načítanie a uloženie údajov.</w:t>
+      </w:r>
+    </w:p>
+    <w:p>
+      <w:pPr>
+        <w:jc w:val="both"/>
+        <w:rPr>
+          <w:rFonts w:ascii="Times New Roman" w:hAnsi="Times New Roman" w:cs="Times New Roman"/>
+          <w:b/>
+          <w:bCs/>
+          <w:sz w:val="24"/>
+          <w:szCs w:val="24"/>
+          <w:u w:val="single"/>
+        </w:rPr>
+      </w:pPr>
+      <w:r>
+        <w:rPr>
+          <w:rFonts w:ascii="Times New Roman" w:hAnsi="Times New Roman" w:cs="Times New Roman"/>
+          <w:b/>
+          <w:bCs/>
+          <w:sz w:val="24"/>
+          <w:szCs w:val="24"/>
+          <w:u w:val="single"/>
+        </w:rPr>
+        <w:t>Nástroje a vývojové pomôcky:</w:t>
+      </w:r>
+    </w:p>
+    <w:p>
+      <w:pPr>
+        <w:pStyle w:val="ListParagraph"/>
+        <w:numPr>
+          <w:ilvl w:val="0"/>
+          <w:numId w:val="14"/>
+        </w:numPr>
+        <w:jc w:val="both"/>
+        <w:rPr>
+          <w:rFonts w:ascii="Times New Roman" w:hAnsi="Times New Roman" w:cs="Times New Roman"/>
+          <w:sz w:val="24"/>
+          <w:szCs w:val="24"/>
+        </w:rPr>
+      </w:pPr>
+      <w:r>
+        <w:rPr>
+          <w:rFonts w:ascii="Times New Roman" w:hAnsi="Times New Roman" w:cs="Times New Roman"/>
+          <w:b/>
+          <w:bCs/>
+          <w:sz w:val="24"/>
+          <w:szCs w:val="24"/>
+        </w:rPr>
+        <w:t>Xdebug v Dockeri:</w:t>
+      </w:r>
+      <w:r>
+        <w:rPr>
+          <w:rFonts w:ascii="Times New Roman" w:hAnsi="Times New Roman" w:cs="Times New Roman"/>
+          <w:sz w:val="24"/>
+          <w:szCs w:val="24"/>
+        </w:rPr>
+        <w:t xml:space="preserve"> Využitie Xdebug v Docker kontajneroch na uľahčenie ladenia PHP kódu. Toto nastavenie umožnilo sledovanie chýb a výkonnostných problémov v reálnom čase, čo prispelo k efektívnejšiemu vývoju a testovaniu projektu.</w:t>
+      </w:r>
+    </w:p>
+    <w:p>
+      <w:pPr>
+        <w:rPr>
+          <w:rFonts w:ascii="Times New Roman" w:hAnsi="Times New Roman" w:cs="Times New Roman"/>
+          <w:b/>
+          <w:bCs/>
+          <w:u w:val="single"/>
+        </w:rPr>
+      </w:pPr>
+      <w:r>
+        <w:rPr>
+          <w:rFonts w:ascii="Times New Roman" w:hAnsi="Times New Roman" w:cs="Times New Roman"/>
+          <w:b/>
+          <w:bCs/>
+          <w:u w:val="single"/>
+        </w:rPr>
+        <w:t xml:space="preserve">Verzie </w:t>
+      </w:r>
+      <w:r>
+        <w:rPr>
+          <w:rFonts w:ascii="Times New Roman" w:hAnsi="Times New Roman" w:cs="Times New Roman"/>
+          <w:b/>
+          <w:bCs/>
+          <w:sz w:val="24"/>
+          <w:szCs w:val="24"/>
+          <w:u w:val="single"/>
+        </w:rPr>
+        <w:t>použitého</w:t>
+      </w:r>
+      <w:r>
+        <w:rPr>
+          <w:rFonts w:ascii="Times New Roman" w:hAnsi="Times New Roman" w:cs="Times New Roman"/>
+          <w:b/>
+          <w:bCs/>
+          <w:u w:val="single"/>
+        </w:rPr>
+        <w:t xml:space="preserve"> softvéru:</w:t>
+      </w:r>
+    </w:p>
+    <w:p>
+      <w:pPr>
+        <w:pStyle w:val="ListParagraph"/>
+        <w:numPr>
+          <w:ilvl w:val="0"/>
+          <w:numId w:val="14"/>
+        </w:numPr>
+        <w:rPr>
+          <w:rFonts w:ascii="Times New Roman" w:hAnsi="Times New Roman" w:cs="Times New Roman"/>
+          <w:sz w:val="24"/>
+          <w:szCs w:val="24"/>
+        </w:rPr>
+      </w:pPr>
+      <w:r>
+        <w:rPr>
+          <w:rFonts w:ascii="Times New Roman" w:hAnsi="Times New Roman" w:cs="Times New Roman"/>
+          <w:b/>
+          <w:bCs/>
+          <w:sz w:val="24"/>
+          <w:szCs w:val="24"/>
+        </w:rPr>
+        <w:t>Nginx</w:t>
+      </w:r>
+      <w:r>
+        <w:rPr>
+          <w:rFonts w:ascii="Times New Roman" w:hAnsi="Times New Roman" w:cs="Times New Roman"/>
+          <w:sz w:val="24"/>
+          <w:szCs w:val="24"/>
+        </w:rPr>
+        <w:t>: Použitý obraz nginx:1.18 pre webový server</w:t>
+      </w:r>
+      <w:r>
+        <w:rPr>
+          <w:rFonts w:ascii="Times New Roman" w:hAnsi="Times New Roman" w:cs="Times New Roman"/>
+          <w:sz w:val="24"/>
+          <w:szCs w:val="24"/>
+        </w:rPr>
+        <w:t>.</w:t>
+      </w:r>
+    </w:p>
+    <w:p>
+      <w:pPr>
+        <w:pStyle w:val="ListParagraph"/>
+        <w:numPr>
+          <w:ilvl w:val="0"/>
+          <w:numId w:val="14"/>
+        </w:numPr>
+        <w:rPr>
+          <w:rFonts w:ascii="Times New Roman" w:hAnsi="Times New Roman" w:cs="Times New Roman"/>
+          <w:sz w:val="24"/>
+          <w:szCs w:val="24"/>
+        </w:rPr>
+      </w:pPr>
+      <w:r>
+        <w:rPr>
+          <w:rFonts w:ascii="Times New Roman" w:hAnsi="Times New Roman" w:cs="Times New Roman"/>
+          <w:b/>
+          <w:bCs/>
+          <w:sz w:val="24"/>
+          <w:szCs w:val="24"/>
+        </w:rPr>
+        <w:t>PHP</w:t>
+      </w:r>
+      <w:r>
+        <w:rPr>
+          <w:rFonts w:ascii="Times New Roman" w:hAnsi="Times New Roman" w:cs="Times New Roman"/>
+          <w:sz w:val="24"/>
+          <w:szCs w:val="24"/>
+        </w:rPr>
+        <w:t>: Použitá verzia php:8.3-fpm pre PHP-FPM službu.</w:t>
+      </w:r>
+    </w:p>
+    <w:p>
+      <w:pPr>
+        <w:pStyle w:val="ListParagraph"/>
+        <w:numPr>
+          <w:ilvl w:val="0"/>
+          <w:numId w:val="14"/>
+        </w:numPr>
+        <w:rPr>
+          <w:rFonts w:ascii="Times New Roman" w:hAnsi="Times New Roman" w:cs="Times New Roman"/>
+          <w:sz w:val="24"/>
+          <w:szCs w:val="24"/>
+        </w:rPr>
+      </w:pPr>
+      <w:r>
+        <w:rPr>
+          <w:rFonts w:ascii="Times New Roman" w:hAnsi="Times New Roman" w:cs="Times New Roman"/>
+          <w:b/>
+          <w:bCs/>
+          <w:sz w:val="24"/>
+          <w:szCs w:val="24"/>
+        </w:rPr>
+        <w:t>MySQL</w:t>
+      </w:r>
+      <w:r>
+        <w:rPr>
+          <w:rFonts w:ascii="Times New Roman" w:hAnsi="Times New Roman" w:cs="Times New Roman"/>
+          <w:sz w:val="24"/>
+          <w:szCs w:val="24"/>
+        </w:rPr>
+        <w:t>: Použitý obraz mysql/mysql-server:8.0 pre databázovú službu MySQL</w:t>
+      </w:r>
+      <w:r>
+        <w:rPr>
+          <w:rFonts w:ascii="Times New Roman" w:hAnsi="Times New Roman" w:cs="Times New Roman"/>
+          <w:sz w:val="24"/>
+          <w:szCs w:val="24"/>
+        </w:rPr>
+        <w:t>.</w:t>
+      </w:r>
+    </w:p>
+    <w:p>
+      <w:pPr>
+        <w:pStyle w:val="ListParagraph"/>
+        <w:numPr>
+          <w:ilvl w:val="0"/>
+          <w:numId w:val="14"/>
+        </w:numPr>
+        <w:rPr>
+          <w:rFonts w:ascii="Times New Roman" w:hAnsi="Times New Roman" w:cs="Times New Roman"/>
+          <w:sz w:val="24"/>
+          <w:szCs w:val="24"/>
+        </w:rPr>
+      </w:pPr>
+      <w:r>
+        <w:rPr>
+          <w:rFonts w:ascii="Times New Roman" w:hAnsi="Times New Roman" w:cs="Times New Roman"/>
+          <w:b/>
+          <w:bCs/>
+          <w:sz w:val="24"/>
+          <w:szCs w:val="24"/>
+        </w:rPr>
+        <w:t>phpMyAdmin</w:t>
+      </w:r>
+      <w:r>
+        <w:rPr>
+          <w:rFonts w:ascii="Times New Roman" w:hAnsi="Times New Roman" w:cs="Times New Roman"/>
+          <w:sz w:val="24"/>
+          <w:szCs w:val="24"/>
+        </w:rPr>
+        <w:t>: Použitý obraz phpmyadmin/phpmyadmin:5</w:t>
+      </w:r>
+      <w:r>
+        <w:rPr>
+          <w:rFonts w:ascii="Times New Roman" w:hAnsi="Times New Roman" w:cs="Times New Roman"/>
+          <w:sz w:val="24"/>
+          <w:szCs w:val="24"/>
+        </w:rPr>
+        <w:t>.</w:t>
+      </w:r>
+    </w:p>
+    <w:p>
+      <w:pPr>
+        <w:pStyle w:val="ListParagraph"/>
+        <w:numPr>
+          <w:ilvl w:val="0"/>
+          <w:numId w:val="14"/>
+        </w:numPr>
+        <w:rPr>
+          <w:rFonts w:ascii="Times New Roman" w:hAnsi="Times New Roman" w:cs="Times New Roman"/>
+          <w:sz w:val="24"/>
+          <w:szCs w:val="24"/>
+        </w:rPr>
+      </w:pPr>
+      <w:r>
+        <w:rPr>
+          <w:rFonts w:ascii="Times New Roman" w:hAnsi="Times New Roman" w:cs="Times New Roman"/>
+          <w:b/>
+          <w:bCs/>
+          <w:sz w:val="24"/>
+          <w:szCs w:val="24"/>
+        </w:rPr>
+        <w:t>Composer</w:t>
+      </w:r>
+      <w:r>
+        <w:rPr>
+          <w:rFonts w:ascii="Times New Roman" w:hAnsi="Times New Roman" w:cs="Times New Roman"/>
+          <w:sz w:val="24"/>
+          <w:szCs w:val="24"/>
+        </w:rPr>
+        <w:t>: Použitý obraz composer/composer pre správu závislostí PHP projektu.</w:t>
+      </w:r>
+    </w:p>
+    <w:p>
+      <w:pPr>
+        <w:rPr>
+          <w:rFonts w:ascii="Times New Roman" w:hAnsi="Times New Roman" w:cs="Times New Roman"/>
+        </w:rPr>
+      </w:pPr>
+    </w:p>
+    <w:p>
+      <w:pPr>
+        <w:rPr>
+          <w:rFonts w:ascii="Times New Roman" w:hAnsi="Times New Roman" w:cs="Times New Roman"/>
+          <w:b/>
+          <w:bCs/>
+          <w:sz w:val="24"/>
+          <w:szCs w:val="24"/>
+          <w:u w:val="single"/>
+        </w:rPr>
+      </w:pPr>
+      <w:r>
+        <w:rPr>
+          <w:rFonts w:ascii="Times New Roman" w:hAnsi="Times New Roman" w:cs="Times New Roman"/>
+          <w:b/>
+          <w:bCs/>
+          <w:sz w:val="24"/>
+          <w:szCs w:val="24"/>
+          <w:u w:val="single"/>
+        </w:rPr>
+        <w:lastRenderedPageBreak/>
+        <w:t>Konfigurácie a rozšírenia:</w:t>
+      </w:r>
+    </w:p>
+    <w:p>
+      <w:pPr>
+        <w:pStyle w:val="ListParagraph"/>
+        <w:numPr>
+          <w:ilvl w:val="0"/>
+          <w:numId w:val="15"/>
+        </w:numPr>
+        <w:rPr>
+          <w:rFonts w:ascii="Times New Roman" w:hAnsi="Times New Roman" w:cs="Times New Roman"/>
+        </w:rPr>
+      </w:pPr>
+      <w:r>
+        <w:rPr>
+          <w:rFonts w:ascii="Times New Roman" w:hAnsi="Times New Roman" w:cs="Times New Roman"/>
+          <w:b/>
+          <w:bCs/>
+        </w:rPr>
+        <w:t>PDO_MySQL a mysqli</w:t>
+      </w:r>
+      <w:r>
+        <w:rPr>
+          <w:rFonts w:ascii="Times New Roman" w:hAnsi="Times New Roman" w:cs="Times New Roman"/>
+        </w:rPr>
+        <w:t>: Rozšírenia pre PHP umožňujúce komunikáciu s MySQL databázami boli nainštalované.</w:t>
+      </w:r>
+    </w:p>
+    <w:p>
+      <w:pPr>
+        <w:pStyle w:val="ListParagraph"/>
+        <w:numPr>
+          <w:ilvl w:val="0"/>
+          <w:numId w:val="15"/>
+        </w:numPr>
+        <w:rPr>
+          <w:rFonts w:ascii="Times New Roman" w:hAnsi="Times New Roman" w:cs="Times New Roman"/>
+        </w:rPr>
+      </w:pPr>
+      <w:r>
+        <w:rPr>
+          <w:rFonts w:ascii="Times New Roman" w:hAnsi="Times New Roman" w:cs="Times New Roman"/>
+          <w:b/>
+          <w:bCs/>
+        </w:rPr>
+        <w:t>PCNTL:</w:t>
+      </w:r>
+      <w:r>
+        <w:rPr>
+          <w:rFonts w:ascii="Times New Roman" w:hAnsi="Times New Roman" w:cs="Times New Roman"/>
+        </w:rPr>
+        <w:t xml:space="preserve"> Rozšírenie pre PHP, ktoré umožňuje vytváranie a manipuláciu s procesmi, bolo tiež nainštalované.</w:t>
+      </w:r>
+    </w:p>
+    <w:p>
+      <w:pPr>
+        <w:rPr>
+          <w:rFonts w:ascii="Times New Roman" w:hAnsi="Times New Roman" w:cs="Times New Roman"/>
+        </w:rPr>
+      </w:pPr>
+    </w:p>
+    <w:p>
+      <w:pPr>
+        <w:rPr>
+          <w:rFonts w:ascii="Times New Roman" w:hAnsi="Times New Roman" w:cs="Times New Roman"/>
+          <w:b/>
+          <w:bCs/>
+          <w:sz w:val="32"/>
+          <w:szCs w:val="32"/>
+        </w:rPr>
+      </w:pPr>
+      <w:r>
+        <w:rPr>
+          <w:rFonts w:ascii="Times New Roman" w:hAnsi="Times New Roman" w:cs="Times New Roman"/>
+          <w:b/>
+          <w:bCs/>
+          <w:sz w:val="32"/>
+          <w:szCs w:val="32"/>
+        </w:rPr>
+        <w:t>Štruktúra Databazy</w:t>
+      </w:r>
+    </w:p>
+    <w:p>
+      <w:pPr>
+        <w:pStyle w:val="NormalWeb"/>
+        <w:jc w:val="center"/>
+      </w:pPr>
+      <w:r>
+        <w:rPr>
+          <w:noProof/>
+        </w:rPr>
         <w:drawing>
-          <wp:anchor distT="0" distB="0" distL="114300" distR="114300" simplePos="0" relativeHeight="251658240" behindDoc="0" locked="0" layoutInCell="1" allowOverlap="1" wp14:anchorId="190F7E81" wp14:editId="06087790">
-            <wp:simplePos x="0" y="0"/>
-            <wp:positionH relativeFrom="margin">
-              <wp:posOffset>14605</wp:posOffset>
-            </wp:positionH>
-            <wp:positionV relativeFrom="margin">
-              <wp:posOffset>6199505</wp:posOffset>
-            </wp:positionV>
-            <wp:extent cx="4241800" cy="3463925"/>
-            <wp:effectExtent l="0" t="0" r="6350" b="3175"/>
-            <wp:wrapSquare wrapText="bothSides"/>
-            <wp:docPr id="358437942" name="Obrázok 1" descr="Obrázok, na ktorom je text, diagram, plán, technický výkres&#10;&#10;Automaticky generovaný popis"/>
+          <wp:inline distT="0" distB="0" distL="0" distR="0" wp14:anchorId="364D9F31" wp14:editId="439A9A82">
+            <wp:extent cx="5125720" cy="3658235"/>
+            <wp:effectExtent l="0" t="0" r="0" b="0"/>
+            <wp:docPr id="356586863" name="Picture 1"/>
             <wp:cNvGraphicFramePr>
               <a:graphicFrameLocks xmlns:a="http://schemas.openxmlformats.org/drawingml/2006/main" noChangeAspect="1"/>
             </wp:cNvGraphicFramePr>
@@ -585,171 +2749,30 @@
               <a:graphicData uri="http://schemas.openxmlformats.org/drawingml/2006/picture">
                 <pic:pic xmlns:pic="http://schemas.openxmlformats.org/drawingml/2006/picture">
                   <pic:nvPicPr>
-                    <pic:cNvPr id="358437942" name="Obrázok 1" descr="Obrázok, na ktorom je text, diagram, plán, technický výkres&#10;&#10;Automaticky generovaný popis"/>
+                    <pic:cNvPr id="356586863" name=""/>
                     <pic:cNvPicPr/>
                   </pic:nvPicPr>
-                  <pic:blipFill>
-                    <a:blip r:embed="rId9">
-                      <a:extLst>
-                        <a:ext uri="{28A0092B-C50C-407E-A947-70E740481C1C}">
-                          <a14:useLocalDpi xmlns:a14="http://schemas.microsoft.com/office/drawing/2010/main" val="0"/>
-                        </a:ext>
-                      </a:extLst>
-                    </a:blip>
-                    <a:stretch>
-                      <a:fillRect/>
-                    </a:stretch>
+                  <pic:blipFill rotWithShape="1">
+                    <a:blip r:embed="rId9"/>
+                    <a:srcRect l="11023"/>
+                    <a:stretch/>
                   </pic:blipFill>
-                  <pic:spPr>
+                  <pic:spPr bwMode="auto">
                     <a:xfrm>
                       <a:off x="0" y="0"/>
-                      <a:ext cx="4241800" cy="3463925"/>
+                      <a:ext cx="5125720" cy="3658235"/>
                     </a:xfrm>
                     <a:prstGeom prst="rect">
                       <a:avLst/>
                     </a:prstGeom>
-                  </pic:spPr>
-                </pic:pic>
-              </a:graphicData>
-            </a:graphic>
-            <wp14:sizeRelH relativeFrom="margin">
-              <wp14:pctWidth>0</wp14:pctWidth>
-            </wp14:sizeRelH>
-            <wp14:sizeRelV relativeFrom="margin">
-              <wp14:pctHeight>0</wp14:pctHeight>
-            </wp14:sizeRelV>
-          </wp:anchor>
-        </w:drawing>
-      </w:r>
-      <w:r>
-        <w:rPr>
-          <w:b/>
-          <w:bCs/>
-          <w:u w:val="single"/>
-        </w:rPr>
-        <w:t>Diagramy ktoré sme používali pri implementácií:</w:t>
-      </w:r>
-    </w:p>
-    <w:p>
-      <w:pPr>
-        <w:rPr>
-          <w:b/>
-          <w:bCs/>
-          <w:u w:val="single"/>
-        </w:rPr>
-      </w:pPr>
-    </w:p>
-    <w:p/>
-    <w:p>
-      <w:pPr>
-        <w:rPr>
-          <w:b/>
-          <w:bCs/>
-        </w:rPr>
-      </w:pPr>
-    </w:p>
-    <w:p>
-      <w:pPr>
-        <w:rPr>
-          <w:b/>
-          <w:bCs/>
-        </w:rPr>
-      </w:pPr>
-    </w:p>
-    <w:p>
-      <w:pPr>
-        <w:rPr>
-          <w:b/>
-          <w:bCs/>
-        </w:rPr>
-      </w:pPr>
-    </w:p>
-    <w:p>
-      <w:pPr>
-        <w:rPr>
-          <w:b/>
-          <w:bCs/>
-        </w:rPr>
-      </w:pPr>
-    </w:p>
-    <w:p>
-      <w:pPr>
-        <w:rPr>
-          <w:b/>
-          <w:bCs/>
-        </w:rPr>
-      </w:pPr>
-    </w:p>
-    <w:p>
-      <w:pPr>
-        <w:rPr>
-          <w:b/>
-          <w:bCs/>
-        </w:rPr>
-      </w:pPr>
-    </w:p>
-    <w:p>
-      <w:pPr>
-        <w:rPr>
-          <w:b/>
-          <w:bCs/>
-        </w:rPr>
-      </w:pPr>
-    </w:p>
-    <w:p>
-      <w:pPr>
-        <w:rPr>
-          <w:b/>
-          <w:bCs/>
-        </w:rPr>
-      </w:pPr>
-      <w:r>
-        <w:rPr>
-          <w:noProof/>
-        </w:rPr>
-        <w:lastRenderedPageBreak/>
-        <w:drawing>
-          <wp:inline distT="0" distB="0" distL="0" distR="0" wp14:anchorId="6F75321A" wp14:editId="315151CD">
-            <wp:extent cx="5760720" cy="2658745"/>
-            <wp:effectExtent l="0" t="0" r="0" b="8255"/>
-            <wp:docPr id="356104156" name="Obrázok 1" descr="Obrázok, na ktorom je text, diagram, snímka obrazovky, písmo&#10;&#10;Automaticky generovaný popis"/>
-            <wp:cNvGraphicFramePr>
-              <a:graphicFrameLocks xmlns:a="http://schemas.openxmlformats.org/drawingml/2006/main" noChangeAspect="1"/>
-            </wp:cNvGraphicFramePr>
-            <a:graphic xmlns:a="http://schemas.openxmlformats.org/drawingml/2006/main">
-              <a:graphicData uri="http://schemas.openxmlformats.org/drawingml/2006/picture">
-                <pic:pic xmlns:pic="http://schemas.openxmlformats.org/drawingml/2006/picture">
-                  <pic:nvPicPr>
-                    <pic:cNvPr id="356104156" name="Obrázok 1" descr="Obrázok, na ktorom je text, diagram, snímka obrazovky, písmo&#10;&#10;Automaticky generovaný popis"/>
-                    <pic:cNvPicPr>
-                      <a:picLocks noChangeAspect="1" noChangeArrowheads="1"/>
-                    </pic:cNvPicPr>
-                  </pic:nvPicPr>
-                  <pic:blipFill>
-                    <a:blip r:embed="rId10">
-                      <a:extLst>
-                        <a:ext uri="{28A0092B-C50C-407E-A947-70E740481C1C}">
-                          <a14:useLocalDpi xmlns:a14="http://schemas.microsoft.com/office/drawing/2010/main" val="0"/>
-                        </a:ext>
-                      </a:extLst>
-                    </a:blip>
-                    <a:srcRect/>
-                    <a:stretch>
-                      <a:fillRect/>
-                    </a:stretch>
-                  </pic:blipFill>
-                  <pic:spPr bwMode="auto">
-                    <a:xfrm>
-                      <a:off x="0" y="0"/>
-                      <a:ext cx="5760720" cy="2658745"/>
-                    </a:xfrm>
-                    <a:prstGeom prst="rect">
-                      <a:avLst/>
-                    </a:prstGeom>
-                    <a:noFill/>
                     <a:ln>
                       <a:noFill/>
                     </a:ln>
+                    <a:extLst>
+                      <a:ext uri="{53640926-AAD7-44D8-BBD7-CCE9431645EC}">
+                        <a14:shadowObscured xmlns:a14="http://schemas.microsoft.com/office/drawing/2010/main"/>
+                      </a:ext>
+                    </a:extLst>
                   </pic:spPr>
                 </pic:pic>
               </a:graphicData>
@@ -757,6 +2780,76 @@
           </wp:inline>
         </w:drawing>
       </w:r>
+    </w:p>
+    <w:p>
+      <w:pPr>
+        <w:rPr>
+          <w:rFonts w:ascii="Times New Roman" w:hAnsi="Times New Roman" w:cs="Times New Roman"/>
+          <w:b/>
+          <w:bCs/>
+          <w:u w:val="single"/>
+        </w:rPr>
+      </w:pPr>
+    </w:p>
+    <w:p>
+      <w:pPr>
+        <w:rPr>
+          <w:rFonts w:ascii="Times New Roman" w:hAnsi="Times New Roman" w:cs="Times New Roman"/>
+        </w:rPr>
+      </w:pPr>
+    </w:p>
+    <w:p>
+      <w:pPr>
+        <w:rPr>
+          <w:rFonts w:ascii="Times New Roman" w:hAnsi="Times New Roman" w:cs="Times New Roman"/>
+          <w:b/>
+          <w:bCs/>
+        </w:rPr>
+      </w:pPr>
+    </w:p>
+    <w:p>
+      <w:pPr>
+        <w:rPr>
+          <w:rFonts w:ascii="Times New Roman" w:hAnsi="Times New Roman" w:cs="Times New Roman"/>
+          <w:b/>
+          <w:bCs/>
+        </w:rPr>
+      </w:pPr>
+    </w:p>
+    <w:p>
+      <w:pPr>
+        <w:rPr>
+          <w:rFonts w:ascii="Times New Roman" w:hAnsi="Times New Roman" w:cs="Times New Roman"/>
+          <w:b/>
+          <w:bCs/>
+        </w:rPr>
+      </w:pPr>
+    </w:p>
+    <w:p>
+      <w:pPr>
+        <w:rPr>
+          <w:rFonts w:ascii="Times New Roman" w:hAnsi="Times New Roman" w:cs="Times New Roman"/>
+          <w:b/>
+          <w:bCs/>
+        </w:rPr>
+      </w:pPr>
+    </w:p>
+    <w:p>
+      <w:pPr>
+        <w:rPr>
+          <w:rFonts w:ascii="Times New Roman" w:hAnsi="Times New Roman" w:cs="Times New Roman"/>
+          <w:b/>
+          <w:bCs/>
+        </w:rPr>
+      </w:pPr>
+    </w:p>
+    <w:p>
+      <w:pPr>
+        <w:rPr>
+          <w:b/>
+          <w:bCs/>
+        </w:rPr>
+      </w:pPr>
     </w:p>
     <w:sectPr>
       <w:pgSz w:w="11906" w:h="16838"/>
@@ -771,6 +2864,118 @@
 <file path=word/numbering.xml><?xml version="1.0" encoding="utf-8"?>
 <w:numbering xmlns:wpc="http://schemas.microsoft.com/office/word/2010/wordprocessingCanvas" xmlns:cx="http://schemas.microsoft.com/office/drawing/2014/chartex" xmlns:cx1="http://schemas.microsoft.com/office/drawing/2015/9/8/chartex" xmlns:cx2="http://schemas.microsoft.com/office/drawing/2015/10/21/chartex" xmlns:cx3="http://schemas.microsoft.com/office/drawing/2016/5/9/chartex" xmlns:cx4="http://schemas.microsoft.com/office/drawing/2016/5/10/chartex" xmlns:cx5="http://schemas.microsoft.com/office/drawing/2016/5/11/chartex" xmlns:cx6="http://schemas.microsoft.com/office/drawing/2016/5/12/chartex" xmlns:cx7="http://schemas.microsoft.com/office/drawing/2016/5/13/chartex" xmlns:cx8="http://schemas.microsoft.com/office/drawing/2016/5/14/chartex" xmlns:mc="http://schemas.openxmlformats.org/markup-compatibility/2006" xmlns:aink="http://schemas.microsoft.com/office/drawing/2016/ink" xmlns:am3d="http://schemas.microsoft.com/office/drawing/2017/model3d" xmlns:o="urn:schemas-microsoft-com:office:office" xmlns:oel="http://schemas.microsoft.com/office/2019/extlst" xmlns:r="http://schemas.openxmlformats.org/officeDocument/2006/relationships" xmlns:m="http://schemas.openxmlformats.org/officeDocument/2006/math" xmlns:v="urn:schemas-microsoft-com:vml" xmlns:wp14="http://schemas.microsoft.com/office/word/2010/wordprocessingDrawing" xmlns:wp="http://schemas.openxmlformats.org/drawingml/2006/wordprocessingDrawing" xmlns:w10="urn:schemas-microsoft-com:office:word" xmlns:w="http://schemas.openxmlformats.org/wordprocessingml/2006/main" xmlns:w14="http://schemas.microsoft.com/office/word/2010/wordml" xmlns:w15="http://schemas.microsoft.com/office/word/2012/wordml" xmlns:w16cex="http://schemas.microsoft.com/office/word/2018/wordml/cex" xmlns:w16cid="http://schemas.microsoft.com/office/word/2016/wordml/cid" xmlns:w16="http://schemas.microsoft.com/office/word/2018/wordml" xmlns:w16du="http://schemas.microsoft.com/office/word/2023/wordml/word16du" xmlns:w16sdtdh="http://schemas.microsoft.com/office/word/2020/wordml/sdtdatahash" xmlns:w16se="http://schemas.microsoft.com/office/word/2015/wordml/symex" xmlns:wpg="http://schemas.microsoft.com/office/word/2010/wordprocessingGroup" xmlns:wpi="http://schemas.microsoft.com/office/word/2010/wordprocessingInk" xmlns:wne="http://schemas.microsoft.com/office/word/2006/wordml" xmlns:wps="http://schemas.microsoft.com/office/word/2010/wordprocessingShape" mc:Ignorable="w14 w15 w16se w16cid w16 w16cex w16sdtdh w16du wp14">
   <w:abstractNum w:abstractNumId="0" w15:restartNumberingAfterBreak="0">
+    <w:nsid w:val="06244DCA"/>
+    <w:multiLevelType w:val="hybridMultilevel"/>
+    <w:tmpl w:val="135CF9B6"/>
+    <w:lvl w:ilvl="0" w:tplc="C3869EBA">
+      <w:numFmt w:val="bullet"/>
+      <w:lvlText w:val="-"/>
+      <w:lvlJc w:val="left"/>
+      <w:pPr>
+        <w:ind w:left="720" w:hanging="360"/>
+      </w:pPr>
+      <w:rPr>
+        <w:rFonts w:ascii="Times New Roman" w:eastAsiaTheme="minorHAnsi" w:hAnsi="Times New Roman" w:cs="Times New Roman" w:hint="default"/>
+      </w:rPr>
+    </w:lvl>
+    <w:lvl w:ilvl="1" w:tplc="04090003" w:tentative="1">
+      <w:start w:val="1"/>
+      <w:numFmt w:val="bullet"/>
+      <w:lvlText w:val="o"/>
+      <w:lvlJc w:val="left"/>
+      <w:pPr>
+        <w:ind w:left="1440" w:hanging="360"/>
+      </w:pPr>
+      <w:rPr>
+        <w:rFonts w:ascii="Courier New" w:hAnsi="Courier New" w:cs="Courier New" w:hint="default"/>
+      </w:rPr>
+    </w:lvl>
+    <w:lvl w:ilvl="2" w:tplc="04090005" w:tentative="1">
+      <w:start w:val="1"/>
+      <w:numFmt w:val="bullet"/>
+      <w:lvlText w:val=""/>
+      <w:lvlJc w:val="left"/>
+      <w:pPr>
+        <w:ind w:left="2160" w:hanging="360"/>
+      </w:pPr>
+      <w:rPr>
+        <w:rFonts w:ascii="Wingdings" w:hAnsi="Wingdings" w:hint="default"/>
+      </w:rPr>
+    </w:lvl>
+    <w:lvl w:ilvl="3" w:tplc="04090001" w:tentative="1">
+      <w:start w:val="1"/>
+      <w:numFmt w:val="bullet"/>
+      <w:lvlText w:val=""/>
+      <w:lvlJc w:val="left"/>
+      <w:pPr>
+        <w:ind w:left="2880" w:hanging="360"/>
+      </w:pPr>
+      <w:rPr>
+        <w:rFonts w:ascii="Symbol" w:hAnsi="Symbol" w:hint="default"/>
+      </w:rPr>
+    </w:lvl>
+    <w:lvl w:ilvl="4" w:tplc="04090003" w:tentative="1">
+      <w:start w:val="1"/>
+      <w:numFmt w:val="bullet"/>
+      <w:lvlText w:val="o"/>
+      <w:lvlJc w:val="left"/>
+      <w:pPr>
+        <w:ind w:left="3600" w:hanging="360"/>
+      </w:pPr>
+      <w:rPr>
+        <w:rFonts w:ascii="Courier New" w:hAnsi="Courier New" w:cs="Courier New" w:hint="default"/>
+      </w:rPr>
+    </w:lvl>
+    <w:lvl w:ilvl="5" w:tplc="04090005" w:tentative="1">
+      <w:start w:val="1"/>
+      <w:numFmt w:val="bullet"/>
+      <w:lvlText w:val=""/>
+      <w:lvlJc w:val="left"/>
+      <w:pPr>
+        <w:ind w:left="4320" w:hanging="360"/>
+      </w:pPr>
+      <w:rPr>
+        <w:rFonts w:ascii="Wingdings" w:hAnsi="Wingdings" w:hint="default"/>
+      </w:rPr>
+    </w:lvl>
+    <w:lvl w:ilvl="6" w:tplc="04090001" w:tentative="1">
+      <w:start w:val="1"/>
+      <w:numFmt w:val="bullet"/>
+      <w:lvlText w:val=""/>
+      <w:lvlJc w:val="left"/>
+      <w:pPr>
+        <w:ind w:left="5040" w:hanging="360"/>
+      </w:pPr>
+      <w:rPr>
+        <w:rFonts w:ascii="Symbol" w:hAnsi="Symbol" w:hint="default"/>
+      </w:rPr>
+    </w:lvl>
+    <w:lvl w:ilvl="7" w:tplc="04090003" w:tentative="1">
+      <w:start w:val="1"/>
+      <w:numFmt w:val="bullet"/>
+      <w:lvlText w:val="o"/>
+      <w:lvlJc w:val="left"/>
+      <w:pPr>
+        <w:ind w:left="5760" w:hanging="360"/>
+      </w:pPr>
+      <w:rPr>
+        <w:rFonts w:ascii="Courier New" w:hAnsi="Courier New" w:cs="Courier New" w:hint="default"/>
+      </w:rPr>
+    </w:lvl>
+    <w:lvl w:ilvl="8" w:tplc="04090005" w:tentative="1">
+      <w:start w:val="1"/>
+      <w:numFmt w:val="bullet"/>
+      <w:lvlText w:val=""/>
+      <w:lvlJc w:val="left"/>
+      <w:pPr>
+        <w:ind w:left="6480" w:hanging="360"/>
+      </w:pPr>
+      <w:rPr>
+        <w:rFonts w:ascii="Wingdings" w:hAnsi="Wingdings" w:hint="default"/>
+      </w:rPr>
+    </w:lvl>
+  </w:abstractNum>
+  <w:abstractNum w:abstractNumId="1" w15:restartNumberingAfterBreak="0">
     <w:nsid w:val="08CB090F"/>
     <w:multiLevelType w:val="hybridMultilevel"/>
     <w:tmpl w:val="B9044132"/>
@@ -883,7 +3088,231 @@
       </w:rPr>
     </w:lvl>
   </w:abstractNum>
-  <w:abstractNum w:abstractNumId="1" w15:restartNumberingAfterBreak="0">
+  <w:abstractNum w:abstractNumId="2" w15:restartNumberingAfterBreak="0">
+    <w:nsid w:val="159B0E5B"/>
+    <w:multiLevelType w:val="hybridMultilevel"/>
+    <w:tmpl w:val="DB68AB34"/>
+    <w:lvl w:ilvl="0" w:tplc="C3869EBA">
+      <w:numFmt w:val="bullet"/>
+      <w:lvlText w:val="-"/>
+      <w:lvlJc w:val="left"/>
+      <w:pPr>
+        <w:ind w:left="720" w:hanging="360"/>
+      </w:pPr>
+      <w:rPr>
+        <w:rFonts w:ascii="Times New Roman" w:eastAsiaTheme="minorHAnsi" w:hAnsi="Times New Roman" w:cs="Times New Roman" w:hint="default"/>
+      </w:rPr>
+    </w:lvl>
+    <w:lvl w:ilvl="1" w:tplc="04090003" w:tentative="1">
+      <w:start w:val="1"/>
+      <w:numFmt w:val="bullet"/>
+      <w:lvlText w:val="o"/>
+      <w:lvlJc w:val="left"/>
+      <w:pPr>
+        <w:ind w:left="1440" w:hanging="360"/>
+      </w:pPr>
+      <w:rPr>
+        <w:rFonts w:ascii="Courier New" w:hAnsi="Courier New" w:cs="Courier New" w:hint="default"/>
+      </w:rPr>
+    </w:lvl>
+    <w:lvl w:ilvl="2" w:tplc="04090005" w:tentative="1">
+      <w:start w:val="1"/>
+      <w:numFmt w:val="bullet"/>
+      <w:lvlText w:val=""/>
+      <w:lvlJc w:val="left"/>
+      <w:pPr>
+        <w:ind w:left="2160" w:hanging="360"/>
+      </w:pPr>
+      <w:rPr>
+        <w:rFonts w:ascii="Wingdings" w:hAnsi="Wingdings" w:hint="default"/>
+      </w:rPr>
+    </w:lvl>
+    <w:lvl w:ilvl="3" w:tplc="04090001" w:tentative="1">
+      <w:start w:val="1"/>
+      <w:numFmt w:val="bullet"/>
+      <w:lvlText w:val=""/>
+      <w:lvlJc w:val="left"/>
+      <w:pPr>
+        <w:ind w:left="2880" w:hanging="360"/>
+      </w:pPr>
+      <w:rPr>
+        <w:rFonts w:ascii="Symbol" w:hAnsi="Symbol" w:hint="default"/>
+      </w:rPr>
+    </w:lvl>
+    <w:lvl w:ilvl="4" w:tplc="04090003" w:tentative="1">
+      <w:start w:val="1"/>
+      <w:numFmt w:val="bullet"/>
+      <w:lvlText w:val="o"/>
+      <w:lvlJc w:val="left"/>
+      <w:pPr>
+        <w:ind w:left="3600" w:hanging="360"/>
+      </w:pPr>
+      <w:rPr>
+        <w:rFonts w:ascii="Courier New" w:hAnsi="Courier New" w:cs="Courier New" w:hint="default"/>
+      </w:rPr>
+    </w:lvl>
+    <w:lvl w:ilvl="5" w:tplc="04090005" w:tentative="1">
+      <w:start w:val="1"/>
+      <w:numFmt w:val="bullet"/>
+      <w:lvlText w:val=""/>
+      <w:lvlJc w:val="left"/>
+      <w:pPr>
+        <w:ind w:left="4320" w:hanging="360"/>
+      </w:pPr>
+      <w:rPr>
+        <w:rFonts w:ascii="Wingdings" w:hAnsi="Wingdings" w:hint="default"/>
+      </w:rPr>
+    </w:lvl>
+    <w:lvl w:ilvl="6" w:tplc="04090001" w:tentative="1">
+      <w:start w:val="1"/>
+      <w:numFmt w:val="bullet"/>
+      <w:lvlText w:val=""/>
+      <w:lvlJc w:val="left"/>
+      <w:pPr>
+        <w:ind w:left="5040" w:hanging="360"/>
+      </w:pPr>
+      <w:rPr>
+        <w:rFonts w:ascii="Symbol" w:hAnsi="Symbol" w:hint="default"/>
+      </w:rPr>
+    </w:lvl>
+    <w:lvl w:ilvl="7" w:tplc="04090003" w:tentative="1">
+      <w:start w:val="1"/>
+      <w:numFmt w:val="bullet"/>
+      <w:lvlText w:val="o"/>
+      <w:lvlJc w:val="left"/>
+      <w:pPr>
+        <w:ind w:left="5760" w:hanging="360"/>
+      </w:pPr>
+      <w:rPr>
+        <w:rFonts w:ascii="Courier New" w:hAnsi="Courier New" w:cs="Courier New" w:hint="default"/>
+      </w:rPr>
+    </w:lvl>
+    <w:lvl w:ilvl="8" w:tplc="04090005" w:tentative="1">
+      <w:start w:val="1"/>
+      <w:numFmt w:val="bullet"/>
+      <w:lvlText w:val=""/>
+      <w:lvlJc w:val="left"/>
+      <w:pPr>
+        <w:ind w:left="6480" w:hanging="360"/>
+      </w:pPr>
+      <w:rPr>
+        <w:rFonts w:ascii="Wingdings" w:hAnsi="Wingdings" w:hint="default"/>
+      </w:rPr>
+    </w:lvl>
+  </w:abstractNum>
+  <w:abstractNum w:abstractNumId="3" w15:restartNumberingAfterBreak="0">
+    <w:nsid w:val="19C42B13"/>
+    <w:multiLevelType w:val="hybridMultilevel"/>
+    <w:tmpl w:val="E81C3CB0"/>
+    <w:lvl w:ilvl="0" w:tplc="C3869EBA">
+      <w:numFmt w:val="bullet"/>
+      <w:lvlText w:val="-"/>
+      <w:lvlJc w:val="left"/>
+      <w:pPr>
+        <w:ind w:left="720" w:hanging="360"/>
+      </w:pPr>
+      <w:rPr>
+        <w:rFonts w:ascii="Times New Roman" w:eastAsiaTheme="minorHAnsi" w:hAnsi="Times New Roman" w:cs="Times New Roman" w:hint="default"/>
+      </w:rPr>
+    </w:lvl>
+    <w:lvl w:ilvl="1" w:tplc="04090003">
+      <w:start w:val="1"/>
+      <w:numFmt w:val="bullet"/>
+      <w:lvlText w:val="o"/>
+      <w:lvlJc w:val="left"/>
+      <w:pPr>
+        <w:ind w:left="1440" w:hanging="360"/>
+      </w:pPr>
+      <w:rPr>
+        <w:rFonts w:ascii="Courier New" w:hAnsi="Courier New" w:cs="Courier New" w:hint="default"/>
+      </w:rPr>
+    </w:lvl>
+    <w:lvl w:ilvl="2" w:tplc="04090005" w:tentative="1">
+      <w:start w:val="1"/>
+      <w:numFmt w:val="bullet"/>
+      <w:lvlText w:val=""/>
+      <w:lvlJc w:val="left"/>
+      <w:pPr>
+        <w:ind w:left="2160" w:hanging="360"/>
+      </w:pPr>
+      <w:rPr>
+        <w:rFonts w:ascii="Wingdings" w:hAnsi="Wingdings" w:hint="default"/>
+      </w:rPr>
+    </w:lvl>
+    <w:lvl w:ilvl="3" w:tplc="04090001" w:tentative="1">
+      <w:start w:val="1"/>
+      <w:numFmt w:val="bullet"/>
+      <w:lvlText w:val=""/>
+      <w:lvlJc w:val="left"/>
+      <w:pPr>
+        <w:ind w:left="2880" w:hanging="360"/>
+      </w:pPr>
+      <w:rPr>
+        <w:rFonts w:ascii="Symbol" w:hAnsi="Symbol" w:hint="default"/>
+      </w:rPr>
+    </w:lvl>
+    <w:lvl w:ilvl="4" w:tplc="04090003" w:tentative="1">
+      <w:start w:val="1"/>
+      <w:numFmt w:val="bullet"/>
+      <w:lvlText w:val="o"/>
+      <w:lvlJc w:val="left"/>
+      <w:pPr>
+        <w:ind w:left="3600" w:hanging="360"/>
+      </w:pPr>
+      <w:rPr>
+        <w:rFonts w:ascii="Courier New" w:hAnsi="Courier New" w:cs="Courier New" w:hint="default"/>
+      </w:rPr>
+    </w:lvl>
+    <w:lvl w:ilvl="5" w:tplc="04090005" w:tentative="1">
+      <w:start w:val="1"/>
+      <w:numFmt w:val="bullet"/>
+      <w:lvlText w:val=""/>
+      <w:lvlJc w:val="left"/>
+      <w:pPr>
+        <w:ind w:left="4320" w:hanging="360"/>
+      </w:pPr>
+      <w:rPr>
+        <w:rFonts w:ascii="Wingdings" w:hAnsi="Wingdings" w:hint="default"/>
+      </w:rPr>
+    </w:lvl>
+    <w:lvl w:ilvl="6" w:tplc="04090001" w:tentative="1">
+      <w:start w:val="1"/>
+      <w:numFmt w:val="bullet"/>
+      <w:lvlText w:val=""/>
+      <w:lvlJc w:val="left"/>
+      <w:pPr>
+        <w:ind w:left="5040" w:hanging="360"/>
+      </w:pPr>
+      <w:rPr>
+        <w:rFonts w:ascii="Symbol" w:hAnsi="Symbol" w:hint="default"/>
+      </w:rPr>
+    </w:lvl>
+    <w:lvl w:ilvl="7" w:tplc="04090003" w:tentative="1">
+      <w:start w:val="1"/>
+      <w:numFmt w:val="bullet"/>
+      <w:lvlText w:val="o"/>
+      <w:lvlJc w:val="left"/>
+      <w:pPr>
+        <w:ind w:left="5760" w:hanging="360"/>
+      </w:pPr>
+      <w:rPr>
+        <w:rFonts w:ascii="Courier New" w:hAnsi="Courier New" w:cs="Courier New" w:hint="default"/>
+      </w:rPr>
+    </w:lvl>
+    <w:lvl w:ilvl="8" w:tplc="04090005" w:tentative="1">
+      <w:start w:val="1"/>
+      <w:numFmt w:val="bullet"/>
+      <w:lvlText w:val=""/>
+      <w:lvlJc w:val="left"/>
+      <w:pPr>
+        <w:ind w:left="6480" w:hanging="360"/>
+      </w:pPr>
+      <w:rPr>
+        <w:rFonts w:ascii="Wingdings" w:hAnsi="Wingdings" w:hint="default"/>
+      </w:rPr>
+    </w:lvl>
+  </w:abstractNum>
+  <w:abstractNum w:abstractNumId="4" w15:restartNumberingAfterBreak="0">
     <w:nsid w:val="1D1C6DBB"/>
     <w:multiLevelType w:val="hybridMultilevel"/>
     <w:tmpl w:val="E1D662EE"/>
@@ -996,7 +3425,7 @@
       </w:rPr>
     </w:lvl>
   </w:abstractNum>
-  <w:abstractNum w:abstractNumId="2" w15:restartNumberingAfterBreak="0">
+  <w:abstractNum w:abstractNumId="5" w15:restartNumberingAfterBreak="0">
     <w:nsid w:val="234535D5"/>
     <w:multiLevelType w:val="hybridMultilevel"/>
     <w:tmpl w:val="2C4CE890"/>
@@ -1109,7 +3538,7 @@
       </w:rPr>
     </w:lvl>
   </w:abstractNum>
-  <w:abstractNum w:abstractNumId="3" w15:restartNumberingAfterBreak="0">
+  <w:abstractNum w:abstractNumId="6" w15:restartNumberingAfterBreak="0">
     <w:nsid w:val="2D985E0C"/>
     <w:multiLevelType w:val="hybridMultilevel"/>
     <w:tmpl w:val="94AE6A28"/>
@@ -1222,7 +3651,119 @@
       </w:rPr>
     </w:lvl>
   </w:abstractNum>
-  <w:abstractNum w:abstractNumId="4" w15:restartNumberingAfterBreak="0">
+  <w:abstractNum w:abstractNumId="7" w15:restartNumberingAfterBreak="0">
+    <w:nsid w:val="35E556BC"/>
+    <w:multiLevelType w:val="hybridMultilevel"/>
+    <w:tmpl w:val="58E025A6"/>
+    <w:lvl w:ilvl="0" w:tplc="C3869EBA">
+      <w:numFmt w:val="bullet"/>
+      <w:lvlText w:val="-"/>
+      <w:lvlJc w:val="left"/>
+      <w:pPr>
+        <w:ind w:left="720" w:hanging="360"/>
+      </w:pPr>
+      <w:rPr>
+        <w:rFonts w:ascii="Times New Roman" w:eastAsiaTheme="minorHAnsi" w:hAnsi="Times New Roman" w:cs="Times New Roman" w:hint="default"/>
+      </w:rPr>
+    </w:lvl>
+    <w:lvl w:ilvl="1" w:tplc="04090003" w:tentative="1">
+      <w:start w:val="1"/>
+      <w:numFmt w:val="bullet"/>
+      <w:lvlText w:val="o"/>
+      <w:lvlJc w:val="left"/>
+      <w:pPr>
+        <w:ind w:left="1440" w:hanging="360"/>
+      </w:pPr>
+      <w:rPr>
+        <w:rFonts w:ascii="Courier New" w:hAnsi="Courier New" w:cs="Courier New" w:hint="default"/>
+      </w:rPr>
+    </w:lvl>
+    <w:lvl w:ilvl="2" w:tplc="04090005" w:tentative="1">
+      <w:start w:val="1"/>
+      <w:numFmt w:val="bullet"/>
+      <w:lvlText w:val=""/>
+      <w:lvlJc w:val="left"/>
+      <w:pPr>
+        <w:ind w:left="2160" w:hanging="360"/>
+      </w:pPr>
+      <w:rPr>
+        <w:rFonts w:ascii="Wingdings" w:hAnsi="Wingdings" w:hint="default"/>
+      </w:rPr>
+    </w:lvl>
+    <w:lvl w:ilvl="3" w:tplc="04090001" w:tentative="1">
+      <w:start w:val="1"/>
+      <w:numFmt w:val="bullet"/>
+      <w:lvlText w:val=""/>
+      <w:lvlJc w:val="left"/>
+      <w:pPr>
+        <w:ind w:left="2880" w:hanging="360"/>
+      </w:pPr>
+      <w:rPr>
+        <w:rFonts w:ascii="Symbol" w:hAnsi="Symbol" w:hint="default"/>
+      </w:rPr>
+    </w:lvl>
+    <w:lvl w:ilvl="4" w:tplc="04090003" w:tentative="1">
+      <w:start w:val="1"/>
+      <w:numFmt w:val="bullet"/>
+      <w:lvlText w:val="o"/>
+      <w:lvlJc w:val="left"/>
+      <w:pPr>
+        <w:ind w:left="3600" w:hanging="360"/>
+      </w:pPr>
+      <w:rPr>
+        <w:rFonts w:ascii="Courier New" w:hAnsi="Courier New" w:cs="Courier New" w:hint="default"/>
+      </w:rPr>
+    </w:lvl>
+    <w:lvl w:ilvl="5" w:tplc="04090005" w:tentative="1">
+      <w:start w:val="1"/>
+      <w:numFmt w:val="bullet"/>
+      <w:lvlText w:val=""/>
+      <w:lvlJc w:val="left"/>
+      <w:pPr>
+        <w:ind w:left="4320" w:hanging="360"/>
+      </w:pPr>
+      <w:rPr>
+        <w:rFonts w:ascii="Wingdings" w:hAnsi="Wingdings" w:hint="default"/>
+      </w:rPr>
+    </w:lvl>
+    <w:lvl w:ilvl="6" w:tplc="04090001" w:tentative="1">
+      <w:start w:val="1"/>
+      <w:numFmt w:val="bullet"/>
+      <w:lvlText w:val=""/>
+      <w:lvlJc w:val="left"/>
+      <w:pPr>
+        <w:ind w:left="5040" w:hanging="360"/>
+      </w:pPr>
+      <w:rPr>
+        <w:rFonts w:ascii="Symbol" w:hAnsi="Symbol" w:hint="default"/>
+      </w:rPr>
+    </w:lvl>
+    <w:lvl w:ilvl="7" w:tplc="04090003" w:tentative="1">
+      <w:start w:val="1"/>
+      <w:numFmt w:val="bullet"/>
+      <w:lvlText w:val="o"/>
+      <w:lvlJc w:val="left"/>
+      <w:pPr>
+        <w:ind w:left="5760" w:hanging="360"/>
+      </w:pPr>
+      <w:rPr>
+        <w:rFonts w:ascii="Courier New" w:hAnsi="Courier New" w:cs="Courier New" w:hint="default"/>
+      </w:rPr>
+    </w:lvl>
+    <w:lvl w:ilvl="8" w:tplc="04090005" w:tentative="1">
+      <w:start w:val="1"/>
+      <w:numFmt w:val="bullet"/>
+      <w:lvlText w:val=""/>
+      <w:lvlJc w:val="left"/>
+      <w:pPr>
+        <w:ind w:left="6480" w:hanging="360"/>
+      </w:pPr>
+      <w:rPr>
+        <w:rFonts w:ascii="Wingdings" w:hAnsi="Wingdings" w:hint="default"/>
+      </w:rPr>
+    </w:lvl>
+  </w:abstractNum>
+  <w:abstractNum w:abstractNumId="8" w15:restartNumberingAfterBreak="0">
     <w:nsid w:val="428C3883"/>
     <w:multiLevelType w:val="hybridMultilevel"/>
     <w:tmpl w:val="4E6A8DD8"/>
@@ -1335,7 +3876,119 @@
       </w:rPr>
     </w:lvl>
   </w:abstractNum>
-  <w:abstractNum w:abstractNumId="5" w15:restartNumberingAfterBreak="0">
+  <w:abstractNum w:abstractNumId="9" w15:restartNumberingAfterBreak="0">
+    <w:nsid w:val="43600BA5"/>
+    <w:multiLevelType w:val="hybridMultilevel"/>
+    <w:tmpl w:val="4C4ECCF2"/>
+    <w:lvl w:ilvl="0" w:tplc="C3869EBA">
+      <w:numFmt w:val="bullet"/>
+      <w:lvlText w:val="-"/>
+      <w:lvlJc w:val="left"/>
+      <w:pPr>
+        <w:ind w:left="720" w:hanging="360"/>
+      </w:pPr>
+      <w:rPr>
+        <w:rFonts w:ascii="Times New Roman" w:eastAsiaTheme="minorHAnsi" w:hAnsi="Times New Roman" w:cs="Times New Roman" w:hint="default"/>
+      </w:rPr>
+    </w:lvl>
+    <w:lvl w:ilvl="1" w:tplc="FFFFFFFF" w:tentative="1">
+      <w:start w:val="1"/>
+      <w:numFmt w:val="bullet"/>
+      <w:lvlText w:val="o"/>
+      <w:lvlJc w:val="left"/>
+      <w:pPr>
+        <w:ind w:left="1440" w:hanging="360"/>
+      </w:pPr>
+      <w:rPr>
+        <w:rFonts w:ascii="Courier New" w:hAnsi="Courier New" w:cs="Courier New" w:hint="default"/>
+      </w:rPr>
+    </w:lvl>
+    <w:lvl w:ilvl="2" w:tplc="FFFFFFFF" w:tentative="1">
+      <w:start w:val="1"/>
+      <w:numFmt w:val="bullet"/>
+      <w:lvlText w:val=""/>
+      <w:lvlJc w:val="left"/>
+      <w:pPr>
+        <w:ind w:left="2160" w:hanging="360"/>
+      </w:pPr>
+      <w:rPr>
+        <w:rFonts w:ascii="Wingdings" w:hAnsi="Wingdings" w:hint="default"/>
+      </w:rPr>
+    </w:lvl>
+    <w:lvl w:ilvl="3" w:tplc="FFFFFFFF" w:tentative="1">
+      <w:start w:val="1"/>
+      <w:numFmt w:val="bullet"/>
+      <w:lvlText w:val=""/>
+      <w:lvlJc w:val="left"/>
+      <w:pPr>
+        <w:ind w:left="2880" w:hanging="360"/>
+      </w:pPr>
+      <w:rPr>
+        <w:rFonts w:ascii="Symbol" w:hAnsi="Symbol" w:hint="default"/>
+      </w:rPr>
+    </w:lvl>
+    <w:lvl w:ilvl="4" w:tplc="FFFFFFFF" w:tentative="1">
+      <w:start w:val="1"/>
+      <w:numFmt w:val="bullet"/>
+      <w:lvlText w:val="o"/>
+      <w:lvlJc w:val="left"/>
+      <w:pPr>
+        <w:ind w:left="3600" w:hanging="360"/>
+      </w:pPr>
+      <w:rPr>
+        <w:rFonts w:ascii="Courier New" w:hAnsi="Courier New" w:cs="Courier New" w:hint="default"/>
+      </w:rPr>
+    </w:lvl>
+    <w:lvl w:ilvl="5" w:tplc="FFFFFFFF" w:tentative="1">
+      <w:start w:val="1"/>
+      <w:numFmt w:val="bullet"/>
+      <w:lvlText w:val=""/>
+      <w:lvlJc w:val="left"/>
+      <w:pPr>
+        <w:ind w:left="4320" w:hanging="360"/>
+      </w:pPr>
+      <w:rPr>
+        <w:rFonts w:ascii="Wingdings" w:hAnsi="Wingdings" w:hint="default"/>
+      </w:rPr>
+    </w:lvl>
+    <w:lvl w:ilvl="6" w:tplc="FFFFFFFF" w:tentative="1">
+      <w:start w:val="1"/>
+      <w:numFmt w:val="bullet"/>
+      <w:lvlText w:val=""/>
+      <w:lvlJc w:val="left"/>
+      <w:pPr>
+        <w:ind w:left="5040" w:hanging="360"/>
+      </w:pPr>
+      <w:rPr>
+        <w:rFonts w:ascii="Symbol" w:hAnsi="Symbol" w:hint="default"/>
+      </w:rPr>
+    </w:lvl>
+    <w:lvl w:ilvl="7" w:tplc="FFFFFFFF" w:tentative="1">
+      <w:start w:val="1"/>
+      <w:numFmt w:val="bullet"/>
+      <w:lvlText w:val="o"/>
+      <w:lvlJc w:val="left"/>
+      <w:pPr>
+        <w:ind w:left="5760" w:hanging="360"/>
+      </w:pPr>
+      <w:rPr>
+        <w:rFonts w:ascii="Courier New" w:hAnsi="Courier New" w:cs="Courier New" w:hint="default"/>
+      </w:rPr>
+    </w:lvl>
+    <w:lvl w:ilvl="8" w:tplc="FFFFFFFF" w:tentative="1">
+      <w:start w:val="1"/>
+      <w:numFmt w:val="bullet"/>
+      <w:lvlText w:val=""/>
+      <w:lvlJc w:val="left"/>
+      <w:pPr>
+        <w:ind w:left="6480" w:hanging="360"/>
+      </w:pPr>
+      <w:rPr>
+        <w:rFonts w:ascii="Wingdings" w:hAnsi="Wingdings" w:hint="default"/>
+      </w:rPr>
+    </w:lvl>
+  </w:abstractNum>
+  <w:abstractNum w:abstractNumId="10" w15:restartNumberingAfterBreak="0">
     <w:nsid w:val="5C515C15"/>
     <w:multiLevelType w:val="hybridMultilevel"/>
     <w:tmpl w:val="9418F2DC"/>
@@ -1448,7 +4101,7 @@
       </w:rPr>
     </w:lvl>
   </w:abstractNum>
-  <w:abstractNum w:abstractNumId="6" w15:restartNumberingAfterBreak="0">
+  <w:abstractNum w:abstractNumId="11" w15:restartNumberingAfterBreak="0">
     <w:nsid w:val="64EF72D0"/>
     <w:multiLevelType w:val="hybridMultilevel"/>
     <w:tmpl w:val="BE8EBFDC"/>
@@ -1561,7 +4214,7 @@
       </w:rPr>
     </w:lvl>
   </w:abstractNum>
-  <w:abstractNum w:abstractNumId="7" w15:restartNumberingAfterBreak="0">
+  <w:abstractNum w:abstractNumId="12" w15:restartNumberingAfterBreak="0">
     <w:nsid w:val="6B393A6C"/>
     <w:multiLevelType w:val="hybridMultilevel"/>
     <w:tmpl w:val="68EC80A4"/>
@@ -1674,29 +4327,274 @@
       </w:rPr>
     </w:lvl>
   </w:abstractNum>
+  <w:abstractNum w:abstractNumId="13" w15:restartNumberingAfterBreak="0">
+    <w:nsid w:val="73B949A3"/>
+    <w:multiLevelType w:val="hybridMultilevel"/>
+    <w:tmpl w:val="24AAD172"/>
+    <w:lvl w:ilvl="0" w:tplc="C3869EBA">
+      <w:numFmt w:val="bullet"/>
+      <w:lvlText w:val="-"/>
+      <w:lvlJc w:val="left"/>
+      <w:pPr>
+        <w:ind w:left="720" w:hanging="360"/>
+      </w:pPr>
+      <w:rPr>
+        <w:rFonts w:ascii="Times New Roman" w:eastAsiaTheme="minorHAnsi" w:hAnsi="Times New Roman" w:cs="Times New Roman" w:hint="default"/>
+      </w:rPr>
+    </w:lvl>
+    <w:lvl w:ilvl="1" w:tplc="FFFFFFFF" w:tentative="1">
+      <w:start w:val="1"/>
+      <w:numFmt w:val="bullet"/>
+      <w:lvlText w:val="o"/>
+      <w:lvlJc w:val="left"/>
+      <w:pPr>
+        <w:ind w:left="1440" w:hanging="360"/>
+      </w:pPr>
+      <w:rPr>
+        <w:rFonts w:ascii="Courier New" w:hAnsi="Courier New" w:cs="Courier New" w:hint="default"/>
+      </w:rPr>
+    </w:lvl>
+    <w:lvl w:ilvl="2" w:tplc="FFFFFFFF" w:tentative="1">
+      <w:start w:val="1"/>
+      <w:numFmt w:val="bullet"/>
+      <w:lvlText w:val=""/>
+      <w:lvlJc w:val="left"/>
+      <w:pPr>
+        <w:ind w:left="2160" w:hanging="360"/>
+      </w:pPr>
+      <w:rPr>
+        <w:rFonts w:ascii="Wingdings" w:hAnsi="Wingdings" w:hint="default"/>
+      </w:rPr>
+    </w:lvl>
+    <w:lvl w:ilvl="3" w:tplc="FFFFFFFF" w:tentative="1">
+      <w:start w:val="1"/>
+      <w:numFmt w:val="bullet"/>
+      <w:lvlText w:val=""/>
+      <w:lvlJc w:val="left"/>
+      <w:pPr>
+        <w:ind w:left="2880" w:hanging="360"/>
+      </w:pPr>
+      <w:rPr>
+        <w:rFonts w:ascii="Symbol" w:hAnsi="Symbol" w:hint="default"/>
+      </w:rPr>
+    </w:lvl>
+    <w:lvl w:ilvl="4" w:tplc="FFFFFFFF" w:tentative="1">
+      <w:start w:val="1"/>
+      <w:numFmt w:val="bullet"/>
+      <w:lvlText w:val="o"/>
+      <w:lvlJc w:val="left"/>
+      <w:pPr>
+        <w:ind w:left="3600" w:hanging="360"/>
+      </w:pPr>
+      <w:rPr>
+        <w:rFonts w:ascii="Courier New" w:hAnsi="Courier New" w:cs="Courier New" w:hint="default"/>
+      </w:rPr>
+    </w:lvl>
+    <w:lvl w:ilvl="5" w:tplc="FFFFFFFF" w:tentative="1">
+      <w:start w:val="1"/>
+      <w:numFmt w:val="bullet"/>
+      <w:lvlText w:val=""/>
+      <w:lvlJc w:val="left"/>
+      <w:pPr>
+        <w:ind w:left="4320" w:hanging="360"/>
+      </w:pPr>
+      <w:rPr>
+        <w:rFonts w:ascii="Wingdings" w:hAnsi="Wingdings" w:hint="default"/>
+      </w:rPr>
+    </w:lvl>
+    <w:lvl w:ilvl="6" w:tplc="FFFFFFFF" w:tentative="1">
+      <w:start w:val="1"/>
+      <w:numFmt w:val="bullet"/>
+      <w:lvlText w:val=""/>
+      <w:lvlJc w:val="left"/>
+      <w:pPr>
+        <w:ind w:left="5040" w:hanging="360"/>
+      </w:pPr>
+      <w:rPr>
+        <w:rFonts w:ascii="Symbol" w:hAnsi="Symbol" w:hint="default"/>
+      </w:rPr>
+    </w:lvl>
+    <w:lvl w:ilvl="7" w:tplc="FFFFFFFF" w:tentative="1">
+      <w:start w:val="1"/>
+      <w:numFmt w:val="bullet"/>
+      <w:lvlText w:val="o"/>
+      <w:lvlJc w:val="left"/>
+      <w:pPr>
+        <w:ind w:left="5760" w:hanging="360"/>
+      </w:pPr>
+      <w:rPr>
+        <w:rFonts w:ascii="Courier New" w:hAnsi="Courier New" w:cs="Courier New" w:hint="default"/>
+      </w:rPr>
+    </w:lvl>
+    <w:lvl w:ilvl="8" w:tplc="FFFFFFFF" w:tentative="1">
+      <w:start w:val="1"/>
+      <w:numFmt w:val="bullet"/>
+      <w:lvlText w:val=""/>
+      <w:lvlJc w:val="left"/>
+      <w:pPr>
+        <w:ind w:left="6480" w:hanging="360"/>
+      </w:pPr>
+      <w:rPr>
+        <w:rFonts w:ascii="Wingdings" w:hAnsi="Wingdings" w:hint="default"/>
+      </w:rPr>
+    </w:lvl>
+  </w:abstractNum>
+  <w:abstractNum w:abstractNumId="14" w15:restartNumberingAfterBreak="0">
+    <w:nsid w:val="7DD06177"/>
+    <w:multiLevelType w:val="hybridMultilevel"/>
+    <w:tmpl w:val="E118E6B0"/>
+    <w:lvl w:ilvl="0" w:tplc="C3869EBA">
+      <w:numFmt w:val="bullet"/>
+      <w:lvlText w:val="-"/>
+      <w:lvlJc w:val="left"/>
+      <w:pPr>
+        <w:ind w:left="720" w:hanging="360"/>
+      </w:pPr>
+      <w:rPr>
+        <w:rFonts w:ascii="Times New Roman" w:eastAsiaTheme="minorHAnsi" w:hAnsi="Times New Roman" w:cs="Times New Roman" w:hint="default"/>
+      </w:rPr>
+    </w:lvl>
+    <w:lvl w:ilvl="1" w:tplc="04090003" w:tentative="1">
+      <w:start w:val="1"/>
+      <w:numFmt w:val="bullet"/>
+      <w:lvlText w:val="o"/>
+      <w:lvlJc w:val="left"/>
+      <w:pPr>
+        <w:ind w:left="1440" w:hanging="360"/>
+      </w:pPr>
+      <w:rPr>
+        <w:rFonts w:ascii="Courier New" w:hAnsi="Courier New" w:cs="Courier New" w:hint="default"/>
+      </w:rPr>
+    </w:lvl>
+    <w:lvl w:ilvl="2" w:tplc="04090005" w:tentative="1">
+      <w:start w:val="1"/>
+      <w:numFmt w:val="bullet"/>
+      <w:lvlText w:val=""/>
+      <w:lvlJc w:val="left"/>
+      <w:pPr>
+        <w:ind w:left="2160" w:hanging="360"/>
+      </w:pPr>
+      <w:rPr>
+        <w:rFonts w:ascii="Wingdings" w:hAnsi="Wingdings" w:hint="default"/>
+      </w:rPr>
+    </w:lvl>
+    <w:lvl w:ilvl="3" w:tplc="04090001" w:tentative="1">
+      <w:start w:val="1"/>
+      <w:numFmt w:val="bullet"/>
+      <w:lvlText w:val=""/>
+      <w:lvlJc w:val="left"/>
+      <w:pPr>
+        <w:ind w:left="2880" w:hanging="360"/>
+      </w:pPr>
+      <w:rPr>
+        <w:rFonts w:ascii="Symbol" w:hAnsi="Symbol" w:hint="default"/>
+      </w:rPr>
+    </w:lvl>
+    <w:lvl w:ilvl="4" w:tplc="04090003" w:tentative="1">
+      <w:start w:val="1"/>
+      <w:numFmt w:val="bullet"/>
+      <w:lvlText w:val="o"/>
+      <w:lvlJc w:val="left"/>
+      <w:pPr>
+        <w:ind w:left="3600" w:hanging="360"/>
+      </w:pPr>
+      <w:rPr>
+        <w:rFonts w:ascii="Courier New" w:hAnsi="Courier New" w:cs="Courier New" w:hint="default"/>
+      </w:rPr>
+    </w:lvl>
+    <w:lvl w:ilvl="5" w:tplc="04090005" w:tentative="1">
+      <w:start w:val="1"/>
+      <w:numFmt w:val="bullet"/>
+      <w:lvlText w:val=""/>
+      <w:lvlJc w:val="left"/>
+      <w:pPr>
+        <w:ind w:left="4320" w:hanging="360"/>
+      </w:pPr>
+      <w:rPr>
+        <w:rFonts w:ascii="Wingdings" w:hAnsi="Wingdings" w:hint="default"/>
+      </w:rPr>
+    </w:lvl>
+    <w:lvl w:ilvl="6" w:tplc="04090001" w:tentative="1">
+      <w:start w:val="1"/>
+      <w:numFmt w:val="bullet"/>
+      <w:lvlText w:val=""/>
+      <w:lvlJc w:val="left"/>
+      <w:pPr>
+        <w:ind w:left="5040" w:hanging="360"/>
+      </w:pPr>
+      <w:rPr>
+        <w:rFonts w:ascii="Symbol" w:hAnsi="Symbol" w:hint="default"/>
+      </w:rPr>
+    </w:lvl>
+    <w:lvl w:ilvl="7" w:tplc="04090003" w:tentative="1">
+      <w:start w:val="1"/>
+      <w:numFmt w:val="bullet"/>
+      <w:lvlText w:val="o"/>
+      <w:lvlJc w:val="left"/>
+      <w:pPr>
+        <w:ind w:left="5760" w:hanging="360"/>
+      </w:pPr>
+      <w:rPr>
+        <w:rFonts w:ascii="Courier New" w:hAnsi="Courier New" w:cs="Courier New" w:hint="default"/>
+      </w:rPr>
+    </w:lvl>
+    <w:lvl w:ilvl="8" w:tplc="04090005" w:tentative="1">
+      <w:start w:val="1"/>
+      <w:numFmt w:val="bullet"/>
+      <w:lvlText w:val=""/>
+      <w:lvlJc w:val="left"/>
+      <w:pPr>
+        <w:ind w:left="6480" w:hanging="360"/>
+      </w:pPr>
+      <w:rPr>
+        <w:rFonts w:ascii="Wingdings" w:hAnsi="Wingdings" w:hint="default"/>
+      </w:rPr>
+    </w:lvl>
+  </w:abstractNum>
   <w:num w:numId="1" w16cid:durableId="1764492621">
+    <w:abstractNumId w:val="1"/>
+  </w:num>
+  <w:num w:numId="2" w16cid:durableId="324745433">
+    <w:abstractNumId w:val="5"/>
+  </w:num>
+  <w:num w:numId="3" w16cid:durableId="1149710217">
+    <w:abstractNumId w:val="11"/>
+  </w:num>
+  <w:num w:numId="4" w16cid:durableId="1157113537">
+    <w:abstractNumId w:val="12"/>
+  </w:num>
+  <w:num w:numId="5" w16cid:durableId="850601857">
+    <w:abstractNumId w:val="6"/>
+  </w:num>
+  <w:num w:numId="6" w16cid:durableId="833956070">
+    <w:abstractNumId w:val="8"/>
+  </w:num>
+  <w:num w:numId="7" w16cid:durableId="2133092112">
+    <w:abstractNumId w:val="4"/>
+  </w:num>
+  <w:num w:numId="8" w16cid:durableId="1846360076">
+    <w:abstractNumId w:val="10"/>
+  </w:num>
+  <w:num w:numId="9" w16cid:durableId="1056011998">
+    <w:abstractNumId w:val="3"/>
+  </w:num>
+  <w:num w:numId="10" w16cid:durableId="1032339527">
+    <w:abstractNumId w:val="13"/>
+  </w:num>
+  <w:num w:numId="11" w16cid:durableId="2051951558">
+    <w:abstractNumId w:val="9"/>
+  </w:num>
+  <w:num w:numId="12" w16cid:durableId="322395059">
+    <w:abstractNumId w:val="7"/>
+  </w:num>
+  <w:num w:numId="13" w16cid:durableId="1258056150">
+    <w:abstractNumId w:val="14"/>
+  </w:num>
+  <w:num w:numId="14" w16cid:durableId="1789230622">
     <w:abstractNumId w:val="0"/>
   </w:num>
-  <w:num w:numId="2" w16cid:durableId="324745433">
+  <w:num w:numId="15" w16cid:durableId="43335430">
     <w:abstractNumId w:val="2"/>
-  </w:num>
-  <w:num w:numId="3" w16cid:durableId="1149710217">
-    <w:abstractNumId w:val="6"/>
-  </w:num>
-  <w:num w:numId="4" w16cid:durableId="1157113537">
-    <w:abstractNumId w:val="7"/>
-  </w:num>
-  <w:num w:numId="5" w16cid:durableId="850601857">
-    <w:abstractNumId w:val="3"/>
-  </w:num>
-  <w:num w:numId="6" w16cid:durableId="833956070">
-    <w:abstractNumId w:val="4"/>
-  </w:num>
-  <w:num w:numId="7" w16cid:durableId="2133092112">
-    <w:abstractNumId w:val="1"/>
-  </w:num>
-  <w:num w:numId="8" w16cid:durableId="1846360076">
-    <w:abstractNumId w:val="5"/>
   </w:num>
 </w:numbering>
 </file>
@@ -2096,15 +4994,15 @@
     <w:lsdException w:name="Unresolved Mention" w:semiHidden="1" w:unhideWhenUsed="1"/>
     <w:lsdException w:name="Smart Link" w:semiHidden="1" w:unhideWhenUsed="1"/>
   </w:latentStyles>
-  <w:style w:type="paragraph" w:default="1" w:styleId="Normlny">
+  <w:style w:type="paragraph" w:default="1" w:styleId="Normal">
     <w:name w:val="Normal"/>
     <w:qFormat/>
   </w:style>
-  <w:style w:type="paragraph" w:styleId="Nadpis1">
+  <w:style w:type="paragraph" w:styleId="Heading1">
     <w:name w:val="heading 1"/>
-    <w:basedOn w:val="Normlny"/>
-    <w:next w:val="Normlny"/>
-    <w:link w:val="Nadpis1Char"/>
+    <w:basedOn w:val="Normal"/>
+    <w:next w:val="Normal"/>
+    <w:link w:val="Heading1Char"/>
     <w:uiPriority w:val="9"/>
     <w:qFormat/>
     <w:rsid w:val="00122D4D"/>
@@ -2121,11 +5019,11 @@
       <w:szCs w:val="40"/>
     </w:rPr>
   </w:style>
-  <w:style w:type="paragraph" w:styleId="Nadpis2">
+  <w:style w:type="paragraph" w:styleId="Heading2">
     <w:name w:val="heading 2"/>
-    <w:basedOn w:val="Normlny"/>
-    <w:next w:val="Normlny"/>
-    <w:link w:val="Nadpis2Char"/>
+    <w:basedOn w:val="Normal"/>
+    <w:next w:val="Normal"/>
+    <w:link w:val="Heading2Char"/>
     <w:uiPriority w:val="9"/>
     <w:semiHidden/>
     <w:unhideWhenUsed/>
@@ -2144,11 +5042,11 @@
       <w:szCs w:val="32"/>
     </w:rPr>
   </w:style>
-  <w:style w:type="paragraph" w:styleId="Nadpis3">
+  <w:style w:type="paragraph" w:styleId="Heading3">
     <w:name w:val="heading 3"/>
-    <w:basedOn w:val="Normlny"/>
-    <w:next w:val="Normlny"/>
-    <w:link w:val="Nadpis3Char"/>
+    <w:basedOn w:val="Normal"/>
+    <w:next w:val="Normal"/>
+    <w:link w:val="Heading3Char"/>
     <w:uiPriority w:val="9"/>
     <w:semiHidden/>
     <w:unhideWhenUsed/>
@@ -2167,11 +5065,11 @@
       <w:szCs w:val="28"/>
     </w:rPr>
   </w:style>
-  <w:style w:type="paragraph" w:styleId="Nadpis4">
+  <w:style w:type="paragraph" w:styleId="Heading4">
     <w:name w:val="heading 4"/>
-    <w:basedOn w:val="Normlny"/>
-    <w:next w:val="Normlny"/>
-    <w:link w:val="Nadpis4Char"/>
+    <w:basedOn w:val="Normal"/>
+    <w:next w:val="Normal"/>
+    <w:link w:val="Heading4Char"/>
     <w:uiPriority w:val="9"/>
     <w:semiHidden/>
     <w:unhideWhenUsed/>
@@ -2190,11 +5088,11 @@
       <w:color w:val="0F4761" w:themeColor="accent1" w:themeShade="BF"/>
     </w:rPr>
   </w:style>
-  <w:style w:type="paragraph" w:styleId="Nadpis5">
+  <w:style w:type="paragraph" w:styleId="Heading5">
     <w:name w:val="heading 5"/>
-    <w:basedOn w:val="Normlny"/>
-    <w:next w:val="Normlny"/>
-    <w:link w:val="Nadpis5Char"/>
+    <w:basedOn w:val="Normal"/>
+    <w:next w:val="Normal"/>
+    <w:link w:val="Heading5Char"/>
     <w:uiPriority w:val="9"/>
     <w:semiHidden/>
     <w:unhideWhenUsed/>
@@ -2211,11 +5109,11 @@
       <w:color w:val="0F4761" w:themeColor="accent1" w:themeShade="BF"/>
     </w:rPr>
   </w:style>
-  <w:style w:type="paragraph" w:styleId="Nadpis6">
+  <w:style w:type="paragraph" w:styleId="Heading6">
     <w:name w:val="heading 6"/>
-    <w:basedOn w:val="Normlny"/>
-    <w:next w:val="Normlny"/>
-    <w:link w:val="Nadpis6Char"/>
+    <w:basedOn w:val="Normal"/>
+    <w:next w:val="Normal"/>
+    <w:link w:val="Heading6Char"/>
     <w:uiPriority w:val="9"/>
     <w:semiHidden/>
     <w:unhideWhenUsed/>
@@ -2234,11 +5132,11 @@
       <w:color w:val="595959" w:themeColor="text1" w:themeTint="A6"/>
     </w:rPr>
   </w:style>
-  <w:style w:type="paragraph" w:styleId="Nadpis7">
+  <w:style w:type="paragraph" w:styleId="Heading7">
     <w:name w:val="heading 7"/>
-    <w:basedOn w:val="Normlny"/>
-    <w:next w:val="Normlny"/>
-    <w:link w:val="Nadpis7Char"/>
+    <w:basedOn w:val="Normal"/>
+    <w:next w:val="Normal"/>
+    <w:link w:val="Heading7Char"/>
     <w:uiPriority w:val="9"/>
     <w:semiHidden/>
     <w:unhideWhenUsed/>
@@ -2255,11 +5153,11 @@
       <w:color w:val="595959" w:themeColor="text1" w:themeTint="A6"/>
     </w:rPr>
   </w:style>
-  <w:style w:type="paragraph" w:styleId="Nadpis8">
+  <w:style w:type="paragraph" w:styleId="Heading8">
     <w:name w:val="heading 8"/>
-    <w:basedOn w:val="Normlny"/>
-    <w:next w:val="Normlny"/>
-    <w:link w:val="Nadpis8Char"/>
+    <w:basedOn w:val="Normal"/>
+    <w:next w:val="Normal"/>
+    <w:link w:val="Heading8Char"/>
     <w:uiPriority w:val="9"/>
     <w:semiHidden/>
     <w:unhideWhenUsed/>
@@ -2278,11 +5176,11 @@
       <w:color w:val="272727" w:themeColor="text1" w:themeTint="D8"/>
     </w:rPr>
   </w:style>
-  <w:style w:type="paragraph" w:styleId="Nadpis9">
+  <w:style w:type="paragraph" w:styleId="Heading9">
     <w:name w:val="heading 9"/>
-    <w:basedOn w:val="Normlny"/>
-    <w:next w:val="Normlny"/>
-    <w:link w:val="Nadpis9Char"/>
+    <w:basedOn w:val="Normal"/>
+    <w:next w:val="Normal"/>
+    <w:link w:val="Heading9Char"/>
     <w:uiPriority w:val="9"/>
     <w:semiHidden/>
     <w:unhideWhenUsed/>
@@ -2299,13 +5197,13 @@
       <w:color w:val="272727" w:themeColor="text1" w:themeTint="D8"/>
     </w:rPr>
   </w:style>
-  <w:style w:type="character" w:default="1" w:styleId="Predvolenpsmoodseku">
+  <w:style w:type="character" w:default="1" w:styleId="DefaultParagraphFont">
     <w:name w:val="Default Paragraph Font"/>
     <w:uiPriority w:val="1"/>
     <w:semiHidden/>
     <w:unhideWhenUsed/>
   </w:style>
-  <w:style w:type="table" w:default="1" w:styleId="Normlnatabuka">
+  <w:style w:type="table" w:default="1" w:styleId="TableNormal">
     <w:name w:val="Normal Table"/>
     <w:uiPriority w:val="99"/>
     <w:semiHidden/>
@@ -2320,16 +5218,16 @@
       </w:tblCellMar>
     </w:tblPr>
   </w:style>
-  <w:style w:type="numbering" w:default="1" w:styleId="Bezzoznamu">
+  <w:style w:type="numbering" w:default="1" w:styleId="NoList">
     <w:name w:val="No List"/>
     <w:uiPriority w:val="99"/>
     <w:semiHidden/>
     <w:unhideWhenUsed/>
   </w:style>
-  <w:style w:type="character" w:customStyle="1" w:styleId="Nadpis1Char">
-    <w:name w:val="Nadpis 1 Char"/>
-    <w:basedOn w:val="Predvolenpsmoodseku"/>
-    <w:link w:val="Nadpis1"/>
+  <w:style w:type="character" w:customStyle="1" w:styleId="Heading1Char">
+    <w:name w:val="Heading 1 Char"/>
+    <w:basedOn w:val="DefaultParagraphFont"/>
+    <w:link w:val="Heading1"/>
     <w:uiPriority w:val="9"/>
     <w:rsid w:val="00122D4D"/>
     <w:rPr>
@@ -2339,10 +5237,10 @@
       <w:szCs w:val="40"/>
     </w:rPr>
   </w:style>
-  <w:style w:type="character" w:customStyle="1" w:styleId="Nadpis2Char">
-    <w:name w:val="Nadpis 2 Char"/>
-    <w:basedOn w:val="Predvolenpsmoodseku"/>
-    <w:link w:val="Nadpis2"/>
+  <w:style w:type="character" w:customStyle="1" w:styleId="Heading2Char">
+    <w:name w:val="Heading 2 Char"/>
+    <w:basedOn w:val="DefaultParagraphFont"/>
+    <w:link w:val="Heading2"/>
     <w:uiPriority w:val="9"/>
     <w:semiHidden/>
     <w:rsid w:val="00122D4D"/>
@@ -2353,10 +5251,10 @@
       <w:szCs w:val="32"/>
     </w:rPr>
   </w:style>
-  <w:style w:type="character" w:customStyle="1" w:styleId="Nadpis3Char">
-    <w:name w:val="Nadpis 3 Char"/>
-    <w:basedOn w:val="Predvolenpsmoodseku"/>
-    <w:link w:val="Nadpis3"/>
+  <w:style w:type="character" w:customStyle="1" w:styleId="Heading3Char">
+    <w:name w:val="Heading 3 Char"/>
+    <w:basedOn w:val="DefaultParagraphFont"/>
+    <w:link w:val="Heading3"/>
     <w:uiPriority w:val="9"/>
     <w:semiHidden/>
     <w:rsid w:val="00122D4D"/>
@@ -2367,10 +5265,10 @@
       <w:szCs w:val="28"/>
     </w:rPr>
   </w:style>
-  <w:style w:type="character" w:customStyle="1" w:styleId="Nadpis4Char">
-    <w:name w:val="Nadpis 4 Char"/>
-    <w:basedOn w:val="Predvolenpsmoodseku"/>
-    <w:link w:val="Nadpis4"/>
+  <w:style w:type="character" w:customStyle="1" w:styleId="Heading4Char">
+    <w:name w:val="Heading 4 Char"/>
+    <w:basedOn w:val="DefaultParagraphFont"/>
+    <w:link w:val="Heading4"/>
     <w:uiPriority w:val="9"/>
     <w:semiHidden/>
     <w:rsid w:val="00122D4D"/>
@@ -2381,10 +5279,10 @@
       <w:color w:val="0F4761" w:themeColor="accent1" w:themeShade="BF"/>
     </w:rPr>
   </w:style>
-  <w:style w:type="character" w:customStyle="1" w:styleId="Nadpis5Char">
-    <w:name w:val="Nadpis 5 Char"/>
-    <w:basedOn w:val="Predvolenpsmoodseku"/>
-    <w:link w:val="Nadpis5"/>
+  <w:style w:type="character" w:customStyle="1" w:styleId="Heading5Char">
+    <w:name w:val="Heading 5 Char"/>
+    <w:basedOn w:val="DefaultParagraphFont"/>
+    <w:link w:val="Heading5"/>
     <w:uiPriority w:val="9"/>
     <w:semiHidden/>
     <w:rsid w:val="00122D4D"/>
@@ -2393,10 +5291,10 @@
       <w:color w:val="0F4761" w:themeColor="accent1" w:themeShade="BF"/>
     </w:rPr>
   </w:style>
-  <w:style w:type="character" w:customStyle="1" w:styleId="Nadpis6Char">
-    <w:name w:val="Nadpis 6 Char"/>
-    <w:basedOn w:val="Predvolenpsmoodseku"/>
-    <w:link w:val="Nadpis6"/>
+  <w:style w:type="character" w:customStyle="1" w:styleId="Heading6Char">
+    <w:name w:val="Heading 6 Char"/>
+    <w:basedOn w:val="DefaultParagraphFont"/>
+    <w:link w:val="Heading6"/>
     <w:uiPriority w:val="9"/>
     <w:semiHidden/>
     <w:rsid w:val="00122D4D"/>
@@ -2407,10 +5305,10 @@
       <w:color w:val="595959" w:themeColor="text1" w:themeTint="A6"/>
     </w:rPr>
   </w:style>
-  <w:style w:type="character" w:customStyle="1" w:styleId="Nadpis7Char">
-    <w:name w:val="Nadpis 7 Char"/>
-    <w:basedOn w:val="Predvolenpsmoodseku"/>
-    <w:link w:val="Nadpis7"/>
+  <w:style w:type="character" w:customStyle="1" w:styleId="Heading7Char">
+    <w:name w:val="Heading 7 Char"/>
+    <w:basedOn w:val="DefaultParagraphFont"/>
+    <w:link w:val="Heading7"/>
     <w:uiPriority w:val="9"/>
     <w:semiHidden/>
     <w:rsid w:val="00122D4D"/>
@@ -2419,10 +5317,10 @@
       <w:color w:val="595959" w:themeColor="text1" w:themeTint="A6"/>
     </w:rPr>
   </w:style>
-  <w:style w:type="character" w:customStyle="1" w:styleId="Nadpis8Char">
-    <w:name w:val="Nadpis 8 Char"/>
-    <w:basedOn w:val="Predvolenpsmoodseku"/>
-    <w:link w:val="Nadpis8"/>
+  <w:style w:type="character" w:customStyle="1" w:styleId="Heading8Char">
+    <w:name w:val="Heading 8 Char"/>
+    <w:basedOn w:val="DefaultParagraphFont"/>
+    <w:link w:val="Heading8"/>
     <w:uiPriority w:val="9"/>
     <w:semiHidden/>
     <w:rsid w:val="00122D4D"/>
@@ -2433,10 +5331,10 @@
       <w:color w:val="272727" w:themeColor="text1" w:themeTint="D8"/>
     </w:rPr>
   </w:style>
-  <w:style w:type="character" w:customStyle="1" w:styleId="Nadpis9Char">
-    <w:name w:val="Nadpis 9 Char"/>
-    <w:basedOn w:val="Predvolenpsmoodseku"/>
-    <w:link w:val="Nadpis9"/>
+  <w:style w:type="character" w:customStyle="1" w:styleId="Heading9Char">
+    <w:name w:val="Heading 9 Char"/>
+    <w:basedOn w:val="DefaultParagraphFont"/>
+    <w:link w:val="Heading9"/>
     <w:uiPriority w:val="9"/>
     <w:semiHidden/>
     <w:rsid w:val="00122D4D"/>
@@ -2445,11 +5343,11 @@
       <w:color w:val="272727" w:themeColor="text1" w:themeTint="D8"/>
     </w:rPr>
   </w:style>
-  <w:style w:type="paragraph" w:styleId="Nzov">
+  <w:style w:type="paragraph" w:styleId="Title">
     <w:name w:val="Title"/>
-    <w:basedOn w:val="Normlny"/>
-    <w:next w:val="Normlny"/>
-    <w:link w:val="NzovChar"/>
+    <w:basedOn w:val="Normal"/>
+    <w:next w:val="Normal"/>
+    <w:link w:val="TitleChar"/>
     <w:uiPriority w:val="10"/>
     <w:qFormat/>
     <w:rsid w:val="00122D4D"/>
@@ -2465,10 +5363,10 @@
       <w:szCs w:val="56"/>
     </w:rPr>
   </w:style>
-  <w:style w:type="character" w:customStyle="1" w:styleId="NzovChar">
-    <w:name w:val="Názov Char"/>
-    <w:basedOn w:val="Predvolenpsmoodseku"/>
-    <w:link w:val="Nzov"/>
+  <w:style w:type="character" w:customStyle="1" w:styleId="TitleChar">
+    <w:name w:val="Title Char"/>
+    <w:basedOn w:val="DefaultParagraphFont"/>
+    <w:link w:val="Title"/>
     <w:uiPriority w:val="10"/>
     <w:rsid w:val="00122D4D"/>
     <w:rPr>
@@ -2479,11 +5377,11 @@
       <w:szCs w:val="56"/>
     </w:rPr>
   </w:style>
-  <w:style w:type="paragraph" w:styleId="Podtitul">
+  <w:style w:type="paragraph" w:styleId="Subtitle">
     <w:name w:val="Subtitle"/>
-    <w:basedOn w:val="Normlny"/>
-    <w:next w:val="Normlny"/>
-    <w:link w:val="PodtitulChar"/>
+    <w:basedOn w:val="Normal"/>
+    <w:next w:val="Normal"/>
+    <w:link w:val="SubtitleChar"/>
     <w:uiPriority w:val="11"/>
     <w:qFormat/>
     <w:rsid w:val="00122D4D"/>
@@ -2500,10 +5398,10 @@
       <w:szCs w:val="28"/>
     </w:rPr>
   </w:style>
-  <w:style w:type="character" w:customStyle="1" w:styleId="PodtitulChar">
-    <w:name w:val="Podtitul Char"/>
-    <w:basedOn w:val="Predvolenpsmoodseku"/>
-    <w:link w:val="Podtitul"/>
+  <w:style w:type="character" w:customStyle="1" w:styleId="SubtitleChar">
+    <w:name w:val="Subtitle Char"/>
+    <w:basedOn w:val="DefaultParagraphFont"/>
+    <w:link w:val="Subtitle"/>
     <w:uiPriority w:val="11"/>
     <w:rsid w:val="00122D4D"/>
     <w:rPr>
@@ -2514,11 +5412,11 @@
       <w:szCs w:val="28"/>
     </w:rPr>
   </w:style>
-  <w:style w:type="paragraph" w:styleId="Citcia">
+  <w:style w:type="paragraph" w:styleId="Quote">
     <w:name w:val="Quote"/>
-    <w:basedOn w:val="Normlny"/>
-    <w:next w:val="Normlny"/>
-    <w:link w:val="CitciaChar"/>
+    <w:basedOn w:val="Normal"/>
+    <w:next w:val="Normal"/>
+    <w:link w:val="QuoteChar"/>
     <w:uiPriority w:val="29"/>
     <w:qFormat/>
     <w:rsid w:val="00122D4D"/>
@@ -2532,10 +5430,10 @@
       <w:color w:val="404040" w:themeColor="text1" w:themeTint="BF"/>
     </w:rPr>
   </w:style>
-  <w:style w:type="character" w:customStyle="1" w:styleId="CitciaChar">
-    <w:name w:val="Citácia Char"/>
-    <w:basedOn w:val="Predvolenpsmoodseku"/>
-    <w:link w:val="Citcia"/>
+  <w:style w:type="character" w:customStyle="1" w:styleId="QuoteChar">
+    <w:name w:val="Quote Char"/>
+    <w:basedOn w:val="DefaultParagraphFont"/>
+    <w:link w:val="Quote"/>
     <w:uiPriority w:val="29"/>
     <w:rsid w:val="00122D4D"/>
     <w:rPr>
@@ -2544,9 +5442,9 @@
       <w:color w:val="404040" w:themeColor="text1" w:themeTint="BF"/>
     </w:rPr>
   </w:style>
-  <w:style w:type="paragraph" w:styleId="Odsekzoznamu">
+  <w:style w:type="paragraph" w:styleId="ListParagraph">
     <w:name w:val="List Paragraph"/>
-    <w:basedOn w:val="Normlny"/>
+    <w:basedOn w:val="Normal"/>
     <w:uiPriority w:val="34"/>
     <w:qFormat/>
     <w:rsid w:val="00122D4D"/>
@@ -2555,9 +5453,9 @@
       <w:contextualSpacing/>
     </w:pPr>
   </w:style>
-  <w:style w:type="character" w:styleId="Intenzvnezvraznenie">
+  <w:style w:type="character" w:styleId="IntenseEmphasis">
     <w:name w:val="Intense Emphasis"/>
-    <w:basedOn w:val="Predvolenpsmoodseku"/>
+    <w:basedOn w:val="DefaultParagraphFont"/>
     <w:uiPriority w:val="21"/>
     <w:qFormat/>
     <w:rsid w:val="00122D4D"/>
@@ -2567,11 +5465,11 @@
       <w:color w:val="0F4761" w:themeColor="accent1" w:themeShade="BF"/>
     </w:rPr>
   </w:style>
-  <w:style w:type="paragraph" w:styleId="Zvraznencitcia">
+  <w:style w:type="paragraph" w:styleId="IntenseQuote">
     <w:name w:val="Intense Quote"/>
-    <w:basedOn w:val="Normlny"/>
-    <w:next w:val="Normlny"/>
-    <w:link w:val="ZvraznencitciaChar"/>
+    <w:basedOn w:val="Normal"/>
+    <w:next w:val="Normal"/>
+    <w:link w:val="IntenseQuoteChar"/>
     <w:uiPriority w:val="30"/>
     <w:qFormat/>
     <w:rsid w:val="00122D4D"/>
@@ -2590,10 +5488,10 @@
       <w:color w:val="0F4761" w:themeColor="accent1" w:themeShade="BF"/>
     </w:rPr>
   </w:style>
-  <w:style w:type="character" w:customStyle="1" w:styleId="ZvraznencitciaChar">
-    <w:name w:val="Zvýraznená citácia Char"/>
-    <w:basedOn w:val="Predvolenpsmoodseku"/>
-    <w:link w:val="Zvraznencitcia"/>
+  <w:style w:type="character" w:customStyle="1" w:styleId="IntenseQuoteChar">
+    <w:name w:val="Intense Quote Char"/>
+    <w:basedOn w:val="DefaultParagraphFont"/>
+    <w:link w:val="IntenseQuote"/>
     <w:uiPriority w:val="30"/>
     <w:rsid w:val="00122D4D"/>
     <w:rPr>
@@ -2602,9 +5500,9 @@
       <w:color w:val="0F4761" w:themeColor="accent1" w:themeShade="BF"/>
     </w:rPr>
   </w:style>
-  <w:style w:type="character" w:styleId="Zvraznenodkaz">
+  <w:style w:type="character" w:styleId="IntenseReference">
     <w:name w:val="Intense Reference"/>
-    <w:basedOn w:val="Predvolenpsmoodseku"/>
+    <w:basedOn w:val="DefaultParagraphFont"/>
     <w:uiPriority w:val="32"/>
     <w:qFormat/>
     <w:rsid w:val="00122D4D"/>
@@ -2614,6 +5512,23 @@
       <w:smallCaps/>
       <w:color w:val="0F4761" w:themeColor="accent1" w:themeShade="BF"/>
       <w:spacing w:val="5"/>
+    </w:rPr>
+  </w:style>
+  <w:style w:type="paragraph" w:styleId="NormalWeb">
+    <w:name w:val="Normal (Web)"/>
+    <w:basedOn w:val="Normal"/>
+    <w:uiPriority w:val="99"/>
+    <w:semiHidden/>
+    <w:unhideWhenUsed/>
+    <w:rsid w:val="00340A48"/>
+    <w:pPr>
+      <w:spacing w:before="100" w:beforeAutospacing="1" w:after="100" w:afterAutospacing="1" w:line="240" w:lineRule="auto"/>
+    </w:pPr>
+    <w:rPr>
+      <w:rFonts w:ascii="Times New Roman" w:eastAsia="Times New Roman" w:hAnsi="Times New Roman" w:cs="Times New Roman"/>
+      <w:sz w:val="24"/>
+      <w:szCs w:val="24"/>
+      <w:lang w:val="en-US"/>
     </w:rPr>
   </w:style>
 </w:styles>
@@ -2915,6 +5830,16 @@
 </file>
 
 <file path=customXml/item1.xml><?xml version="1.0" encoding="utf-8"?>
+<p:properties xmlns:p="http://schemas.microsoft.com/office/2006/metadata/properties" xmlns:xsi="http://www.w3.org/2001/XMLSchema-instance" xmlns:pc="http://schemas.microsoft.com/office/infopath/2007/PartnerControls">
+  <documentManagement/>
+</p:properties>
+</file>
+
+<file path=customXml/item2.xml><?xml version="1.0" encoding="utf-8"?>
+<b:Sources xmlns:b="http://schemas.openxmlformats.org/officeDocument/2006/bibliography" xmlns="http://schemas.openxmlformats.org/officeDocument/2006/bibliography" SelectedStyle="\APASixthEditionOfficeOnline.xsl" StyleName="APA" Version="6"/>
+</file>
+
+<file path=customXml/item3.xml><?xml version="1.0" encoding="utf-8"?>
 <ct:contentTypeSchema xmlns:ct="http://schemas.microsoft.com/office/2006/metadata/contentType" xmlns:ma="http://schemas.microsoft.com/office/2006/metadata/properties/metaAttributes" ct:_="" ma:_="" ma:contentTypeName="Document" ma:contentTypeID="0x010100C58119A937039B4B9A3541C9F91F9AA3" ma:contentTypeVersion="2" ma:contentTypeDescription="Create a new document." ma:contentTypeScope="" ma:versionID="b9021fe76b2ed62ed88b90b19e3d47c3">
   <xsd:schema xmlns:xsd="http://www.w3.org/2001/XMLSchema" xmlns:xs="http://www.w3.org/2001/XMLSchema" xmlns:p="http://schemas.microsoft.com/office/2006/metadata/properties" xmlns:ns3="fdfd777d-90ee-4f4a-9e76-d50f9bbd40e3" targetNamespace="http://schemas.microsoft.com/office/2006/metadata/properties" ma:root="true" ma:fieldsID="406d3ba9a7f3d8ced4bf5aeaba92c455" ns3:_="">
     <xsd:import namespace="fdfd777d-90ee-4f4a-9e76-d50f9bbd40e3"/>
@@ -3046,16 +5971,6 @@
 </ct:contentTypeSchema>
 </file>
 
-<file path=customXml/item2.xml><?xml version="1.0" encoding="utf-8"?>
-<b:Sources xmlns:b="http://schemas.openxmlformats.org/officeDocument/2006/bibliography" xmlns="http://schemas.openxmlformats.org/officeDocument/2006/bibliography" SelectedStyle="\APASixthEditionOfficeOnline.xsl" StyleName="APA" Version="6"/>
-</file>
-
-<file path=customXml/item3.xml><?xml version="1.0" encoding="utf-8"?>
-<p:properties xmlns:p="http://schemas.microsoft.com/office/2006/metadata/properties" xmlns:xsi="http://www.w3.org/2001/XMLSchema-instance" xmlns:pc="http://schemas.microsoft.com/office/infopath/2007/PartnerControls">
-  <documentManagement/>
-</p:properties>
-</file>
-
 <file path=customXml/item4.xml><?xml version="1.0" encoding="utf-8"?>
 <?mso-contentType ?>
 <FormTemplates xmlns="http://schemas.microsoft.com/sharepoint/v3/contenttype/forms">
@@ -3066,6 +5981,23 @@
 </file>
 
 <file path=customXml/itemProps1.xml><?xml version="1.0" encoding="utf-8"?>
+<ds:datastoreItem xmlns:ds="http://schemas.openxmlformats.org/officeDocument/2006/customXml" ds:itemID="{6BF012B3-D161-4C46-9203-FB53FCC25B01}">
+  <ds:schemaRefs>
+    <ds:schemaRef ds:uri="http://schemas.microsoft.com/office/2006/metadata/properties"/>
+    <ds:schemaRef ds:uri="http://schemas.microsoft.com/office/infopath/2007/PartnerControls"/>
+  </ds:schemaRefs>
+</ds:datastoreItem>
+</file>
+
+<file path=customXml/itemProps2.xml><?xml version="1.0" encoding="utf-8"?>
+<ds:datastoreItem xmlns:ds="http://schemas.openxmlformats.org/officeDocument/2006/customXml" ds:itemID="{5F196929-EE8C-4F3D-848D-2C0CCF45E314}">
+  <ds:schemaRefs>
+    <ds:schemaRef ds:uri="http://schemas.openxmlformats.org/officeDocument/2006/bibliography"/>
+  </ds:schemaRefs>
+</ds:datastoreItem>
+</file>
+
+<file path=customXml/itemProps3.xml><?xml version="1.0" encoding="utf-8"?>
 <ds:datastoreItem xmlns:ds="http://schemas.openxmlformats.org/officeDocument/2006/customXml" ds:itemID="{37009DA0-A488-4793-A144-56B1EB3B977D}">
   <ds:schemaRefs>
     <ds:schemaRef ds:uri="http://schemas.microsoft.com/office/2006/metadata/contentType"/>
@@ -3083,23 +6015,6 @@
 </ds:datastoreItem>
 </file>
 
-<file path=customXml/itemProps2.xml><?xml version="1.0" encoding="utf-8"?>
-<ds:datastoreItem xmlns:ds="http://schemas.openxmlformats.org/officeDocument/2006/customXml" ds:itemID="{5F196929-EE8C-4F3D-848D-2C0CCF45E314}">
-  <ds:schemaRefs>
-    <ds:schemaRef ds:uri="http://schemas.openxmlformats.org/officeDocument/2006/bibliography"/>
-  </ds:schemaRefs>
-</ds:datastoreItem>
-</file>
-
-<file path=customXml/itemProps3.xml><?xml version="1.0" encoding="utf-8"?>
-<ds:datastoreItem xmlns:ds="http://schemas.openxmlformats.org/officeDocument/2006/customXml" ds:itemID="{6BF012B3-D161-4C46-9203-FB53FCC25B01}">
-  <ds:schemaRefs>
-    <ds:schemaRef ds:uri="http://schemas.microsoft.com/office/2006/metadata/properties"/>
-    <ds:schemaRef ds:uri="http://schemas.microsoft.com/office/infopath/2007/PartnerControls"/>
-  </ds:schemaRefs>
-</ds:datastoreItem>
-</file>
-
 <file path=customXml/itemProps4.xml><?xml version="1.0" encoding="utf-8"?>
 <ds:datastoreItem xmlns:ds="http://schemas.openxmlformats.org/officeDocument/2006/customXml" ds:itemID="{C69F2E0D-98DE-4281-AE43-7DA535D0BFEB}">
   <ds:schemaRefs>

</xml_diff>